<commit_message>
Add comments to functions.
</commit_message>
<xml_diff>
--- a/design/ProjectReport.docx
+++ b/design/ProjectReport.docx
@@ -6347,8 +6347,6 @@
           <w:szCs w:val="40"/>
         </w:rPr>
       </w:pPr>
-      <w:bookmarkStart w:id="10" w:name="_GoBack"/>
-      <w:bookmarkEnd w:id="10"/>
     </w:p>
     <w:p>
       <w:pPr>
@@ -6438,7 +6436,7 @@
         <w:lastRenderedPageBreak/>
         <w:t xml:space="preserve"> </w:t>
       </w:r>
-      <w:bookmarkStart w:id="11" w:name="_Toc450063050"/>
+      <w:bookmarkStart w:id="10" w:name="_Toc450063050"/>
       <w:r>
         <w:rPr>
           <w:b/>
@@ -6447,7 +6445,7 @@
         </w:rPr>
         <w:t>GUI Design</w:t>
       </w:r>
-      <w:bookmarkEnd w:id="11"/>
+      <w:bookmarkEnd w:id="10"/>
     </w:p>
     <w:p>
       <w:pPr>
@@ -6462,7 +6460,7 @@
           <w:szCs w:val="40"/>
         </w:rPr>
       </w:pPr>
-      <w:bookmarkStart w:id="12" w:name="_Toc450063051"/>
+      <w:bookmarkStart w:id="11" w:name="_Toc450063051"/>
       <w:r>
         <w:rPr>
           <w:b/>
@@ -6471,7 +6469,7 @@
         </w:rPr>
         <w:t>Structure</w:t>
       </w:r>
-      <w:bookmarkEnd w:id="12"/>
+      <w:bookmarkEnd w:id="11"/>
     </w:p>
     <w:p>
       <w:pPr>
@@ -6486,7 +6484,7 @@
           <w:szCs w:val="40"/>
         </w:rPr>
       </w:pPr>
-      <w:bookmarkStart w:id="13" w:name="_Toc450063052"/>
+      <w:bookmarkStart w:id="12" w:name="_Toc450063052"/>
       <w:r>
         <w:rPr>
           <w:b/>
@@ -6495,7 +6493,7 @@
         </w:rPr>
         <w:t>Screenshots</w:t>
       </w:r>
-      <w:bookmarkEnd w:id="13"/>
+      <w:bookmarkEnd w:id="12"/>
     </w:p>
     <w:p/>
     <w:p>
@@ -6535,7 +6533,7 @@
           <w:szCs w:val="40"/>
         </w:rPr>
       </w:pPr>
-      <w:bookmarkStart w:id="14" w:name="_Toc450063053"/>
+      <w:bookmarkStart w:id="13" w:name="_Toc450063053"/>
       <w:r>
         <w:rPr>
           <w:b/>
@@ -6545,7 +6543,7 @@
         <w:lastRenderedPageBreak/>
         <w:t>Test</w:t>
       </w:r>
-      <w:bookmarkEnd w:id="14"/>
+      <w:bookmarkEnd w:id="13"/>
       <w:r>
         <w:rPr>
           <w:b/>
@@ -6576,7 +6574,7 @@
         </w:rPr>
         <w:t xml:space="preserve"> </w:t>
       </w:r>
-      <w:bookmarkStart w:id="15" w:name="_Toc450063054"/>
+      <w:bookmarkStart w:id="14" w:name="_Toc450063054"/>
       <w:r>
         <w:rPr>
           <w:b/>
@@ -6585,6 +6583,8 @@
         </w:rPr>
         <w:t>Description</w:t>
       </w:r>
+      <w:bookmarkStart w:id="15" w:name="_GoBack"/>
+      <w:bookmarkEnd w:id="14"/>
       <w:bookmarkEnd w:id="15"/>
     </w:p>
     <w:p>
@@ -6621,6 +6621,29 @@
     </w:p>
     <w:p>
       <w:pPr>
+        <w:tabs>
+          <w:tab w:val="left" w:pos="3569"/>
+        </w:tabs>
+        <w:rPr>
+          <w:b/>
+          <w:sz w:val="40"/>
+          <w:szCs w:val="40"/>
+        </w:rPr>
+      </w:pPr>
+      <w:r>
+        <w:rPr>
+          <w:b/>
+          <w:sz w:val="40"/>
+          <w:szCs w:val="40"/>
+        </w:rPr>
+        <w:tab/>
+      </w:r>
+    </w:p>
+    <w:p>
+      <w:pPr>
+        <w:tabs>
+          <w:tab w:val="left" w:pos="3569"/>
+        </w:tabs>
         <w:rPr>
           <w:rFonts w:asciiTheme="majorHAnsi" w:eastAsiaTheme="majorEastAsia" w:hAnsiTheme="majorHAnsi" w:cstheme="majorBidi"/>
           <w:b/>
@@ -6631,11 +6654,19 @@
       </w:pPr>
       <w:r>
         <w:rPr>
-          <w:b/>
           <w:sz w:val="40"/>
           <w:szCs w:val="40"/>
         </w:rPr>
         <w:br w:type="page"/>
+      </w:r>
+      <w:r>
+        <w:rPr>
+          <w:b/>
+          <w:sz w:val="40"/>
+          <w:szCs w:val="40"/>
+        </w:rPr>
+        <w:lastRenderedPageBreak/>
+        <w:tab/>
       </w:r>
     </w:p>
     <w:p>
@@ -6657,7 +6688,6 @@
           <w:sz w:val="40"/>
           <w:szCs w:val="40"/>
         </w:rPr>
-        <w:lastRenderedPageBreak/>
         <w:t xml:space="preserve"> </w:t>
       </w:r>
       <w:bookmarkStart w:id="17" w:name="_Toc450063056"/>
@@ -8772,7 +8802,7 @@
 </file>
 
 <file path=customXml/itemProps1.xml><?xml version="1.0" encoding="utf-8"?>
-<ds:datastoreItem xmlns:ds="http://schemas.openxmlformats.org/officeDocument/2006/customXml" ds:itemID="{4894A8A7-35D4-41F5-9D2D-E3BF33F652FC}">
+<ds:datastoreItem xmlns:ds="http://schemas.openxmlformats.org/officeDocument/2006/customXml" ds:itemID="{934D2D19-EA1E-4B88-B7E2-28D74D2BD676}">
   <ds:schemaRefs>
     <ds:schemaRef ds:uri="http://schemas.openxmlformats.org/officeDocument/2006/bibliography"/>
   </ds:schemaRefs>

</xml_diff>

<commit_message>
add acknowledgement into the report
</commit_message>
<xml_diff>
--- a/design/ProjectReport.docx
+++ b/design/ProjectReport.docx
@@ -108,16 +108,6 @@
         <w:jc w:val="center"/>
         <w:rPr>
           <w:rFonts w:asciiTheme="majorHAnsi" w:hAnsiTheme="majorHAnsi"/>
-          <w:color w:val="2E74B5" w:themeColor="accent1" w:themeShade="BF"/>
-          <w:sz w:val="40"/>
-        </w:rPr>
-      </w:pPr>
-    </w:p>
-    <w:p>
-      <w:pPr>
-        <w:jc w:val="center"/>
-        <w:rPr>
-          <w:rFonts w:asciiTheme="majorHAnsi" w:hAnsiTheme="majorHAnsi"/>
           <w:b/>
           <w:color w:val="2E74B5" w:themeColor="accent1" w:themeShade="BF"/>
           <w:sz w:val="52"/>
@@ -159,6 +149,15 @@
         </w:rPr>
         <w:t xml:space="preserve"> Project</w:t>
       </w:r>
+      <w:r>
+        <w:rPr>
+          <w:rFonts w:asciiTheme="majorHAnsi" w:hAnsiTheme="majorHAnsi"/>
+          <w:b/>
+          <w:color w:val="2E74B5" w:themeColor="accent1" w:themeShade="BF"/>
+          <w:sz w:val="52"/>
+        </w:rPr>
+        <w:t xml:space="preserve"> Report</w:t>
+      </w:r>
     </w:p>
     <w:p>
       <w:pPr>
@@ -185,97 +184,62 @@
         <w:jc w:val="center"/>
         <w:rPr>
           <w:rFonts w:asciiTheme="majorHAnsi" w:hAnsiTheme="majorHAnsi"/>
-          <w:color w:val="FFC000"/>
-          <w:sz w:val="40"/>
+          <w:b/>
+          <w:color w:val="2E74B5" w:themeColor="accent1" w:themeShade="BF"/>
+          <w:sz w:val="72"/>
         </w:rPr>
       </w:pPr>
       <w:r>
         <w:rPr>
           <w:rFonts w:asciiTheme="majorHAnsi" w:hAnsiTheme="majorHAnsi"/>
+          <w:b/>
+          <w:noProof/>
           <w:color w:val="2E74B5" w:themeColor="accent1" w:themeShade="BF"/>
-          <w:sz w:val="40"/>
-        </w:rPr>
-        <w:t>Part task:</w:t>
-      </w:r>
-      <w:r>
-        <w:rPr>
-          <w:rFonts w:asciiTheme="majorHAnsi" w:hAnsiTheme="majorHAnsi"/>
-          <w:color w:val="2E74B5" w:themeColor="accent1" w:themeShade="BF"/>
-          <w:sz w:val="40"/>
-        </w:rPr>
-        <w:t xml:space="preserve"> </w:t>
-      </w:r>
-      <w:r>
-        <w:rPr>
-          <w:rFonts w:asciiTheme="majorHAnsi" w:hAnsiTheme="majorHAnsi"/>
-          <w:color w:val="FFC000"/>
-          <w:sz w:val="40"/>
-        </w:rPr>
-        <w:t>1. Login &amp; Logout &amp; Registration</w:t>
-      </w:r>
-    </w:p>
-    <w:p>
-      <w:pPr>
-        <w:jc w:val="center"/>
-        <w:rPr>
-          <w:rFonts w:asciiTheme="majorHAnsi" w:hAnsiTheme="majorHAnsi"/>
-          <w:color w:val="FFC000"/>
-          <w:sz w:val="40"/>
-        </w:rPr>
-      </w:pPr>
-      <w:r>
-        <w:rPr>
-          <w:rFonts w:asciiTheme="majorHAnsi" w:hAnsiTheme="majorHAnsi"/>
-          <w:color w:val="FFC000"/>
-          <w:sz w:val="40"/>
-        </w:rPr>
-        <w:t>2. PDF Export</w:t>
-      </w:r>
-    </w:p>
-    <w:p>
-      <w:pPr>
-        <w:jc w:val="center"/>
-        <w:rPr>
-          <w:rFonts w:asciiTheme="majorHAnsi" w:hAnsiTheme="majorHAnsi"/>
-          <w:color w:val="FFC000"/>
-          <w:sz w:val="40"/>
-        </w:rPr>
-      </w:pPr>
-      <w:r>
-        <w:rPr>
-          <w:rFonts w:asciiTheme="majorHAnsi" w:hAnsiTheme="majorHAnsi"/>
-          <w:color w:val="FFC000"/>
-          <w:sz w:val="40"/>
-        </w:rPr>
-        <w:t>3. like it – collection of favorite dishes</w:t>
-      </w:r>
-    </w:p>
-    <w:p>
-      <w:pPr>
-        <w:jc w:val="center"/>
-        <w:rPr>
-          <w:rFonts w:asciiTheme="majorHAnsi" w:hAnsiTheme="majorHAnsi"/>
-          <w:color w:val="FFC000"/>
-          <w:sz w:val="40"/>
-        </w:rPr>
-      </w:pPr>
-      <w:r>
-        <w:rPr>
-          <w:rFonts w:asciiTheme="majorHAnsi" w:hAnsiTheme="majorHAnsi"/>
-          <w:color w:val="FFC000"/>
-          <w:sz w:val="40"/>
-        </w:rPr>
-        <w:t>4. Search by ingredients</w:t>
-      </w:r>
-    </w:p>
-    <w:p>
-      <w:pPr>
-        <w:rPr>
-          <w:rFonts w:asciiTheme="majorHAnsi" w:hAnsiTheme="majorHAnsi"/>
-          <w:color w:val="2E74B5" w:themeColor="accent1" w:themeShade="BF"/>
-          <w:sz w:val="40"/>
-        </w:rPr>
-      </w:pPr>
+          <w:sz w:val="72"/>
+          <w:lang w:eastAsia="zh-CN"/>
+        </w:rPr>
+        <w:drawing>
+          <wp:inline distT="0" distB="0" distL="0" distR="0">
+            <wp:extent cx="3847381" cy="2564921"/>
+            <wp:effectExtent l="0" t="0" r="1270" b="6985"/>
+            <wp:docPr id="5" name="图片 5"/>
+            <wp:cNvGraphicFramePr>
+              <a:graphicFrameLocks xmlns:a="http://schemas.openxmlformats.org/drawingml/2006/main" noChangeAspect="1"/>
+            </wp:cNvGraphicFramePr>
+            <a:graphic xmlns:a="http://schemas.openxmlformats.org/drawingml/2006/main">
+              <a:graphicData uri="http://schemas.openxmlformats.org/drawingml/2006/picture">
+                <pic:pic xmlns:pic="http://schemas.openxmlformats.org/drawingml/2006/picture">
+                  <pic:nvPicPr>
+                    <pic:cNvPr id="5" name="BettyCrockerRedPie_THUMB_3efbd2d0-75e6-40e1-a176-bb493fe4c911.jpg"/>
+                    <pic:cNvPicPr/>
+                  </pic:nvPicPr>
+                  <pic:blipFill>
+                    <a:blip r:embed="rId9">
+                      <a:extLst>
+                        <a:ext uri="{28A0092B-C50C-407E-A947-70E740481C1C}">
+                          <a14:useLocalDpi xmlns:a14="http://schemas.microsoft.com/office/drawing/2010/main" val="0"/>
+                        </a:ext>
+                      </a:extLst>
+                    </a:blip>
+                    <a:stretch>
+                      <a:fillRect/>
+                    </a:stretch>
+                  </pic:blipFill>
+                  <pic:spPr>
+                    <a:xfrm>
+                      <a:off x="0" y="0"/>
+                      <a:ext cx="3926895" cy="2617931"/>
+                    </a:xfrm>
+                    <a:prstGeom prst="rect">
+                      <a:avLst/>
+                    </a:prstGeom>
+                  </pic:spPr>
+                </pic:pic>
+              </a:graphicData>
+            </a:graphic>
+          </wp:inline>
+        </w:drawing>
+      </w:r>
     </w:p>
     <w:p>
       <w:pPr>
@@ -408,38 +372,91 @@
     </w:p>
     <w:p>
       <w:pPr>
-        <w:rPr>
-          <w:lang w:val="de-DE"/>
-        </w:rPr>
-      </w:pPr>
-    </w:p>
-    <w:p>
-      <w:pPr>
-        <w:rPr>
-          <w:lang w:val="de-DE"/>
-        </w:rPr>
-      </w:pPr>
-    </w:p>
-    <w:p>
-      <w:pPr>
-        <w:rPr>
-          <w:lang w:val="de-DE"/>
-        </w:rPr>
-      </w:pPr>
-    </w:p>
-    <w:p>
-      <w:pPr>
-        <w:rPr>
-          <w:lang w:val="de-DE"/>
-        </w:rPr>
-      </w:pPr>
-    </w:p>
-    <w:p>
-      <w:pPr>
-        <w:rPr>
-          <w:lang w:val="de-DE"/>
-        </w:rPr>
-      </w:pPr>
+        <w:jc w:val="center"/>
+        <w:rPr>
+          <w:rFonts w:asciiTheme="majorHAnsi" w:hAnsiTheme="majorHAnsi"/>
+          <w:color w:val="FFC000"/>
+          <w:sz w:val="40"/>
+        </w:rPr>
+      </w:pPr>
+      <w:r>
+        <w:rPr>
+          <w:rFonts w:asciiTheme="majorHAnsi" w:hAnsiTheme="majorHAnsi"/>
+          <w:color w:val="2E74B5" w:themeColor="accent1" w:themeShade="BF"/>
+          <w:sz w:val="40"/>
+        </w:rPr>
+        <w:t>Part task:</w:t>
+      </w:r>
+      <w:r>
+        <w:rPr>
+          <w:rFonts w:asciiTheme="majorHAnsi" w:hAnsiTheme="majorHAnsi"/>
+          <w:color w:val="2E74B5" w:themeColor="accent1" w:themeShade="BF"/>
+          <w:sz w:val="40"/>
+        </w:rPr>
+        <w:t xml:space="preserve"> </w:t>
+      </w:r>
+      <w:r>
+        <w:rPr>
+          <w:rFonts w:asciiTheme="majorHAnsi" w:hAnsiTheme="majorHAnsi"/>
+          <w:color w:val="FFC000"/>
+          <w:sz w:val="40"/>
+        </w:rPr>
+        <w:t>1. Login &amp; Logout &amp; Registration</w:t>
+      </w:r>
+    </w:p>
+    <w:p>
+      <w:pPr>
+        <w:jc w:val="center"/>
+        <w:rPr>
+          <w:rFonts w:asciiTheme="majorHAnsi" w:hAnsiTheme="majorHAnsi"/>
+          <w:color w:val="FFC000"/>
+          <w:sz w:val="40"/>
+        </w:rPr>
+      </w:pPr>
+      <w:r>
+        <w:rPr>
+          <w:rFonts w:asciiTheme="majorHAnsi" w:hAnsiTheme="majorHAnsi"/>
+          <w:color w:val="FFC000"/>
+          <w:sz w:val="40"/>
+        </w:rPr>
+        <w:t>2. PDF Export</w:t>
+      </w:r>
+    </w:p>
+    <w:p>
+      <w:pPr>
+        <w:jc w:val="center"/>
+        <w:rPr>
+          <w:rFonts w:asciiTheme="majorHAnsi" w:hAnsiTheme="majorHAnsi"/>
+          <w:color w:val="FFC000"/>
+          <w:sz w:val="40"/>
+        </w:rPr>
+      </w:pPr>
+      <w:r>
+        <w:rPr>
+          <w:rFonts w:asciiTheme="majorHAnsi" w:hAnsiTheme="majorHAnsi"/>
+          <w:color w:val="FFC000"/>
+          <w:sz w:val="40"/>
+        </w:rPr>
+        <w:t>3. like it – collection of favorite dishes</w:t>
+      </w:r>
+    </w:p>
+    <w:p>
+      <w:pPr>
+        <w:jc w:val="center"/>
+        <w:rPr>
+          <w:rFonts w:asciiTheme="majorHAnsi" w:hAnsiTheme="majorHAnsi"/>
+          <w:color w:val="FFC000"/>
+          <w:sz w:val="40"/>
+        </w:rPr>
+      </w:pPr>
+      <w:r>
+        <w:rPr>
+          <w:rFonts w:asciiTheme="majorHAnsi" w:hAnsiTheme="majorHAnsi"/>
+          <w:color w:val="FFC000"/>
+          <w:sz w:val="40"/>
+        </w:rPr>
+        <w:t>4. Search by ingredients</w:t>
+      </w:r>
     </w:p>
     <w:sdt>
       <w:sdtPr>
@@ -481,13 +498,6 @@
             </w:rPr>
             <w:t>Content</w:t>
           </w:r>
-        </w:p>
-        <w:p>
-          <w:pPr>
-            <w:rPr>
-              <w:lang w:val="de-DE" w:eastAsia="en-GB"/>
-            </w:rPr>
-          </w:pPr>
         </w:p>
         <w:p>
           <w:pPr>
@@ -582,7 +592,7 @@
                 <w:noProof/>
                 <w:webHidden/>
               </w:rPr>
-              <w:t>1</w:t>
+              <w:t>3</w:t>
             </w:r>
             <w:r>
               <w:rPr>
@@ -668,7 +678,7 @@
                 <w:noProof/>
                 <w:webHidden/>
               </w:rPr>
-              <w:t>1</w:t>
+              <w:t>3</w:t>
             </w:r>
             <w:r>
               <w:rPr>
@@ -741,12 +751,6 @@
                 <w:noProof/>
                 <w:webHidden/>
               </w:rPr>
-            </w:r>
-            <w:r>
-              <w:rPr>
-                <w:noProof/>
-                <w:webHidden/>
-              </w:rPr>
               <w:fldChar w:fldCharType="separate"/>
             </w:r>
             <w:r>
@@ -866,7 +870,7 @@
                 <w:noProof/>
                 <w:webHidden/>
               </w:rPr>
-              <w:t>1</w:t>
+              <w:t>3</w:t>
             </w:r>
             <w:r>
               <w:rPr>
@@ -952,7 +956,7 @@
                 <w:noProof/>
                 <w:webHidden/>
               </w:rPr>
-              <w:t>1</w:t>
+              <w:t>3</w:t>
             </w:r>
             <w:r>
               <w:rPr>
@@ -1038,7 +1042,7 @@
                 <w:noProof/>
                 <w:webHidden/>
               </w:rPr>
-              <w:t>1</w:t>
+              <w:t>3</w:t>
             </w:r>
             <w:r>
               <w:rPr>
@@ -1124,7 +1128,7 @@
                 <w:noProof/>
                 <w:webHidden/>
               </w:rPr>
-              <w:t>1</w:t>
+              <w:t>3</w:t>
             </w:r>
             <w:r>
               <w:rPr>
@@ -1210,7 +1214,7 @@
                 <w:noProof/>
                 <w:webHidden/>
               </w:rPr>
-              <w:t>1</w:t>
+              <w:t>3</w:t>
             </w:r>
             <w:r>
               <w:rPr>
@@ -1296,7 +1300,7 @@
                 <w:noProof/>
                 <w:webHidden/>
               </w:rPr>
-              <w:t>1</w:t>
+              <w:t>3</w:t>
             </w:r>
             <w:r>
               <w:rPr>
@@ -1382,7 +1386,7 @@
                 <w:noProof/>
                 <w:webHidden/>
               </w:rPr>
-              <w:t>1</w:t>
+              <w:t>3</w:t>
             </w:r>
             <w:r>
               <w:rPr>
@@ -1467,7 +1471,7 @@
                 <w:noProof/>
                 <w:webHidden/>
               </w:rPr>
-              <w:t>1</w:t>
+              <w:t>3</w:t>
             </w:r>
             <w:r>
               <w:rPr>
@@ -1560,7 +1564,7 @@
                 <w:noProof/>
                 <w:webHidden/>
               </w:rPr>
-              <w:t>1</w:t>
+              <w:t>3</w:t>
             </w:r>
             <w:r>
               <w:rPr>
@@ -1646,7 +1650,7 @@
                 <w:noProof/>
                 <w:webHidden/>
               </w:rPr>
-              <w:t>1</w:t>
+              <w:t>3</w:t>
             </w:r>
             <w:r>
               <w:rPr>
@@ -1732,7 +1736,7 @@
                 <w:noProof/>
                 <w:webHidden/>
               </w:rPr>
-              <w:t>1</w:t>
+              <w:t>3</w:t>
             </w:r>
             <w:r>
               <w:rPr>
@@ -1818,7 +1822,7 @@
                 <w:noProof/>
                 <w:webHidden/>
               </w:rPr>
-              <w:t>1</w:t>
+              <w:t>3</w:t>
             </w:r>
             <w:r>
               <w:rPr>
@@ -1904,7 +1908,7 @@
                 <w:noProof/>
                 <w:webHidden/>
               </w:rPr>
-              <w:t>1</w:t>
+              <w:t>3</w:t>
             </w:r>
             <w:r>
               <w:rPr>
@@ -1990,7 +1994,7 @@
                 <w:noProof/>
                 <w:webHidden/>
               </w:rPr>
-              <w:t>1</w:t>
+              <w:t>3</w:t>
             </w:r>
             <w:r>
               <w:rPr>
@@ -2076,7 +2080,7 @@
                 <w:noProof/>
                 <w:webHidden/>
               </w:rPr>
-              <w:t>1</w:t>
+              <w:t>3</w:t>
             </w:r>
             <w:r>
               <w:rPr>
@@ -2162,7 +2166,7 @@
                 <w:noProof/>
                 <w:webHidden/>
               </w:rPr>
-              <w:t>1</w:t>
+              <w:t>3</w:t>
             </w:r>
             <w:r>
               <w:rPr>
@@ -2248,7 +2252,7 @@
                 <w:noProof/>
                 <w:webHidden/>
               </w:rPr>
-              <w:t>1</w:t>
+              <w:t>3</w:t>
             </w:r>
             <w:r>
               <w:rPr>
@@ -2268,7 +2272,6 @@
             </w:tabs>
             <w:rPr>
               <w:noProof/>
-              <w:lang w:eastAsia="en-GB"/>
             </w:rPr>
           </w:pPr>
           <w:hyperlink w:anchor="_Toc450063058" w:history="1">
@@ -2334,7 +2337,7 @@
                 <w:noProof/>
                 <w:webHidden/>
               </w:rPr>
-              <w:t>1</w:t>
+              <w:t>3</w:t>
             </w:r>
             <w:r>
               <w:rPr>
@@ -2344,6 +2347,44 @@
               <w:fldChar w:fldCharType="end"/>
             </w:r>
           </w:hyperlink>
+        </w:p>
+        <w:p>
+          <w:pPr>
+            <w:rPr>
+              <w:rFonts w:hint="eastAsia"/>
+              <w:b/>
+              <w:lang w:eastAsia="zh-CN"/>
+            </w:rPr>
+          </w:pPr>
+          <w:r>
+            <w:rPr>
+              <w:rFonts w:hint="eastAsia"/>
+              <w:b/>
+              <w:lang w:eastAsia="zh-CN"/>
+            </w:rPr>
+            <w:t>6</w:t>
+          </w:r>
+          <w:r>
+            <w:rPr>
+              <w:b/>
+              <w:lang w:eastAsia="zh-CN"/>
+            </w:rPr>
+            <w:t>. Acknowledgements……………………………………………………………</w:t>
+          </w:r>
+          <w:r>
+            <w:rPr>
+              <w:b/>
+              <w:lang w:eastAsia="zh-CN"/>
+            </w:rPr>
+            <w:t>.</w:t>
+          </w:r>
+          <w:r>
+            <w:rPr>
+              <w:b/>
+              <w:lang w:eastAsia="zh-CN"/>
+            </w:rPr>
+            <w:t>……………………………………………………..1</w:t>
+          </w:r>
         </w:p>
         <w:p>
           <w:pPr>
@@ -2384,7 +2425,6 @@
     <w:p/>
     <w:p/>
     <w:p/>
-    <w:p/>
     <w:p>
       <w:pPr>
         <w:pStyle w:val="1"/>
@@ -2405,6 +2445,7 @@
           <w:sz w:val="40"/>
           <w:szCs w:val="40"/>
         </w:rPr>
+        <w:lastRenderedPageBreak/>
         <w:t xml:space="preserve"> </w:t>
       </w:r>
       <w:bookmarkStart w:id="0" w:name="_Toc450063039"/>
@@ -2924,56 +2965,64 @@
           <w:sz w:val="24"/>
           <w:lang w:eastAsia="zh-CN"/>
         </w:rPr>
+        <w:t xml:space="preserve">When </w:t>
+      </w:r>
+      <w:r>
+        <w:rPr>
+          <w:rFonts w:ascii="Times New Roman" w:hAnsi="Times New Roman" w:cs="Times New Roman"/>
+          <w:sz w:val="24"/>
+          <w:lang w:eastAsia="zh-CN"/>
+        </w:rPr>
+        <w:t xml:space="preserve">we </w:t>
+      </w:r>
+      <w:r>
+        <w:rPr>
+          <w:rFonts w:ascii="Times New Roman" w:hAnsi="Times New Roman" w:cs="Times New Roman"/>
+          <w:sz w:val="24"/>
+          <w:lang w:eastAsia="zh-CN"/>
+        </w:rPr>
+        <w:t xml:space="preserve">open this </w:t>
+      </w:r>
+      <w:r>
+        <w:rPr>
+          <w:rFonts w:ascii="Times New Roman" w:hAnsi="Times New Roman" w:cs="Times New Roman"/>
+          <w:sz w:val="24"/>
+          <w:lang w:eastAsia="zh-CN"/>
+        </w:rPr>
+        <w:t>system</w:t>
+      </w:r>
+      <w:r>
+        <w:rPr>
+          <w:rFonts w:ascii="Times New Roman" w:hAnsi="Times New Roman" w:cs="Times New Roman"/>
+          <w:sz w:val="24"/>
+          <w:lang w:eastAsia="zh-CN"/>
+        </w:rPr>
+        <w:t xml:space="preserve">, this application will show </w:t>
+      </w:r>
+      <w:r>
+        <w:rPr>
+          <w:rFonts w:ascii="Times New Roman" w:hAnsi="Times New Roman" w:cs="Times New Roman"/>
+          <w:sz w:val="24"/>
+          <w:lang w:eastAsia="zh-CN"/>
+        </w:rPr>
+        <w:t>a welcome page. After entering the correct username and password</w:t>
+      </w:r>
+      <w:r>
+        <w:rPr>
+          <w:rFonts w:ascii="Times New Roman" w:hAnsi="Times New Roman" w:cs="Times New Roman"/>
+          <w:sz w:val="24"/>
+          <w:lang w:eastAsia="zh-CN"/>
+        </w:rPr>
+        <w:t xml:space="preserve">, the home page will appear with a search bar on the top and a </w:t>
+      </w:r>
+      <w:r>
+        <w:rPr>
+          <w:rFonts w:ascii="Times New Roman" w:hAnsi="Times New Roman" w:cs="Times New Roman"/>
+          <w:sz w:val="24"/>
+          <w:lang w:eastAsia="zh-CN"/>
+        </w:rPr>
         <w:lastRenderedPageBreak/>
-        <w:t xml:space="preserve">When </w:t>
-      </w:r>
-      <w:r>
-        <w:rPr>
-          <w:rFonts w:ascii="Times New Roman" w:hAnsi="Times New Roman" w:cs="Times New Roman"/>
-          <w:sz w:val="24"/>
-          <w:lang w:eastAsia="zh-CN"/>
-        </w:rPr>
-        <w:t xml:space="preserve">we </w:t>
-      </w:r>
-      <w:r>
-        <w:rPr>
-          <w:rFonts w:ascii="Times New Roman" w:hAnsi="Times New Roman" w:cs="Times New Roman"/>
-          <w:sz w:val="24"/>
-          <w:lang w:eastAsia="zh-CN"/>
-        </w:rPr>
-        <w:t xml:space="preserve">open this </w:t>
-      </w:r>
-      <w:r>
-        <w:rPr>
-          <w:rFonts w:ascii="Times New Roman" w:hAnsi="Times New Roman" w:cs="Times New Roman"/>
-          <w:sz w:val="24"/>
-          <w:lang w:eastAsia="zh-CN"/>
-        </w:rPr>
-        <w:t>system</w:t>
-      </w:r>
-      <w:r>
-        <w:rPr>
-          <w:rFonts w:ascii="Times New Roman" w:hAnsi="Times New Roman" w:cs="Times New Roman"/>
-          <w:sz w:val="24"/>
-          <w:lang w:eastAsia="zh-CN"/>
-        </w:rPr>
-        <w:t xml:space="preserve">, this application will show </w:t>
-      </w:r>
-      <w:r>
-        <w:rPr>
-          <w:rFonts w:ascii="Times New Roman" w:hAnsi="Times New Roman" w:cs="Times New Roman"/>
-          <w:sz w:val="24"/>
-          <w:lang w:eastAsia="zh-CN"/>
-        </w:rPr>
-        <w:t>a welcome page. After entering the correct username and password</w:t>
-      </w:r>
-      <w:r>
-        <w:rPr>
-          <w:rFonts w:ascii="Times New Roman" w:hAnsi="Times New Roman" w:cs="Times New Roman"/>
-          <w:sz w:val="24"/>
-          <w:lang w:eastAsia="zh-CN"/>
-        </w:rPr>
-        <w:t xml:space="preserve">, the home page will appear with a search bar on the top and a list of brief description and </w:t>
+        <w:t xml:space="preserve">list of brief description and </w:t>
       </w:r>
       <w:r>
         <w:rPr>
@@ -3400,7 +3449,6 @@
           <w:szCs w:val="24"/>
           <w:lang w:eastAsia="zh-CN"/>
         </w:rPr>
-        <w:lastRenderedPageBreak/>
         <w:t xml:space="preserve">For every recipe the users can mark it as </w:t>
       </w:r>
       <w:r>
@@ -3435,6 +3483,7 @@
           <w:sz w:val="40"/>
           <w:szCs w:val="40"/>
         </w:rPr>
+        <w:lastRenderedPageBreak/>
         <w:t>User characteristics</w:t>
       </w:r>
       <w:bookmarkEnd w:id="4"/>
@@ -4040,83 +4089,83 @@
           <w:sz w:val="24"/>
           <w:szCs w:val="24"/>
         </w:rPr>
+        <w:t xml:space="preserve">The </w:t>
+      </w:r>
+      <w:r>
+        <w:rPr>
+          <w:rFonts w:ascii="Times New Roman" w:hAnsi="Times New Roman" w:cs="Times New Roman"/>
+          <w:sz w:val="24"/>
+          <w:szCs w:val="24"/>
+        </w:rPr>
+        <w:t>system</w:t>
+      </w:r>
+      <w:r>
+        <w:rPr>
+          <w:rFonts w:ascii="Times New Roman" w:hAnsi="Times New Roman" w:cs="Times New Roman"/>
+          <w:sz w:val="24"/>
+          <w:szCs w:val="24"/>
+        </w:rPr>
+        <w:t xml:space="preserve"> should provide user a column containing page shifting buttons which allow users to shift among different views. </w:t>
+      </w:r>
+    </w:p>
+    <w:p>
+      <w:pPr>
+        <w:spacing w:line="360" w:lineRule="auto"/>
+        <w:rPr>
+          <w:rFonts w:ascii="Times New Roman" w:hAnsi="Times New Roman" w:cs="Times New Roman"/>
+          <w:b/>
+          <w:i/>
+          <w:sz w:val="24"/>
+          <w:szCs w:val="24"/>
+        </w:rPr>
+      </w:pPr>
+      <w:r>
+        <w:rPr>
+          <w:rFonts w:ascii="Segoe UI Symbol" w:hAnsi="Segoe UI Symbol" w:cs="Segoe UI Symbol"/>
+          <w:b/>
+          <w:i/>
+          <w:sz w:val="24"/>
+          <w:szCs w:val="24"/>
+        </w:rPr>
+        <w:t>➢</w:t>
+      </w:r>
+      <w:r>
+        <w:rPr>
+          <w:rFonts w:ascii="Times New Roman" w:hAnsi="Times New Roman" w:cs="Times New Roman"/>
+          <w:b/>
+          <w:i/>
+          <w:sz w:val="24"/>
+          <w:szCs w:val="24"/>
+        </w:rPr>
+        <w:t xml:space="preserve"> Brief Recipe V</w:t>
+      </w:r>
+      <w:r>
+        <w:rPr>
+          <w:rFonts w:ascii="Times New Roman" w:hAnsi="Times New Roman" w:cs="Times New Roman"/>
+          <w:b/>
+          <w:i/>
+          <w:sz w:val="24"/>
+          <w:szCs w:val="24"/>
+        </w:rPr>
+        <w:t xml:space="preserve">iew </w:t>
+      </w:r>
+    </w:p>
+    <w:p>
+      <w:pPr>
+        <w:spacing w:line="360" w:lineRule="auto"/>
+        <w:rPr>
+          <w:rFonts w:ascii="Times New Roman" w:hAnsi="Times New Roman" w:cs="Times New Roman"/>
+          <w:sz w:val="24"/>
+          <w:szCs w:val="24"/>
+        </w:rPr>
+      </w:pPr>
+      <w:r>
+        <w:rPr>
+          <w:rFonts w:ascii="Times New Roman" w:hAnsi="Times New Roman" w:cs="Times New Roman"/>
+          <w:sz w:val="24"/>
+          <w:szCs w:val="24"/>
+        </w:rPr>
         <w:lastRenderedPageBreak/>
-        <w:t xml:space="preserve">The </w:t>
-      </w:r>
-      <w:r>
-        <w:rPr>
-          <w:rFonts w:ascii="Times New Roman" w:hAnsi="Times New Roman" w:cs="Times New Roman"/>
-          <w:sz w:val="24"/>
-          <w:szCs w:val="24"/>
-        </w:rPr>
-        <w:t>system</w:t>
-      </w:r>
-      <w:r>
-        <w:rPr>
-          <w:rFonts w:ascii="Times New Roman" w:hAnsi="Times New Roman" w:cs="Times New Roman"/>
-          <w:sz w:val="24"/>
-          <w:szCs w:val="24"/>
-        </w:rPr>
-        <w:t xml:space="preserve"> should provide user a column containing page shifting buttons which allow users to shift among different views. </w:t>
-      </w:r>
-    </w:p>
-    <w:p>
-      <w:pPr>
-        <w:spacing w:line="360" w:lineRule="auto"/>
-        <w:rPr>
-          <w:rFonts w:ascii="Times New Roman" w:hAnsi="Times New Roman" w:cs="Times New Roman"/>
-          <w:b/>
-          <w:i/>
-          <w:sz w:val="24"/>
-          <w:szCs w:val="24"/>
-        </w:rPr>
-      </w:pPr>
-      <w:r>
-        <w:rPr>
-          <w:rFonts w:ascii="Segoe UI Symbol" w:hAnsi="Segoe UI Symbol" w:cs="Segoe UI Symbol"/>
-          <w:b/>
-          <w:i/>
-          <w:sz w:val="24"/>
-          <w:szCs w:val="24"/>
-        </w:rPr>
-        <w:t>➢</w:t>
-      </w:r>
-      <w:r>
-        <w:rPr>
-          <w:rFonts w:ascii="Times New Roman" w:hAnsi="Times New Roman" w:cs="Times New Roman"/>
-          <w:b/>
-          <w:i/>
-          <w:sz w:val="24"/>
-          <w:szCs w:val="24"/>
-        </w:rPr>
-        <w:t xml:space="preserve"> Brief Recipe V</w:t>
-      </w:r>
-      <w:r>
-        <w:rPr>
-          <w:rFonts w:ascii="Times New Roman" w:hAnsi="Times New Roman" w:cs="Times New Roman"/>
-          <w:b/>
-          <w:i/>
-          <w:sz w:val="24"/>
-          <w:szCs w:val="24"/>
-        </w:rPr>
-        <w:t xml:space="preserve">iew </w:t>
-      </w:r>
-    </w:p>
-    <w:p>
-      <w:pPr>
-        <w:spacing w:line="360" w:lineRule="auto"/>
-        <w:rPr>
-          <w:rFonts w:ascii="Times New Roman" w:hAnsi="Times New Roman" w:cs="Times New Roman"/>
-          <w:sz w:val="24"/>
-          <w:szCs w:val="24"/>
-        </w:rPr>
-      </w:pPr>
-      <w:r>
-        <w:rPr>
-          <w:rFonts w:ascii="Times New Roman" w:hAnsi="Times New Roman" w:cs="Times New Roman"/>
-          <w:sz w:val="24"/>
-          <w:szCs w:val="24"/>
-        </w:rPr>
         <w:t xml:space="preserve">The </w:t>
       </w:r>
       <w:r>
@@ -4726,7 +4775,6 @@
           <w:sz w:val="40"/>
           <w:szCs w:val="40"/>
         </w:rPr>
-        <w:lastRenderedPageBreak/>
         <w:t>Non-functional requirements</w:t>
       </w:r>
       <w:bookmarkEnd w:id="6"/>
@@ -4826,6 +4874,7 @@
           <w:sz w:val="24"/>
           <w:szCs w:val="24"/>
         </w:rPr>
+        <w:lastRenderedPageBreak/>
         <w:t>➢</w:t>
       </w:r>
       <w:r>
@@ -5391,7 +5440,7 @@
                     <pic:cNvPicPr/>
                   </pic:nvPicPr>
                   <pic:blipFill>
-                    <a:blip r:embed="rId9" cstate="print">
+                    <a:blip r:embed="rId10" cstate="print">
                       <a:extLst>
                         <a:ext uri="{28A0092B-C50C-407E-A947-70E740481C1C}">
                           <a14:useLocalDpi xmlns:a14="http://schemas.microsoft.com/office/drawing/2010/main" val="0"/>
@@ -6103,7 +6152,7 @@
                     <pic:cNvPicPr/>
                   </pic:nvPicPr>
                   <pic:blipFill>
-                    <a:blip r:embed="rId10" cstate="print">
+                    <a:blip r:embed="rId11" cstate="print">
                       <a:extLst>
                         <a:ext uri="{28A0092B-C50C-407E-A947-70E740481C1C}">
                           <a14:useLocalDpi xmlns:a14="http://schemas.microsoft.com/office/drawing/2010/main" val="0"/>
@@ -6929,25 +6978,7 @@
           <w:lang w:eastAsia="zh-CN"/>
         </w:rPr>
         <w:lastRenderedPageBreak/>
-        <w:t xml:space="preserve">Register menu is the interface to register. Its function is only check whether the two password user </w:t>
-      </w:r>
-      <w:r>
-        <w:rPr>
-          <w:rFonts w:ascii="Times New Roman" w:hAnsi="Times New Roman" w:cs="Times New Roman"/>
-          <w:sz w:val="24"/>
-          <w:szCs w:val="24"/>
-          <w:lang w:eastAsia="zh-CN"/>
-        </w:rPr>
-        <w:t>inputted</w:t>
-      </w:r>
-      <w:r>
-        <w:rPr>
-          <w:rFonts w:ascii="Times New Roman" w:hAnsi="Times New Roman" w:cs="Times New Roman"/>
-          <w:sz w:val="24"/>
-          <w:szCs w:val="24"/>
-          <w:lang w:eastAsia="zh-CN"/>
-        </w:rPr>
-        <w:t xml:space="preserve"> is the same thus show or hide error info and confirm registration. </w:t>
+        <w:t xml:space="preserve">Register menu is the interface to register. Its function is only check whether the two password user inputted is the same thus show or hide error info and confirm registration. </w:t>
       </w:r>
     </w:p>
     <w:p>
@@ -7033,25 +7064,7 @@
           <w:szCs w:val="24"/>
           <w:lang w:eastAsia="zh-CN"/>
         </w:rPr>
-        <w:t xml:space="preserve">In this menu, user can input string in </w:t>
-      </w:r>
-      <w:r>
-        <w:rPr>
-          <w:rFonts w:ascii="Times New Roman" w:hAnsi="Times New Roman" w:cs="Times New Roman"/>
-          <w:sz w:val="24"/>
-          <w:szCs w:val="24"/>
-          <w:lang w:eastAsia="zh-CN"/>
-        </w:rPr>
-        <w:t>text fields</w:t>
-      </w:r>
-      <w:r>
-        <w:rPr>
-          <w:rFonts w:ascii="Times New Roman" w:hAnsi="Times New Roman" w:cs="Times New Roman"/>
-          <w:sz w:val="24"/>
-          <w:szCs w:val="24"/>
-          <w:lang w:eastAsia="zh-CN"/>
-        </w:rPr>
-        <w:t xml:space="preserve"> to create or edit a recipe. Thus, its function includes get data from database and set new data into the database. Regarding to the validity of some contributes, this controller can also check them.</w:t>
+        <w:t>In this menu, user can input string in text fields to create or edit a recipe. Thus, its function includes get data from database and set new data into the database. Regarding to the validity of some contributes, this controller can also check them.</w:t>
       </w:r>
     </w:p>
     <w:p>
@@ -7194,15 +7207,7 @@
           <w:sz w:val="24"/>
           <w:szCs w:val="24"/>
         </w:rPr>
-        <w:t>onnection (</w:t>
-      </w:r>
-      <w:r>
-        <w:rPr>
-          <w:rFonts w:ascii="Times New Roman" w:hAnsi="Times New Roman" w:cs="Times New Roman"/>
-          <w:sz w:val="24"/>
-          <w:szCs w:val="24"/>
-        </w:rPr>
-        <w:t>) enables other functions to get access to database</w:t>
+        <w:t>onnection () enables other functions to get access to database</w:t>
       </w:r>
       <w:r>
         <w:rPr>
@@ -7236,15 +7241,7 @@
           <w:sz w:val="24"/>
           <w:szCs w:val="24"/>
         </w:rPr>
-        <w:t>loseAll (</w:t>
-      </w:r>
-      <w:r>
-        <w:rPr>
-          <w:rFonts w:ascii="Times New Roman" w:hAnsi="Times New Roman" w:cs="Times New Roman"/>
-          <w:sz w:val="24"/>
-          <w:szCs w:val="24"/>
-        </w:rPr>
-        <w:t>) can release system resource</w:t>
+        <w:t>loseAll () can release system resource</w:t>
       </w:r>
       <w:r>
         <w:rPr>
@@ -7278,23 +7275,7 @@
           <w:sz w:val="24"/>
           <w:szCs w:val="24"/>
         </w:rPr>
-        <w:t>xecuteSql (</w:t>
-      </w:r>
-      <w:r>
-        <w:rPr>
-          <w:rFonts w:ascii="Times New Roman" w:hAnsi="Times New Roman" w:cs="Times New Roman"/>
-          <w:sz w:val="24"/>
-          <w:szCs w:val="24"/>
-        </w:rPr>
-        <w:t xml:space="preserve">) and </w:t>
-      </w:r>
-      <w:r>
-        <w:rPr>
-          <w:rFonts w:ascii="Times New Roman" w:hAnsi="Times New Roman" w:cs="Times New Roman"/>
-          <w:sz w:val="24"/>
-          <w:szCs w:val="24"/>
-        </w:rPr>
-        <w:t>executeQuery (</w:t>
+        <w:t>xecuteSql () and executeQuery (</w:t>
       </w:r>
       <w:r>
         <w:rPr>
@@ -7837,7 +7818,7 @@
                     <pic:cNvPicPr/>
                   </pic:nvPicPr>
                   <pic:blipFill>
-                    <a:blip r:embed="rId11"/>
+                    <a:blip r:embed="rId12"/>
                     <a:stretch>
                       <a:fillRect/>
                     </a:stretch>
@@ -9897,8 +9878,6 @@
           <w:sz w:val="24"/>
         </w:rPr>
       </w:pPr>
-      <w:bookmarkStart w:id="12" w:name="_GoBack"/>
-      <w:bookmarkEnd w:id="12"/>
     </w:p>
     <w:p>
       <w:pPr>
@@ -9945,7 +9924,7 @@
           <w:szCs w:val="40"/>
         </w:rPr>
       </w:pPr>
-      <w:bookmarkStart w:id="13" w:name="_Toc450063052"/>
+      <w:bookmarkStart w:id="12" w:name="_Toc450063052"/>
       <w:r>
         <w:rPr>
           <w:b/>
@@ -9955,7 +9934,7 @@
         <w:lastRenderedPageBreak/>
         <w:t>Screenshots</w:t>
       </w:r>
-      <w:bookmarkEnd w:id="13"/>
+      <w:bookmarkEnd w:id="12"/>
     </w:p>
     <w:p>
       <w:pPr>
@@ -10030,7 +10009,7 @@
                     </pic:cNvPicPr>
                   </pic:nvPicPr>
                   <pic:blipFill>
-                    <a:blip r:embed="rId12">
+                    <a:blip r:embed="rId13">
                       <a:extLst>
                         <a:ext uri="{28A0092B-C50C-407E-A947-70E740481C1C}">
                           <a14:useLocalDpi xmlns:a14="http://schemas.microsoft.com/office/drawing/2010/main" val="0"/>
@@ -10150,7 +10129,7 @@
                     </pic:cNvPicPr>
                   </pic:nvPicPr>
                   <pic:blipFill>
-                    <a:blip r:embed="rId13">
+                    <a:blip r:embed="rId14">
                       <a:extLst>
                         <a:ext uri="{28A0092B-C50C-407E-A947-70E740481C1C}">
                           <a14:useLocalDpi xmlns:a14="http://schemas.microsoft.com/office/drawing/2010/main" val="0"/>
@@ -10273,7 +10252,7 @@
                     </pic:cNvPicPr>
                   </pic:nvPicPr>
                   <pic:blipFill>
-                    <a:blip r:embed="rId14">
+                    <a:blip r:embed="rId15">
                       <a:extLst>
                         <a:ext uri="{28A0092B-C50C-407E-A947-70E740481C1C}">
                           <a14:useLocalDpi xmlns:a14="http://schemas.microsoft.com/office/drawing/2010/main" val="0"/>
@@ -10413,7 +10392,7 @@
                     </pic:cNvPicPr>
                   </pic:nvPicPr>
                   <pic:blipFill>
-                    <a:blip r:embed="rId15" cstate="print">
+                    <a:blip r:embed="rId16" cstate="print">
                       <a:extLst>
                         <a:ext uri="{28A0092B-C50C-407E-A947-70E740481C1C}">
                           <a14:useLocalDpi xmlns:a14="http://schemas.microsoft.com/office/drawing/2010/main" val="0"/>
@@ -10504,7 +10483,7 @@
           <w:szCs w:val="40"/>
         </w:rPr>
       </w:pPr>
-      <w:bookmarkStart w:id="14" w:name="_Toc450063053"/>
+      <w:bookmarkStart w:id="13" w:name="_Toc450063053"/>
       <w:r>
         <w:rPr>
           <w:b/>
@@ -10514,7 +10493,7 @@
         <w:lastRenderedPageBreak/>
         <w:t>Test</w:t>
       </w:r>
-      <w:bookmarkEnd w:id="14"/>
+      <w:bookmarkEnd w:id="13"/>
       <w:r>
         <w:rPr>
           <w:b/>
@@ -10522,6 +10501,127 @@
           <w:szCs w:val="40"/>
         </w:rPr>
         <w:t xml:space="preserve"> </w:t>
+      </w:r>
+    </w:p>
+    <w:p>
+      <w:pPr>
+        <w:rPr>
+          <w:rFonts w:ascii="Times New Roman" w:hAnsi="Times New Roman" w:cs="Times New Roman"/>
+          <w:sz w:val="24"/>
+        </w:rPr>
+      </w:pPr>
+      <w:r>
+        <w:rPr>
+          <w:rFonts w:ascii="Times New Roman" w:hAnsi="Times New Roman" w:cs="Times New Roman"/>
+          <w:sz w:val="24"/>
+        </w:rPr>
+        <w:t xml:space="preserve">Junit is a </w:t>
+      </w:r>
+      <w:r>
+        <w:rPr>
+          <w:rFonts w:ascii="Times New Roman" w:hAnsi="Times New Roman" w:cs="Times New Roman"/>
+          <w:sz w:val="24"/>
+        </w:rPr>
+        <w:t xml:space="preserve">unit testing </w:t>
+      </w:r>
+      <w:r>
+        <w:rPr>
+          <w:rFonts w:ascii="Times New Roman" w:hAnsi="Times New Roman" w:cs="Times New Roman"/>
+          <w:sz w:val="24"/>
+        </w:rPr>
+        <w:t xml:space="preserve">framework </w:t>
+      </w:r>
+      <w:r>
+        <w:rPr>
+          <w:rFonts w:ascii="Times New Roman" w:hAnsi="Times New Roman" w:cs="Times New Roman"/>
+          <w:sz w:val="24"/>
+        </w:rPr>
+        <w:t>for Java programming language, which is important in the development of test-driven development.</w:t>
+      </w:r>
+      <w:r>
+        <w:rPr>
+          <w:rFonts w:ascii="Times New Roman" w:hAnsi="Times New Roman" w:cs="Times New Roman" w:hint="eastAsia"/>
+          <w:sz w:val="24"/>
+          <w:lang w:eastAsia="zh-CN"/>
+        </w:rPr>
+        <w:t xml:space="preserve"> </w:t>
+      </w:r>
+      <w:r>
+        <w:rPr>
+          <w:rFonts w:ascii="Times New Roman" w:hAnsi="Times New Roman" w:cs="Times New Roman"/>
+          <w:sz w:val="24"/>
+        </w:rPr>
+        <w:t>T</w:t>
+      </w:r>
+      <w:r>
+        <w:rPr>
+          <w:rFonts w:ascii="Times New Roman" w:hAnsi="Times New Roman" w:cs="Times New Roman"/>
+          <w:sz w:val="24"/>
+        </w:rPr>
+        <w:t>he basic idea of Junit tests is to design a test method which compares expected results and real results us</w:t>
+      </w:r>
+      <w:r>
+        <w:rPr>
+          <w:rFonts w:ascii="Times New Roman" w:hAnsi="Times New Roman" w:cs="Times New Roman"/>
+          <w:sz w:val="24"/>
+        </w:rPr>
+        <w:t>ing A</w:t>
+      </w:r>
+      <w:r>
+        <w:rPr>
+          <w:rFonts w:ascii="Times New Roman" w:hAnsi="Times New Roman" w:cs="Times New Roman"/>
+          <w:sz w:val="24"/>
+        </w:rPr>
+        <w:t xml:space="preserve">ssertions. </w:t>
+      </w:r>
+      <w:r>
+        <w:rPr>
+          <w:rFonts w:ascii="Times New Roman" w:hAnsi="Times New Roman" w:cs="Times New Roman"/>
+          <w:sz w:val="24"/>
+        </w:rPr>
+        <w:t xml:space="preserve">In our Digital Cookbook project, we main use Junit 4 test framework (linking with its JAR file) to test </w:t>
+      </w:r>
+      <w:r>
+        <w:rPr>
+          <w:rFonts w:ascii="Times New Roman" w:hAnsi="Times New Roman" w:cs="Times New Roman"/>
+          <w:sz w:val="24"/>
+        </w:rPr>
+        <w:t xml:space="preserve">and prove </w:t>
+      </w:r>
+      <w:r>
+        <w:rPr>
+          <w:rFonts w:ascii="Times New Roman" w:hAnsi="Times New Roman" w:cs="Times New Roman"/>
+          <w:sz w:val="24"/>
+        </w:rPr>
+        <w:t xml:space="preserve">the correctness and running efficiency for all the methods in </w:t>
+      </w:r>
+      <w:r>
+        <w:rPr>
+          <w:rFonts w:ascii="Times New Roman" w:hAnsi="Times New Roman" w:cs="Times New Roman"/>
+          <w:sz w:val="24"/>
+        </w:rPr>
+        <w:t xml:space="preserve">the </w:t>
+      </w:r>
+      <w:r>
+        <w:rPr>
+          <w:rFonts w:ascii="Times New Roman" w:hAnsi="Times New Roman" w:cs="Times New Roman"/>
+          <w:sz w:val="24"/>
+        </w:rPr>
+        <w:t>package</w:t>
+      </w:r>
+      <w:r>
+        <w:rPr>
+          <w:rFonts w:ascii="Times New Roman" w:hAnsi="Times New Roman" w:cs="Times New Roman"/>
+          <w:sz w:val="24"/>
+        </w:rPr>
+        <w:t xml:space="preserve"> “de.fhluebeck.group3.DAO”</w:t>
+      </w:r>
+      <w:r>
+        <w:rPr>
+          <w:rFonts w:ascii="Times New Roman" w:hAnsi="Times New Roman" w:cs="Times New Roman"/>
+          <w:sz w:val="24"/>
+        </w:rPr>
+        <w:t>.</w:t>
       </w:r>
     </w:p>
     <w:p>
@@ -10545,7 +10645,7 @@
         </w:rPr>
         <w:t xml:space="preserve"> </w:t>
       </w:r>
-      <w:bookmarkStart w:id="15" w:name="_Toc450063054"/>
+      <w:bookmarkStart w:id="14" w:name="_Toc450063054"/>
       <w:r>
         <w:rPr>
           <w:b/>
@@ -10554,7 +10654,7 @@
         </w:rPr>
         <w:t>Description</w:t>
       </w:r>
-      <w:bookmarkEnd w:id="15"/>
+      <w:bookmarkEnd w:id="14"/>
     </w:p>
     <w:p>
       <w:pPr>
@@ -10577,7 +10677,7 @@
         </w:rPr>
         <w:t xml:space="preserve"> </w:t>
       </w:r>
-      <w:bookmarkStart w:id="16" w:name="_Toc450063055"/>
+      <w:bookmarkStart w:id="15" w:name="_Toc450063055"/>
       <w:r>
         <w:rPr>
           <w:b/>
@@ -10586,7 +10686,7 @@
         </w:rPr>
         <w:t>Results</w:t>
       </w:r>
-      <w:bookmarkEnd w:id="16"/>
+      <w:bookmarkEnd w:id="15"/>
     </w:p>
     <w:p>
       <w:pPr>
@@ -10659,7 +10759,7 @@
         </w:rPr>
         <w:t xml:space="preserve"> </w:t>
       </w:r>
-      <w:bookmarkStart w:id="17" w:name="_Toc450063056"/>
+      <w:bookmarkStart w:id="16" w:name="_Toc450063056"/>
       <w:r>
         <w:rPr>
           <w:b/>
@@ -10668,7 +10768,7 @@
         </w:rPr>
         <w:t>Evaluation</w:t>
       </w:r>
-      <w:bookmarkEnd w:id="17"/>
+      <w:bookmarkEnd w:id="16"/>
     </w:p>
     <w:p>
       <w:pPr>
@@ -10691,7 +10791,7 @@
         </w:rPr>
         <w:t xml:space="preserve"> </w:t>
       </w:r>
-      <w:bookmarkStart w:id="18" w:name="_Toc450063057"/>
+      <w:bookmarkStart w:id="17" w:name="_Toc450063057"/>
       <w:r>
         <w:rPr>
           <w:b/>
@@ -10700,7 +10800,7 @@
         </w:rPr>
         <w:t>Group Work</w:t>
       </w:r>
-      <w:bookmarkEnd w:id="18"/>
+      <w:bookmarkEnd w:id="17"/>
     </w:p>
     <w:p>
       <w:pPr>
@@ -10723,7 +10823,7 @@
         </w:rPr>
         <w:t xml:space="preserve"> </w:t>
       </w:r>
-      <w:bookmarkStart w:id="19" w:name="_Toc450063058"/>
+      <w:bookmarkStart w:id="18" w:name="_Toc450063058"/>
       <w:r>
         <w:rPr>
           <w:b/>
@@ -10732,7 +10832,7 @@
         </w:rPr>
         <w:t>Task Responsibilities</w:t>
       </w:r>
-      <w:bookmarkEnd w:id="19"/>
+      <w:bookmarkEnd w:id="18"/>
     </w:p>
     <w:p/>
     <w:p/>
@@ -10881,17 +10981,202 @@
     </w:p>
     <w:p>
       <w:pPr>
-        <w:rPr>
-          <w:lang w:val="de-DE"/>
-        </w:rPr>
-      </w:pPr>
-    </w:p>
-    <w:p>
-      <w:pPr>
-        <w:rPr>
-          <w:lang w:val="de-DE"/>
-        </w:rPr>
-      </w:pPr>
+        <w:pStyle w:val="1"/>
+        <w:numPr>
+          <w:ilvl w:val="0"/>
+          <w:numId w:val="3"/>
+        </w:numPr>
+        <w:rPr>
+          <w:b/>
+          <w:sz w:val="40"/>
+          <w:szCs w:val="40"/>
+        </w:rPr>
+      </w:pPr>
+      <w:r>
+        <w:rPr>
+          <w:b/>
+          <w:sz w:val="40"/>
+          <w:szCs w:val="40"/>
+        </w:rPr>
+        <w:lastRenderedPageBreak/>
+        <w:t xml:space="preserve"> Acknowledgement</w:t>
+      </w:r>
+    </w:p>
+    <w:p>
+      <w:pPr>
+        <w:rPr>
+          <w:rFonts w:ascii="Times New Roman" w:hAnsi="Times New Roman" w:cs="Times New Roman"/>
+          <w:sz w:val="24"/>
+          <w:lang w:eastAsia="zh-CN"/>
+        </w:rPr>
+      </w:pPr>
+      <w:r>
+        <w:rPr>
+          <w:rFonts w:ascii="Times New Roman" w:hAnsi="Times New Roman" w:cs="Times New Roman"/>
+          <w:sz w:val="24"/>
+          <w:lang w:eastAsia="zh-CN"/>
+        </w:rPr>
+        <w:t>[1]</w:t>
+      </w:r>
+      <w:r>
+        <w:rPr>
+          <w:rFonts w:ascii="Times New Roman" w:hAnsi="Times New Roman" w:cs="Times New Roman"/>
+          <w:sz w:val="24"/>
+          <w:lang w:eastAsia="zh-CN"/>
+        </w:rPr>
+        <w:t xml:space="preserve">  Icon of buttons including “Export PDF”, “Home”, “Logout”, “Like it”, “Delete Recipe”, “Edit Recipe” and “Add Recipe” is downloaded from Alibaba “Icon Font” website: </w:t>
+      </w:r>
+      <w:r>
+        <w:rPr>
+          <w:rFonts w:ascii="Times New Roman" w:hAnsi="Times New Roman" w:cs="Times New Roman"/>
+          <w:sz w:val="24"/>
+          <w:lang w:eastAsia="zh-CN"/>
+        </w:rPr>
+        <w:t>http://www.iconfont.cn/</w:t>
+      </w:r>
+    </w:p>
+    <w:p>
+      <w:pPr>
+        <w:rPr>
+          <w:rFonts w:ascii="Times New Roman" w:hAnsi="Times New Roman" w:cs="Times New Roman"/>
+          <w:sz w:val="24"/>
+          <w:lang w:eastAsia="zh-CN"/>
+        </w:rPr>
+      </w:pPr>
+      <w:r>
+        <w:rPr>
+          <w:rFonts w:ascii="Times New Roman" w:hAnsi="Times New Roman" w:cs="Times New Roman"/>
+          <w:sz w:val="24"/>
+          <w:lang w:eastAsia="zh-CN"/>
+        </w:rPr>
+        <w:t xml:space="preserve">[2] </w:t>
+      </w:r>
+      <w:r>
+        <w:rPr>
+          <w:rFonts w:ascii="Times New Roman" w:hAnsi="Times New Roman" w:cs="Times New Roman"/>
+          <w:sz w:val="24"/>
+          <w:lang w:eastAsia="zh-CN"/>
+        </w:rPr>
+        <w:t>Presenting image</w:t>
+      </w:r>
+      <w:r>
+        <w:rPr>
+          <w:rFonts w:ascii="Times New Roman" w:hAnsi="Times New Roman" w:cs="Times New Roman"/>
+          <w:sz w:val="24"/>
+          <w:lang w:eastAsia="zh-CN"/>
+        </w:rPr>
+        <w:t xml:space="preserve"> of the preface of this project report </w:t>
+      </w:r>
+      <w:r>
+        <w:rPr>
+          <w:rFonts w:ascii="Times New Roman" w:hAnsi="Times New Roman" w:cs="Times New Roman"/>
+          <w:sz w:val="24"/>
+          <w:lang w:eastAsia="zh-CN"/>
+        </w:rPr>
+        <w:t>is</w:t>
+      </w:r>
+      <w:r>
+        <w:rPr>
+          <w:rFonts w:ascii="Times New Roman" w:hAnsi="Times New Roman" w:cs="Times New Roman"/>
+          <w:sz w:val="24"/>
+          <w:lang w:eastAsia="zh-CN"/>
+        </w:rPr>
+        <w:t xml:space="preserve"> from the passage “Cookbook Village”: </w:t>
+      </w:r>
+      <w:hyperlink r:id="rId17" w:history="1">
+        <w:r>
+          <w:rPr>
+            <w:rStyle w:val="a4"/>
+            <w:rFonts w:ascii="Times New Roman" w:hAnsi="Times New Roman" w:cs="Times New Roman"/>
+            <w:sz w:val="24"/>
+            <w:lang w:eastAsia="zh-CN"/>
+          </w:rPr>
+          <w:t>https://www.cookbookvillage.com/blogs/cookbook-collecting/5247962-top-10-most-collectible-cookbooks</w:t>
+        </w:r>
+      </w:hyperlink>
+    </w:p>
+    <w:p>
+      <w:pPr>
+        <w:rPr>
+          <w:rFonts w:ascii="Times New Roman" w:hAnsi="Times New Roman" w:cs="Times New Roman"/>
+          <w:sz w:val="24"/>
+          <w:lang w:eastAsia="zh-CN"/>
+        </w:rPr>
+      </w:pPr>
+      <w:r>
+        <w:rPr>
+          <w:rFonts w:ascii="Times New Roman" w:hAnsi="Times New Roman" w:cs="Times New Roman"/>
+          <w:sz w:val="24"/>
+          <w:lang w:eastAsia="zh-CN"/>
+        </w:rPr>
+        <w:t xml:space="preserve">[3] We have learned from the </w:t>
+      </w:r>
+      <w:r>
+        <w:rPr>
+          <w:rFonts w:ascii="Times New Roman" w:hAnsi="Times New Roman" w:cs="Times New Roman"/>
+          <w:sz w:val="24"/>
+          <w:lang w:eastAsia="zh-CN"/>
+        </w:rPr>
+        <w:t xml:space="preserve">source codes </w:t>
+      </w:r>
+      <w:r>
+        <w:rPr>
+          <w:rFonts w:ascii="Times New Roman" w:hAnsi="Times New Roman" w:cs="Times New Roman"/>
+          <w:sz w:val="24"/>
+          <w:lang w:eastAsia="zh-CN"/>
+        </w:rPr>
+        <w:t>from seniors group “Kitchen Socket Team”</w:t>
+      </w:r>
+      <w:r>
+        <w:rPr>
+          <w:rFonts w:ascii="Times New Roman" w:hAnsi="Times New Roman" w:cs="Times New Roman"/>
+          <w:sz w:val="24"/>
+          <w:lang w:eastAsia="zh-CN"/>
+        </w:rPr>
+        <w:t xml:space="preserve"> (</w:t>
+      </w:r>
+      <w:r>
+        <w:rPr>
+          <w:rFonts w:ascii="Times New Roman" w:hAnsi="Times New Roman" w:cs="Times New Roman"/>
+          <w:sz w:val="24"/>
+          <w:lang w:eastAsia="zh-CN"/>
+        </w:rPr>
+        <w:t>group members: Chen Sijie, GU Qiwen, Liu Yuefeng, Shao Gang and Shi Wenbin</w:t>
+      </w:r>
+      <w:r>
+        <w:rPr>
+          <w:rFonts w:ascii="Times New Roman" w:hAnsi="Times New Roman" w:cs="Times New Roman"/>
+          <w:sz w:val="24"/>
+          <w:lang w:eastAsia="zh-CN"/>
+        </w:rPr>
+        <w:t>)</w:t>
+      </w:r>
+      <w:r>
+        <w:rPr>
+          <w:rFonts w:ascii="Times New Roman" w:hAnsi="Times New Roman" w:cs="Times New Roman"/>
+          <w:sz w:val="24"/>
+          <w:lang w:eastAsia="zh-CN"/>
+        </w:rPr>
+        <w:t xml:space="preserve"> as well as inspired from them about the design and layout of User Interface</w:t>
+      </w:r>
+      <w:r>
+        <w:rPr>
+          <w:rFonts w:ascii="Times New Roman" w:hAnsi="Times New Roman" w:cs="Times New Roman"/>
+          <w:sz w:val="24"/>
+          <w:lang w:eastAsia="zh-CN"/>
+        </w:rPr>
+        <w:t>.</w:t>
+      </w:r>
+      <w:r>
+        <w:rPr>
+          <w:rFonts w:ascii="Times New Roman" w:hAnsi="Times New Roman" w:cs="Times New Roman"/>
+          <w:sz w:val="24"/>
+          <w:lang w:eastAsia="zh-CN"/>
+        </w:rPr>
+        <w:t xml:space="preserve"> </w:t>
+      </w:r>
+      <w:bookmarkStart w:id="19" w:name="_GoBack"/>
+      <w:bookmarkEnd w:id="19"/>
     </w:p>
     <w:sectPr>
       <w:pgSz w:w="11906" w:h="16838"/>
@@ -12870,7 +13155,7 @@
 </file>
 
 <file path=customXml/itemProps1.xml><?xml version="1.0" encoding="utf-8"?>
-<ds:datastoreItem xmlns:ds="http://schemas.openxmlformats.org/officeDocument/2006/customXml" ds:itemID="{3DAFB0B7-FC0E-4A98-99B6-B0C300054C07}">
+<ds:datastoreItem xmlns:ds="http://schemas.openxmlformats.org/officeDocument/2006/customXml" ds:itemID="{93F19DA8-A7AE-4449-A49B-1AE2EB2EB1A8}">
   <ds:schemaRefs>
     <ds:schemaRef ds:uri="http://schemas.openxmlformats.org/officeDocument/2006/bibliography"/>
   </ds:schemaRefs>

</xml_diff>

<commit_message>
review codes in tests.
</commit_message>
<xml_diff>
--- a/design/ProjectReport.docx
+++ b/design/ProjectReport.docx
@@ -10172,7 +10172,17 @@
           <w:sz w:val="24"/>
           <w:szCs w:val="18"/>
         </w:rPr>
-        <w:t>When the user opens the application, the first view shown to the user is the welcome page. The welcome page is very concise, it gives brief information about this application and will guide the new user to register an account or let the old user to login, because only by registration the user can use our application.</w:t>
+        <w:t xml:space="preserve">When the user opens the application, the first view shown to the user is the welcome page. The welcome page is very concise, it gives brief information about this application and will guide the new user to register an account or let the old user to login, because only by </w:t>
+      </w:r>
+      <w:bookmarkStart w:id="13" w:name="_GoBack"/>
+      <w:bookmarkEnd w:id="13"/>
+      <w:r>
+        <w:rPr>
+          <w:rFonts w:ascii="Times New Roman" w:hAnsi="Times New Roman" w:cs="Times New Roman"/>
+          <w:sz w:val="24"/>
+          <w:szCs w:val="18"/>
+        </w:rPr>
+        <w:t>registration the user can use our application.</w:t>
       </w:r>
     </w:p>
     <w:p>
@@ -10632,7 +10642,7 @@
           <w:szCs w:val="40"/>
         </w:rPr>
       </w:pPr>
-      <w:bookmarkStart w:id="13" w:name="_Toc450063053"/>
+      <w:bookmarkStart w:id="14" w:name="_Toc450063053"/>
       <w:r>
         <w:rPr>
           <w:b/>
@@ -10642,7 +10652,7 @@
         <w:lastRenderedPageBreak/>
         <w:t>Test</w:t>
       </w:r>
-      <w:bookmarkEnd w:id="13"/>
+      <w:bookmarkEnd w:id="14"/>
       <w:r>
         <w:rPr>
           <w:b/>
@@ -10794,7 +10804,7 @@
         </w:rPr>
         <w:t xml:space="preserve"> </w:t>
       </w:r>
-      <w:bookmarkStart w:id="14" w:name="_Toc450063054"/>
+      <w:bookmarkStart w:id="15" w:name="_Toc450063054"/>
       <w:r>
         <w:rPr>
           <w:b/>
@@ -10803,7 +10813,71 @@
         </w:rPr>
         <w:t>Description</w:t>
       </w:r>
-      <w:bookmarkEnd w:id="14"/>
+      <w:bookmarkEnd w:id="15"/>
+    </w:p>
+    <w:p>
+      <w:pPr>
+        <w:pStyle w:val="a8"/>
+        <w:numPr>
+          <w:ilvl w:val="2"/>
+          <w:numId w:val="12"/>
+        </w:numPr>
+        <w:ind w:firstLineChars="0"/>
+        <w:rPr>
+          <w:rFonts w:asciiTheme="majorHAnsi" w:hAnsiTheme="majorHAnsi" w:cstheme="majorHAnsi"/>
+          <w:b/>
+          <w:color w:val="2E74B5" w:themeColor="accent1" w:themeShade="BF"/>
+          <w:sz w:val="28"/>
+          <w:lang w:eastAsia="zh-CN"/>
+        </w:rPr>
+      </w:pPr>
+      <w:r>
+        <w:rPr>
+          <w:rFonts w:asciiTheme="majorHAnsi" w:hAnsiTheme="majorHAnsi" w:cstheme="majorHAnsi"/>
+          <w:b/>
+          <w:color w:val="2E74B5" w:themeColor="accent1" w:themeShade="BF"/>
+          <w:sz w:val="28"/>
+          <w:lang w:eastAsia="zh-CN"/>
+        </w:rPr>
+        <w:t>Junit Test</w:t>
+      </w:r>
+    </w:p>
+    <w:p>
+      <w:pPr>
+        <w:pStyle w:val="a8"/>
+        <w:numPr>
+          <w:ilvl w:val="2"/>
+          <w:numId w:val="12"/>
+        </w:numPr>
+        <w:ind w:firstLineChars="0"/>
+        <w:rPr>
+          <w:rFonts w:asciiTheme="majorHAnsi" w:hAnsiTheme="majorHAnsi" w:cstheme="majorHAnsi"/>
+          <w:b/>
+          <w:color w:val="2E74B5" w:themeColor="accent1" w:themeShade="BF"/>
+          <w:sz w:val="28"/>
+          <w:lang w:eastAsia="zh-CN"/>
+        </w:rPr>
+      </w:pPr>
+      <w:r>
+        <w:rPr>
+          <w:rFonts w:asciiTheme="majorHAnsi" w:hAnsiTheme="majorHAnsi" w:cstheme="majorHAnsi"/>
+          <w:b/>
+          <w:color w:val="2E74B5" w:themeColor="accent1" w:themeShade="BF"/>
+          <w:sz w:val="28"/>
+          <w:lang w:eastAsia="zh-CN"/>
+        </w:rPr>
+        <w:t>Us</w:t>
+      </w:r>
+      <w:r>
+        <w:rPr>
+          <w:rFonts w:asciiTheme="majorHAnsi" w:hAnsiTheme="majorHAnsi" w:cstheme="majorHAnsi"/>
+          <w:b/>
+          <w:color w:val="2E74B5" w:themeColor="accent1" w:themeShade="BF"/>
+          <w:sz w:val="28"/>
+          <w:lang w:eastAsia="zh-CN"/>
+        </w:rPr>
+        <w:t>ability Test</w:t>
+      </w:r>
     </w:p>
     <w:p>
       <w:pPr>
@@ -10826,7 +10900,7 @@
         </w:rPr>
         <w:t xml:space="preserve"> </w:t>
       </w:r>
-      <w:bookmarkStart w:id="15" w:name="_Toc450063055"/>
+      <w:bookmarkStart w:id="16" w:name="_Toc450063055"/>
       <w:r>
         <w:rPr>
           <w:b/>
@@ -10835,7 +10909,49 @@
         </w:rPr>
         <w:t>Results</w:t>
       </w:r>
-      <w:bookmarkEnd w:id="15"/>
+      <w:bookmarkEnd w:id="16"/>
+    </w:p>
+    <w:p>
+      <w:pPr>
+        <w:rPr>
+          <w:rFonts w:asciiTheme="majorHAnsi" w:hAnsiTheme="majorHAnsi" w:cstheme="majorHAnsi"/>
+          <w:b/>
+          <w:color w:val="2E74B5" w:themeColor="accent1" w:themeShade="BF"/>
+          <w:sz w:val="28"/>
+          <w:lang w:eastAsia="zh-CN"/>
+        </w:rPr>
+      </w:pPr>
+      <w:r>
+        <w:rPr>
+          <w:rFonts w:asciiTheme="majorHAnsi" w:hAnsiTheme="majorHAnsi" w:cstheme="majorHAnsi"/>
+          <w:b/>
+          <w:color w:val="2E74B5" w:themeColor="accent1" w:themeShade="BF"/>
+          <w:sz w:val="28"/>
+          <w:lang w:eastAsia="zh-CN"/>
+        </w:rPr>
+        <w:t>4.2.1 Junit Test Results</w:t>
+      </w:r>
+    </w:p>
+    <w:p>
+      <w:pPr>
+        <w:rPr>
+          <w:rFonts w:asciiTheme="majorHAnsi" w:hAnsiTheme="majorHAnsi" w:cstheme="majorHAnsi"/>
+          <w:b/>
+          <w:color w:val="2E74B5" w:themeColor="accent1" w:themeShade="BF"/>
+          <w:sz w:val="28"/>
+          <w:lang w:eastAsia="zh-CN"/>
+        </w:rPr>
+      </w:pPr>
+      <w:r>
+        <w:rPr>
+          <w:rFonts w:asciiTheme="majorHAnsi" w:hAnsiTheme="majorHAnsi" w:cstheme="majorHAnsi"/>
+          <w:b/>
+          <w:color w:val="2E74B5" w:themeColor="accent1" w:themeShade="BF"/>
+          <w:sz w:val="28"/>
+          <w:lang w:eastAsia="zh-CN"/>
+        </w:rPr>
+        <w:t>4.2.2 Usability Test Results</w:t>
+      </w:r>
     </w:p>
     <w:p>
       <w:pPr>
@@ -10863,6 +10979,105 @@
           <w:tab w:val="left" w:pos="3569"/>
         </w:tabs>
         <w:rPr>
+          <w:sz w:val="40"/>
+          <w:szCs w:val="40"/>
+        </w:rPr>
+      </w:pPr>
+    </w:p>
+    <w:p>
+      <w:pPr>
+        <w:tabs>
+          <w:tab w:val="left" w:pos="3569"/>
+        </w:tabs>
+        <w:rPr>
+          <w:sz w:val="40"/>
+          <w:szCs w:val="40"/>
+        </w:rPr>
+      </w:pPr>
+    </w:p>
+    <w:p>
+      <w:pPr>
+        <w:tabs>
+          <w:tab w:val="left" w:pos="3569"/>
+        </w:tabs>
+        <w:rPr>
+          <w:sz w:val="40"/>
+          <w:szCs w:val="40"/>
+        </w:rPr>
+      </w:pPr>
+    </w:p>
+    <w:p>
+      <w:pPr>
+        <w:tabs>
+          <w:tab w:val="left" w:pos="3569"/>
+        </w:tabs>
+        <w:rPr>
+          <w:sz w:val="40"/>
+          <w:szCs w:val="40"/>
+        </w:rPr>
+      </w:pPr>
+    </w:p>
+    <w:p>
+      <w:pPr>
+        <w:tabs>
+          <w:tab w:val="left" w:pos="3569"/>
+        </w:tabs>
+        <w:rPr>
+          <w:sz w:val="40"/>
+          <w:szCs w:val="40"/>
+        </w:rPr>
+      </w:pPr>
+    </w:p>
+    <w:p>
+      <w:pPr>
+        <w:tabs>
+          <w:tab w:val="left" w:pos="3569"/>
+        </w:tabs>
+        <w:rPr>
+          <w:sz w:val="40"/>
+          <w:szCs w:val="40"/>
+        </w:rPr>
+      </w:pPr>
+    </w:p>
+    <w:p>
+      <w:pPr>
+        <w:tabs>
+          <w:tab w:val="left" w:pos="3569"/>
+        </w:tabs>
+        <w:rPr>
+          <w:sz w:val="40"/>
+          <w:szCs w:val="40"/>
+        </w:rPr>
+      </w:pPr>
+    </w:p>
+    <w:p>
+      <w:pPr>
+        <w:tabs>
+          <w:tab w:val="left" w:pos="3569"/>
+        </w:tabs>
+        <w:rPr>
+          <w:sz w:val="40"/>
+          <w:szCs w:val="40"/>
+        </w:rPr>
+      </w:pPr>
+    </w:p>
+    <w:p>
+      <w:pPr>
+        <w:tabs>
+          <w:tab w:val="left" w:pos="3569"/>
+        </w:tabs>
+        <w:rPr>
+          <w:sz w:val="40"/>
+          <w:szCs w:val="40"/>
+        </w:rPr>
+      </w:pPr>
+    </w:p>
+    <w:p>
+      <w:pPr>
+        <w:tabs>
+          <w:tab w:val="left" w:pos="3569"/>
+        </w:tabs>
+        <w:rPr>
           <w:rFonts w:asciiTheme="majorHAnsi" w:eastAsiaTheme="majorEastAsia" w:hAnsiTheme="majorHAnsi" w:cstheme="majorBidi"/>
           <w:b/>
           <w:color w:val="2E74B5" w:themeColor="accent1" w:themeShade="BF"/>
@@ -10872,18 +11087,10 @@
       </w:pPr>
       <w:r>
         <w:rPr>
+          <w:b/>
           <w:sz w:val="40"/>
           <w:szCs w:val="40"/>
         </w:rPr>
-        <w:br w:type="page"/>
-      </w:r>
-      <w:r>
-        <w:rPr>
-          <w:b/>
-          <w:sz w:val="40"/>
-          <w:szCs w:val="40"/>
-        </w:rPr>
-        <w:lastRenderedPageBreak/>
         <w:tab/>
       </w:r>
     </w:p>
@@ -10906,9 +11113,10 @@
           <w:sz w:val="40"/>
           <w:szCs w:val="40"/>
         </w:rPr>
+        <w:lastRenderedPageBreak/>
         <w:t xml:space="preserve"> </w:t>
       </w:r>
-      <w:bookmarkStart w:id="16" w:name="_Toc450063056"/>
+      <w:bookmarkStart w:id="17" w:name="_Toc450063056"/>
       <w:r>
         <w:rPr>
           <w:b/>
@@ -10917,7 +11125,7 @@
         </w:rPr>
         <w:t>Evaluation</w:t>
       </w:r>
-      <w:bookmarkEnd w:id="16"/>
+      <w:bookmarkEnd w:id="17"/>
     </w:p>
     <w:p>
       <w:pPr>
@@ -10940,7 +11148,7 @@
         </w:rPr>
         <w:t xml:space="preserve"> </w:t>
       </w:r>
-      <w:bookmarkStart w:id="17" w:name="_Toc450063057"/>
+      <w:bookmarkStart w:id="18" w:name="_Toc450063057"/>
       <w:r>
         <w:rPr>
           <w:b/>
@@ -10949,7 +11157,7 @@
         </w:rPr>
         <w:t>Group Work</w:t>
       </w:r>
-      <w:bookmarkEnd w:id="17"/>
+      <w:bookmarkEnd w:id="18"/>
     </w:p>
     <w:p>
       <w:pPr>
@@ -11054,21 +11262,7 @@
           <w:rFonts w:ascii="Times New Roman" w:hAnsi="Times New Roman" w:cs="Times New Roman"/>
           <w:szCs w:val="24"/>
         </w:rPr>
-        <w:t xml:space="preserve">on Saturday and external meetings with the supervisor – Mr. Malte Grebe </w:t>
-      </w:r>
-      <w:r>
-        <w:rPr>
-          <w:rFonts w:ascii="Times New Roman" w:hAnsi="Times New Roman" w:cs="Times New Roman"/>
-          <w:szCs w:val="24"/>
-        </w:rPr>
-        <w:t>every week</w:t>
-      </w:r>
-      <w:r>
-        <w:rPr>
-          <w:rFonts w:ascii="Times New Roman" w:hAnsi="Times New Roman" w:cs="Times New Roman"/>
-          <w:szCs w:val="24"/>
-        </w:rPr>
-        <w:t xml:space="preserve"> on Wednesday</w:t>
+        <w:t>on Saturday and external meetings with the supervisor – Mr. Malte Grebe every week on Wednesday</w:t>
       </w:r>
       <w:r>
         <w:rPr>
@@ -11317,6 +11511,7 @@
     </w:p>
     <w:p>
       <w:pPr>
+        <w:spacing w:beforeLines="50" w:before="120"/>
         <w:rPr>
           <w:rFonts w:ascii="Times New Roman" w:hAnsi="Times New Roman" w:cs="Times New Roman"/>
           <w:szCs w:val="24"/>
@@ -11527,7 +11722,7 @@
     <w:p>
       <w:pPr>
         <w:rPr>
-          <w:rFonts w:ascii="Times New Roman" w:hAnsi="Times New Roman" w:cs="Times New Roman" w:hint="eastAsia"/>
+          <w:rFonts w:ascii="Times New Roman" w:hAnsi="Times New Roman" w:cs="Times New Roman"/>
           <w:szCs w:val="24"/>
         </w:rPr>
       </w:pPr>
@@ -11559,28 +11754,12 @@
         </w:rPr>
         <w:t xml:space="preserve"> according to the diagrams and specifications designed before</w:t>
       </w:r>
-      <w:bookmarkStart w:id="18" w:name="_GoBack"/>
-      <w:bookmarkEnd w:id="18"/>
-      <w:r>
-        <w:rPr>
-          <w:rFonts w:ascii="Times New Roman" w:hAnsi="Times New Roman" w:cs="Times New Roman"/>
-          <w:szCs w:val="24"/>
-        </w:rPr>
-        <w:t>. We started to work on different parts as soon as the teams are divided. We programed step by step and eventually the whol</w:t>
-      </w:r>
-      <w:r>
-        <w:rPr>
-          <w:rFonts w:ascii="Times New Roman" w:hAnsi="Times New Roman" w:cs="Times New Roman"/>
-          <w:szCs w:val="24"/>
-        </w:rPr>
-        <w:t xml:space="preserve">e project. The time management </w:t>
-      </w:r>
-      <w:r>
-        <w:rPr>
-          <w:rFonts w:ascii="Times New Roman" w:hAnsi="Times New Roman" w:cs="Times New Roman"/>
-          <w:szCs w:val="24"/>
-        </w:rPr>
-        <w:t xml:space="preserve">of code is good, and we left 4 days to conduct Junit test. </w:t>
+      <w:r>
+        <w:rPr>
+          <w:rFonts w:ascii="Times New Roman" w:hAnsi="Times New Roman" w:cs="Times New Roman"/>
+          <w:szCs w:val="24"/>
+        </w:rPr>
+        <w:t xml:space="preserve">. We started to work on different parts as soon as the teams are divided. We programed step by step and eventually the whole project. The time management of code is good, and we left 4 days to conduct Junit test. </w:t>
       </w:r>
       <w:r>
         <w:rPr>
@@ -11596,6 +11775,212 @@
         </w:rPr>
         <w:t>Time for test is a little tight, but we finished in time.</w:t>
       </w:r>
+    </w:p>
+    <w:p>
+      <w:pPr>
+        <w:rPr>
+          <w:rFonts w:asciiTheme="majorHAnsi" w:hAnsiTheme="majorHAnsi" w:cstheme="majorHAnsi"/>
+          <w:b/>
+          <w:color w:val="2E74B5" w:themeColor="accent1" w:themeShade="BF"/>
+          <w:sz w:val="28"/>
+          <w:lang w:eastAsia="zh-CN"/>
+        </w:rPr>
+      </w:pPr>
+      <w:r>
+        <w:rPr>
+          <w:rFonts w:asciiTheme="majorHAnsi" w:hAnsiTheme="majorHAnsi" w:cstheme="majorHAnsi"/>
+          <w:b/>
+          <w:color w:val="2E74B5" w:themeColor="accent1" w:themeShade="BF"/>
+          <w:sz w:val="28"/>
+          <w:lang w:eastAsia="zh-CN"/>
+        </w:rPr>
+        <w:t>5.1.1.</w:t>
+      </w:r>
+      <w:r>
+        <w:rPr>
+          <w:rFonts w:asciiTheme="majorHAnsi" w:hAnsiTheme="majorHAnsi" w:cstheme="majorHAnsi"/>
+          <w:b/>
+          <w:color w:val="2E74B5" w:themeColor="accent1" w:themeShade="BF"/>
+          <w:sz w:val="28"/>
+          <w:lang w:eastAsia="zh-CN"/>
+        </w:rPr>
+        <w:t xml:space="preserve"> </w:t>
+      </w:r>
+      <w:r>
+        <w:rPr>
+          <w:rFonts w:asciiTheme="majorHAnsi" w:hAnsiTheme="majorHAnsi" w:cstheme="majorHAnsi"/>
+          <w:b/>
+          <w:color w:val="2E74B5" w:themeColor="accent1" w:themeShade="BF"/>
+          <w:sz w:val="28"/>
+          <w:lang w:eastAsia="zh-CN"/>
+        </w:rPr>
+        <w:t>Individual Contributions</w:t>
+      </w:r>
+    </w:p>
+    <w:p>
+      <w:pPr>
+        <w:rPr>
+          <w:rFonts w:ascii="Times New Roman" w:hAnsi="Times New Roman" w:cs="Times New Roman"/>
+          <w:b/>
+          <w:i/>
+          <w:szCs w:val="24"/>
+        </w:rPr>
+      </w:pPr>
+      <w:r>
+        <w:rPr>
+          <w:rFonts w:ascii="Segoe UI Symbol" w:hAnsi="Segoe UI Symbol" w:cs="Segoe UI Symbol"/>
+          <w:b/>
+          <w:i/>
+          <w:sz w:val="24"/>
+          <w:szCs w:val="24"/>
+        </w:rPr>
+        <w:t>➢</w:t>
+      </w:r>
+      <w:r>
+        <w:rPr>
+          <w:rFonts w:ascii="Segoe UI Symbol" w:hAnsi="Segoe UI Symbol" w:cs="Segoe UI Symbol"/>
+          <w:b/>
+          <w:i/>
+          <w:sz w:val="24"/>
+          <w:szCs w:val="24"/>
+        </w:rPr>
+        <w:t xml:space="preserve"> </w:t>
+      </w:r>
+      <w:r>
+        <w:rPr>
+          <w:rFonts w:ascii="Times New Roman" w:hAnsi="Times New Roman" w:cs="Times New Roman"/>
+          <w:b/>
+          <w:i/>
+          <w:szCs w:val="24"/>
+        </w:rPr>
+        <w:t>Hua Yichen</w:t>
+      </w:r>
+    </w:p>
+    <w:p>
+      <w:pPr>
+        <w:rPr>
+          <w:rFonts w:ascii="Times New Roman" w:hAnsi="Times New Roman" w:cs="Times New Roman"/>
+          <w:b/>
+          <w:i/>
+          <w:szCs w:val="24"/>
+        </w:rPr>
+      </w:pPr>
+      <w:r>
+        <w:rPr>
+          <w:rFonts w:ascii="Segoe UI Symbol" w:hAnsi="Segoe UI Symbol" w:cs="Segoe UI Symbol"/>
+          <w:b/>
+          <w:i/>
+          <w:sz w:val="24"/>
+          <w:szCs w:val="24"/>
+        </w:rPr>
+        <w:lastRenderedPageBreak/>
+        <w:t>➢</w:t>
+      </w:r>
+      <w:r>
+        <w:rPr>
+          <w:rFonts w:ascii="Segoe UI Symbol" w:hAnsi="Segoe UI Symbol" w:cs="Segoe UI Symbol"/>
+          <w:b/>
+          <w:i/>
+          <w:sz w:val="24"/>
+          <w:szCs w:val="24"/>
+        </w:rPr>
+        <w:t xml:space="preserve"> </w:t>
+      </w:r>
+      <w:r>
+        <w:rPr>
+          <w:rFonts w:ascii="Times New Roman" w:hAnsi="Times New Roman" w:cs="Times New Roman"/>
+          <w:b/>
+          <w:i/>
+          <w:szCs w:val="24"/>
+        </w:rPr>
+        <w:t>Kong Yu</w:t>
+      </w:r>
+    </w:p>
+    <w:p>
+      <w:pPr>
+        <w:rPr>
+          <w:rFonts w:ascii="Times New Roman" w:hAnsi="Times New Roman" w:cs="Times New Roman"/>
+          <w:b/>
+          <w:i/>
+          <w:szCs w:val="24"/>
+        </w:rPr>
+      </w:pPr>
+      <w:r>
+        <w:rPr>
+          <w:rFonts w:ascii="Segoe UI Symbol" w:hAnsi="Segoe UI Symbol" w:cs="Segoe UI Symbol"/>
+          <w:b/>
+          <w:i/>
+          <w:sz w:val="24"/>
+          <w:szCs w:val="24"/>
+        </w:rPr>
+        <w:t>➢</w:t>
+      </w:r>
+      <w:r>
+        <w:rPr>
+          <w:rFonts w:ascii="Segoe UI Symbol" w:hAnsi="Segoe UI Symbol" w:cs="Segoe UI Symbol"/>
+          <w:b/>
+          <w:i/>
+          <w:sz w:val="24"/>
+          <w:szCs w:val="24"/>
+        </w:rPr>
+        <w:t xml:space="preserve"> </w:t>
+      </w:r>
+      <w:r>
+        <w:rPr>
+          <w:rFonts w:ascii="Times New Roman" w:hAnsi="Times New Roman" w:cs="Times New Roman"/>
+          <w:b/>
+          <w:i/>
+          <w:szCs w:val="24"/>
+        </w:rPr>
+        <w:t>Wang Jungang</w:t>
+      </w:r>
+    </w:p>
+    <w:p>
+      <w:pPr>
+        <w:rPr>
+          <w:rFonts w:ascii="Times New Roman" w:hAnsi="Times New Roman" w:cs="Times New Roman"/>
+          <w:b/>
+          <w:i/>
+          <w:szCs w:val="24"/>
+        </w:rPr>
+      </w:pPr>
+      <w:r>
+        <w:rPr>
+          <w:rFonts w:ascii="Segoe UI Symbol" w:hAnsi="Segoe UI Symbol" w:cs="Segoe UI Symbol"/>
+          <w:b/>
+          <w:i/>
+          <w:sz w:val="24"/>
+          <w:szCs w:val="24"/>
+        </w:rPr>
+        <w:t>➢</w:t>
+      </w:r>
+      <w:r>
+        <w:rPr>
+          <w:rFonts w:ascii="Segoe UI Symbol" w:hAnsi="Segoe UI Symbol" w:cs="Segoe UI Symbol"/>
+          <w:b/>
+          <w:i/>
+          <w:sz w:val="24"/>
+          <w:szCs w:val="24"/>
+        </w:rPr>
+        <w:t xml:space="preserve"> </w:t>
+      </w:r>
+      <w:r>
+        <w:rPr>
+          <w:rFonts w:ascii="Times New Roman" w:hAnsi="Times New Roman" w:cs="Times New Roman"/>
+          <w:b/>
+          <w:i/>
+          <w:szCs w:val="24"/>
+        </w:rPr>
+        <w:t>Shan Jiaxiang</w:t>
+      </w:r>
+    </w:p>
+    <w:p>
+      <w:pPr>
+        <w:rPr>
+          <w:rFonts w:ascii="Times New Roman" w:hAnsi="Times New Roman" w:cs="Times New Roman"/>
+          <w:szCs w:val="24"/>
+        </w:rPr>
+      </w:pPr>
     </w:p>
     <w:p>
       <w:pPr>
@@ -11616,7 +12001,6 @@
           <w:sz w:val="40"/>
           <w:szCs w:val="40"/>
         </w:rPr>
-        <w:lastRenderedPageBreak/>
         <w:t xml:space="preserve"> </w:t>
       </w:r>
       <w:bookmarkStart w:id="19" w:name="_Toc450063058"/>
@@ -11629,152 +12013,2469 @@
         <w:t>Task Responsibilities</w:t>
       </w:r>
       <w:bookmarkEnd w:id="19"/>
+    </w:p>
+    <w:tbl>
+      <w:tblPr>
+        <w:tblStyle w:val="aa"/>
+        <w:tblW w:w="0" w:type="auto"/>
+        <w:tblLayout w:type="fixed"/>
+        <w:tblLook w:val="04A0" w:firstRow="1" w:lastRow="0" w:firstColumn="1" w:lastColumn="0" w:noHBand="0" w:noVBand="1"/>
+      </w:tblPr>
+      <w:tblGrid>
+        <w:gridCol w:w="1812"/>
+        <w:gridCol w:w="1812"/>
+        <w:gridCol w:w="1813"/>
+        <w:gridCol w:w="1812"/>
+        <w:gridCol w:w="1813"/>
+      </w:tblGrid>
+      <w:tr>
+        <w:trPr>
+          <w:trHeight w:val="537"/>
+        </w:trPr>
+        <w:tc>
+          <w:tcPr>
+            <w:tcW w:w="1812" w:type="dxa"/>
+            <w:vAlign w:val="center"/>
+          </w:tcPr>
+          <w:p>
+            <w:pPr>
+              <w:jc w:val="center"/>
+            </w:pPr>
+          </w:p>
+        </w:tc>
+        <w:tc>
+          <w:tcPr>
+            <w:tcW w:w="1812" w:type="dxa"/>
+            <w:vAlign w:val="center"/>
+          </w:tcPr>
+          <w:p>
+            <w:pPr>
+              <w:jc w:val="center"/>
+            </w:pPr>
+            <w:r>
+              <w:t>Hua Yichen</w:t>
+            </w:r>
+          </w:p>
+        </w:tc>
+        <w:tc>
+          <w:tcPr>
+            <w:tcW w:w="1813" w:type="dxa"/>
+            <w:vAlign w:val="center"/>
+          </w:tcPr>
+          <w:p>
+            <w:pPr>
+              <w:jc w:val="center"/>
+              <w:rPr>
+                <w:rFonts w:hint="eastAsia"/>
+                <w:lang w:eastAsia="zh-CN"/>
+              </w:rPr>
+            </w:pPr>
+            <w:r>
+              <w:rPr>
+                <w:rFonts w:hint="eastAsia"/>
+                <w:lang w:eastAsia="zh-CN"/>
+              </w:rPr>
+              <w:t>K</w:t>
+            </w:r>
+            <w:r>
+              <w:rPr>
+                <w:lang w:eastAsia="zh-CN"/>
+              </w:rPr>
+              <w:t>ong Yu</w:t>
+            </w:r>
+          </w:p>
+        </w:tc>
+        <w:tc>
+          <w:tcPr>
+            <w:tcW w:w="1812" w:type="dxa"/>
+            <w:vAlign w:val="center"/>
+          </w:tcPr>
+          <w:p>
+            <w:pPr>
+              <w:jc w:val="center"/>
+              <w:rPr>
+                <w:rFonts w:hint="eastAsia"/>
+                <w:lang w:eastAsia="zh-CN"/>
+              </w:rPr>
+            </w:pPr>
+            <w:r>
+              <w:rPr>
+                <w:rFonts w:hint="eastAsia"/>
+                <w:lang w:eastAsia="zh-CN"/>
+              </w:rPr>
+              <w:t>W</w:t>
+            </w:r>
+            <w:r>
+              <w:rPr>
+                <w:lang w:eastAsia="zh-CN"/>
+              </w:rPr>
+              <w:t>ang Jungang</w:t>
+            </w:r>
+          </w:p>
+        </w:tc>
+        <w:tc>
+          <w:tcPr>
+            <w:tcW w:w="1813" w:type="dxa"/>
+            <w:vAlign w:val="center"/>
+          </w:tcPr>
+          <w:p>
+            <w:pPr>
+              <w:jc w:val="center"/>
+              <w:rPr>
+                <w:rFonts w:hint="eastAsia"/>
+                <w:lang w:eastAsia="zh-CN"/>
+              </w:rPr>
+            </w:pPr>
+            <w:r>
+              <w:rPr>
+                <w:rFonts w:hint="eastAsia"/>
+                <w:lang w:eastAsia="zh-CN"/>
+              </w:rPr>
+              <w:t>S</w:t>
+            </w:r>
+            <w:r>
+              <w:rPr>
+                <w:lang w:eastAsia="zh-CN"/>
+              </w:rPr>
+              <w:t>han Jiaxiang</w:t>
+            </w:r>
+          </w:p>
+        </w:tc>
+      </w:tr>
+      <w:tr>
+        <w:trPr>
+          <w:trHeight w:val="537"/>
+        </w:trPr>
+        <w:tc>
+          <w:tcPr>
+            <w:tcW w:w="1812" w:type="dxa"/>
+            <w:vAlign w:val="center"/>
+          </w:tcPr>
+          <w:p>
+            <w:pPr>
+              <w:jc w:val="center"/>
+              <w:rPr>
+                <w:rFonts w:hint="eastAsia"/>
+                <w:lang w:eastAsia="zh-CN"/>
+              </w:rPr>
+            </w:pPr>
+            <w:r>
+              <w:rPr>
+                <w:lang w:eastAsia="zh-CN"/>
+              </w:rPr>
+              <w:t>Controller.AddOrEditRecipeController.java</w:t>
+            </w:r>
+          </w:p>
+        </w:tc>
+        <w:tc>
+          <w:tcPr>
+            <w:tcW w:w="1812" w:type="dxa"/>
+            <w:vAlign w:val="center"/>
+          </w:tcPr>
+          <w:p>
+            <w:pPr>
+              <w:jc w:val="center"/>
+            </w:pPr>
+            <w:r>
+              <w:rPr>
+                <w:rFonts w:hint="eastAsia"/>
+              </w:rPr>
+              <w:t>○</w:t>
+            </w:r>
+          </w:p>
+        </w:tc>
+        <w:tc>
+          <w:tcPr>
+            <w:tcW w:w="1813" w:type="dxa"/>
+            <w:vAlign w:val="center"/>
+          </w:tcPr>
+          <w:p>
+            <w:pPr>
+              <w:jc w:val="center"/>
+            </w:pPr>
+          </w:p>
+        </w:tc>
+        <w:tc>
+          <w:tcPr>
+            <w:tcW w:w="1812" w:type="dxa"/>
+            <w:vAlign w:val="center"/>
+          </w:tcPr>
+          <w:p>
+            <w:pPr>
+              <w:jc w:val="center"/>
+            </w:pPr>
+          </w:p>
+        </w:tc>
+        <w:tc>
+          <w:tcPr>
+            <w:tcW w:w="1813" w:type="dxa"/>
+            <w:vAlign w:val="center"/>
+          </w:tcPr>
+          <w:p>
+            <w:pPr>
+              <w:jc w:val="center"/>
+            </w:pPr>
+          </w:p>
+        </w:tc>
+      </w:tr>
+      <w:tr>
+        <w:trPr>
+          <w:trHeight w:val="537"/>
+        </w:trPr>
+        <w:tc>
+          <w:tcPr>
+            <w:tcW w:w="1812" w:type="dxa"/>
+            <w:vAlign w:val="center"/>
+          </w:tcPr>
+          <w:p>
+            <w:pPr>
+              <w:jc w:val="center"/>
+            </w:pPr>
+            <w:r>
+              <w:rPr>
+                <w:lang w:eastAsia="zh-CN"/>
+              </w:rPr>
+              <w:t>Controller.</w:t>
+            </w:r>
+            <w:r>
+              <w:rPr>
+                <w:lang w:eastAsia="zh-CN"/>
+              </w:rPr>
+              <w:t>BriefRecipeInformationController</w:t>
+            </w:r>
+            <w:r>
+              <w:rPr>
+                <w:lang w:eastAsia="zh-CN"/>
+              </w:rPr>
+              <w:t>.java</w:t>
+            </w:r>
+          </w:p>
+        </w:tc>
+        <w:tc>
+          <w:tcPr>
+            <w:tcW w:w="1812" w:type="dxa"/>
+            <w:vAlign w:val="center"/>
+          </w:tcPr>
+          <w:p>
+            <w:pPr>
+              <w:jc w:val="center"/>
+            </w:pPr>
+            <w:r>
+              <w:rPr>
+                <w:rFonts w:hint="eastAsia"/>
+              </w:rPr>
+              <w:t>○</w:t>
+            </w:r>
+          </w:p>
+        </w:tc>
+        <w:tc>
+          <w:tcPr>
+            <w:tcW w:w="1813" w:type="dxa"/>
+            <w:vAlign w:val="center"/>
+          </w:tcPr>
+          <w:p>
+            <w:pPr>
+              <w:jc w:val="center"/>
+            </w:pPr>
+          </w:p>
+        </w:tc>
+        <w:tc>
+          <w:tcPr>
+            <w:tcW w:w="1812" w:type="dxa"/>
+            <w:vAlign w:val="center"/>
+          </w:tcPr>
+          <w:p>
+            <w:pPr>
+              <w:jc w:val="center"/>
+            </w:pPr>
+          </w:p>
+        </w:tc>
+        <w:tc>
+          <w:tcPr>
+            <w:tcW w:w="1813" w:type="dxa"/>
+            <w:vAlign w:val="center"/>
+          </w:tcPr>
+          <w:p>
+            <w:pPr>
+              <w:jc w:val="center"/>
+            </w:pPr>
+          </w:p>
+        </w:tc>
+      </w:tr>
+      <w:tr>
+        <w:trPr>
+          <w:trHeight w:val="537"/>
+        </w:trPr>
+        <w:tc>
+          <w:tcPr>
+            <w:tcW w:w="1812" w:type="dxa"/>
+            <w:vAlign w:val="center"/>
+          </w:tcPr>
+          <w:p>
+            <w:pPr>
+              <w:jc w:val="center"/>
+            </w:pPr>
+            <w:r>
+              <w:rPr>
+                <w:lang w:eastAsia="zh-CN"/>
+              </w:rPr>
+              <w:t>Controller.</w:t>
+            </w:r>
+            <w:r>
+              <w:rPr>
+                <w:lang w:eastAsia="zh-CN"/>
+              </w:rPr>
+              <w:t>MainFrameController</w:t>
+            </w:r>
+            <w:r>
+              <w:rPr>
+                <w:lang w:eastAsia="zh-CN"/>
+              </w:rPr>
+              <w:t>.java</w:t>
+            </w:r>
+          </w:p>
+        </w:tc>
+        <w:tc>
+          <w:tcPr>
+            <w:tcW w:w="1812" w:type="dxa"/>
+            <w:vAlign w:val="center"/>
+          </w:tcPr>
+          <w:p>
+            <w:pPr>
+              <w:jc w:val="center"/>
+            </w:pPr>
+            <w:r>
+              <w:rPr>
+                <w:rFonts w:hint="eastAsia"/>
+              </w:rPr>
+              <w:t>○</w:t>
+            </w:r>
+          </w:p>
+        </w:tc>
+        <w:tc>
+          <w:tcPr>
+            <w:tcW w:w="1813" w:type="dxa"/>
+            <w:vAlign w:val="center"/>
+          </w:tcPr>
+          <w:p>
+            <w:pPr>
+              <w:jc w:val="center"/>
+            </w:pPr>
+          </w:p>
+        </w:tc>
+        <w:tc>
+          <w:tcPr>
+            <w:tcW w:w="1812" w:type="dxa"/>
+            <w:vAlign w:val="center"/>
+          </w:tcPr>
+          <w:p>
+            <w:pPr>
+              <w:jc w:val="center"/>
+            </w:pPr>
+          </w:p>
+        </w:tc>
+        <w:tc>
+          <w:tcPr>
+            <w:tcW w:w="1813" w:type="dxa"/>
+            <w:vAlign w:val="center"/>
+          </w:tcPr>
+          <w:p>
+            <w:pPr>
+              <w:jc w:val="center"/>
+            </w:pPr>
+          </w:p>
+        </w:tc>
+      </w:tr>
+      <w:tr>
+        <w:trPr>
+          <w:trHeight w:val="537"/>
+        </w:trPr>
+        <w:tc>
+          <w:tcPr>
+            <w:tcW w:w="1812" w:type="dxa"/>
+            <w:vAlign w:val="center"/>
+          </w:tcPr>
+          <w:p>
+            <w:pPr>
+              <w:jc w:val="center"/>
+            </w:pPr>
+            <w:r>
+              <w:rPr>
+                <w:lang w:eastAsia="zh-CN"/>
+              </w:rPr>
+              <w:t>Controller.</w:t>
+            </w:r>
+            <w:r>
+              <w:rPr>
+                <w:lang w:eastAsia="zh-CN"/>
+              </w:rPr>
+              <w:t>TemplateController</w:t>
+            </w:r>
+            <w:r>
+              <w:rPr>
+                <w:lang w:eastAsia="zh-CN"/>
+              </w:rPr>
+              <w:t>.java</w:t>
+            </w:r>
+          </w:p>
+        </w:tc>
+        <w:tc>
+          <w:tcPr>
+            <w:tcW w:w="1812" w:type="dxa"/>
+            <w:vAlign w:val="center"/>
+          </w:tcPr>
+          <w:p>
+            <w:pPr>
+              <w:jc w:val="center"/>
+            </w:pPr>
+            <w:r>
+              <w:rPr>
+                <w:rFonts w:hint="eastAsia"/>
+              </w:rPr>
+              <w:t>●</w:t>
+            </w:r>
+          </w:p>
+        </w:tc>
+        <w:tc>
+          <w:tcPr>
+            <w:tcW w:w="1813" w:type="dxa"/>
+            <w:vAlign w:val="center"/>
+          </w:tcPr>
+          <w:p>
+            <w:pPr>
+              <w:jc w:val="center"/>
+            </w:pPr>
+          </w:p>
+        </w:tc>
+        <w:tc>
+          <w:tcPr>
+            <w:tcW w:w="1812" w:type="dxa"/>
+            <w:vAlign w:val="center"/>
+          </w:tcPr>
+          <w:p>
+            <w:pPr>
+              <w:jc w:val="center"/>
+            </w:pPr>
+          </w:p>
+        </w:tc>
+        <w:tc>
+          <w:tcPr>
+            <w:tcW w:w="1813" w:type="dxa"/>
+            <w:vAlign w:val="center"/>
+          </w:tcPr>
+          <w:p>
+            <w:pPr>
+              <w:jc w:val="center"/>
+            </w:pPr>
+          </w:p>
+        </w:tc>
+      </w:tr>
+      <w:tr>
+        <w:trPr>
+          <w:trHeight w:val="537"/>
+        </w:trPr>
+        <w:tc>
+          <w:tcPr>
+            <w:tcW w:w="1812" w:type="dxa"/>
+            <w:vAlign w:val="center"/>
+          </w:tcPr>
+          <w:p>
+            <w:pPr>
+              <w:jc w:val="center"/>
+            </w:pPr>
+            <w:r>
+              <w:rPr>
+                <w:lang w:eastAsia="zh-CN"/>
+              </w:rPr>
+              <w:t>DAO.BaseDAO.java</w:t>
+            </w:r>
+          </w:p>
+        </w:tc>
+        <w:tc>
+          <w:tcPr>
+            <w:tcW w:w="1812" w:type="dxa"/>
+            <w:vAlign w:val="center"/>
+          </w:tcPr>
+          <w:p>
+            <w:pPr>
+              <w:jc w:val="center"/>
+            </w:pPr>
+            <w:r>
+              <w:rPr>
+                <w:rFonts w:hint="eastAsia"/>
+              </w:rPr>
+              <w:t>●</w:t>
+            </w:r>
+          </w:p>
+        </w:tc>
+        <w:tc>
+          <w:tcPr>
+            <w:tcW w:w="1813" w:type="dxa"/>
+            <w:vAlign w:val="center"/>
+          </w:tcPr>
+          <w:p>
+            <w:pPr>
+              <w:jc w:val="center"/>
+            </w:pPr>
+          </w:p>
+        </w:tc>
+        <w:tc>
+          <w:tcPr>
+            <w:tcW w:w="1812" w:type="dxa"/>
+            <w:vAlign w:val="center"/>
+          </w:tcPr>
+          <w:p>
+            <w:pPr>
+              <w:jc w:val="center"/>
+            </w:pPr>
+          </w:p>
+        </w:tc>
+        <w:tc>
+          <w:tcPr>
+            <w:tcW w:w="1813" w:type="dxa"/>
+            <w:vAlign w:val="center"/>
+          </w:tcPr>
+          <w:p>
+            <w:pPr>
+              <w:jc w:val="center"/>
+            </w:pPr>
+          </w:p>
+        </w:tc>
+      </w:tr>
+      <w:tr>
+        <w:trPr>
+          <w:trHeight w:val="537"/>
+        </w:trPr>
+        <w:tc>
+          <w:tcPr>
+            <w:tcW w:w="1812" w:type="dxa"/>
+            <w:vAlign w:val="center"/>
+          </w:tcPr>
+          <w:p>
+            <w:pPr>
+              <w:jc w:val="center"/>
+            </w:pPr>
+            <w:r>
+              <w:rPr>
+                <w:lang w:eastAsia="zh-CN"/>
+              </w:rPr>
+              <w:t>DAO.</w:t>
+            </w:r>
+            <w:r>
+              <w:rPr>
+                <w:lang w:eastAsia="zh-CN"/>
+              </w:rPr>
+              <w:t>ExportPDF</w:t>
+            </w:r>
+            <w:r>
+              <w:rPr>
+                <w:lang w:eastAsia="zh-CN"/>
+              </w:rPr>
+              <w:t>.java</w:t>
+            </w:r>
+          </w:p>
+        </w:tc>
+        <w:tc>
+          <w:tcPr>
+            <w:tcW w:w="1812" w:type="dxa"/>
+            <w:vAlign w:val="center"/>
+          </w:tcPr>
+          <w:p>
+            <w:pPr>
+              <w:jc w:val="center"/>
+            </w:pPr>
+            <w:r>
+              <w:rPr>
+                <w:rFonts w:hint="eastAsia"/>
+              </w:rPr>
+              <w:t>●</w:t>
+            </w:r>
+          </w:p>
+        </w:tc>
+        <w:tc>
+          <w:tcPr>
+            <w:tcW w:w="1813" w:type="dxa"/>
+            <w:vAlign w:val="center"/>
+          </w:tcPr>
+          <w:p>
+            <w:pPr>
+              <w:jc w:val="center"/>
+            </w:pPr>
+          </w:p>
+        </w:tc>
+        <w:tc>
+          <w:tcPr>
+            <w:tcW w:w="1812" w:type="dxa"/>
+            <w:vAlign w:val="center"/>
+          </w:tcPr>
+          <w:p>
+            <w:pPr>
+              <w:jc w:val="center"/>
+            </w:pPr>
+          </w:p>
+        </w:tc>
+        <w:tc>
+          <w:tcPr>
+            <w:tcW w:w="1813" w:type="dxa"/>
+            <w:vAlign w:val="center"/>
+          </w:tcPr>
+          <w:p>
+            <w:pPr>
+              <w:jc w:val="center"/>
+            </w:pPr>
+          </w:p>
+        </w:tc>
+      </w:tr>
+      <w:tr>
+        <w:trPr>
+          <w:trHeight w:val="537"/>
+        </w:trPr>
+        <w:tc>
+          <w:tcPr>
+            <w:tcW w:w="1812" w:type="dxa"/>
+            <w:vAlign w:val="center"/>
+          </w:tcPr>
+          <w:p>
+            <w:pPr>
+              <w:jc w:val="center"/>
+              <w:rPr>
+                <w:lang w:eastAsia="zh-CN"/>
+              </w:rPr>
+            </w:pPr>
+            <w:r>
+              <w:rPr>
+                <w:lang w:eastAsia="zh-CN"/>
+              </w:rPr>
+              <w:t>DAO.</w:t>
+            </w:r>
+            <w:r>
+              <w:rPr>
+                <w:lang w:eastAsia="zh-CN"/>
+              </w:rPr>
+              <w:t>RecipeDAO</w:t>
+            </w:r>
+            <w:r>
+              <w:rPr>
+                <w:lang w:eastAsia="zh-CN"/>
+              </w:rPr>
+              <w:t>.java</w:t>
+            </w:r>
+          </w:p>
+        </w:tc>
+        <w:tc>
+          <w:tcPr>
+            <w:tcW w:w="1812" w:type="dxa"/>
+            <w:vAlign w:val="center"/>
+          </w:tcPr>
+          <w:p>
+            <w:pPr>
+              <w:jc w:val="center"/>
+            </w:pPr>
+            <w:r>
+              <w:rPr>
+                <w:rFonts w:hint="eastAsia"/>
+              </w:rPr>
+              <w:t>○</w:t>
+            </w:r>
+          </w:p>
+        </w:tc>
+        <w:tc>
+          <w:tcPr>
+            <w:tcW w:w="1813" w:type="dxa"/>
+            <w:vAlign w:val="center"/>
+          </w:tcPr>
+          <w:p>
+            <w:pPr>
+              <w:jc w:val="center"/>
+            </w:pPr>
+          </w:p>
+        </w:tc>
+        <w:tc>
+          <w:tcPr>
+            <w:tcW w:w="1812" w:type="dxa"/>
+            <w:vAlign w:val="center"/>
+          </w:tcPr>
+          <w:p>
+            <w:pPr>
+              <w:jc w:val="center"/>
+            </w:pPr>
+          </w:p>
+        </w:tc>
+        <w:tc>
+          <w:tcPr>
+            <w:tcW w:w="1813" w:type="dxa"/>
+            <w:vAlign w:val="center"/>
+          </w:tcPr>
+          <w:p>
+            <w:pPr>
+              <w:jc w:val="center"/>
+            </w:pPr>
+          </w:p>
+        </w:tc>
+      </w:tr>
+      <w:tr>
+        <w:trPr>
+          <w:trHeight w:val="537"/>
+        </w:trPr>
+        <w:tc>
+          <w:tcPr>
+            <w:tcW w:w="1812" w:type="dxa"/>
+            <w:vAlign w:val="center"/>
+          </w:tcPr>
+          <w:p>
+            <w:pPr>
+              <w:jc w:val="center"/>
+              <w:rPr>
+                <w:lang w:eastAsia="zh-CN"/>
+              </w:rPr>
+            </w:pPr>
+            <w:r>
+              <w:rPr>
+                <w:lang w:eastAsia="zh-CN"/>
+              </w:rPr>
+              <w:t>DAO.</w:t>
+            </w:r>
+            <w:r>
+              <w:rPr>
+                <w:lang w:eastAsia="zh-CN"/>
+              </w:rPr>
+              <w:t>User</w:t>
+            </w:r>
+            <w:r>
+              <w:rPr>
+                <w:lang w:eastAsia="zh-CN"/>
+              </w:rPr>
+              <w:t>DAO.java</w:t>
+            </w:r>
+          </w:p>
+        </w:tc>
+        <w:tc>
+          <w:tcPr>
+            <w:tcW w:w="1812" w:type="dxa"/>
+            <w:vAlign w:val="center"/>
+          </w:tcPr>
+          <w:p>
+            <w:pPr>
+              <w:jc w:val="center"/>
+            </w:pPr>
+            <w:r>
+              <w:rPr>
+                <w:rFonts w:hint="eastAsia"/>
+              </w:rPr>
+              <w:t>●</w:t>
+            </w:r>
+          </w:p>
+        </w:tc>
+        <w:tc>
+          <w:tcPr>
+            <w:tcW w:w="1813" w:type="dxa"/>
+            <w:vAlign w:val="center"/>
+          </w:tcPr>
+          <w:p>
+            <w:pPr>
+              <w:jc w:val="center"/>
+            </w:pPr>
+          </w:p>
+        </w:tc>
+        <w:tc>
+          <w:tcPr>
+            <w:tcW w:w="1812" w:type="dxa"/>
+            <w:vAlign w:val="center"/>
+          </w:tcPr>
+          <w:p>
+            <w:pPr>
+              <w:jc w:val="center"/>
+            </w:pPr>
+          </w:p>
+        </w:tc>
+        <w:tc>
+          <w:tcPr>
+            <w:tcW w:w="1813" w:type="dxa"/>
+            <w:vAlign w:val="center"/>
+          </w:tcPr>
+          <w:p>
+            <w:pPr>
+              <w:jc w:val="center"/>
+            </w:pPr>
+          </w:p>
+        </w:tc>
+      </w:tr>
+      <w:tr>
+        <w:trPr>
+          <w:trHeight w:val="537"/>
+        </w:trPr>
+        <w:tc>
+          <w:tcPr>
+            <w:tcW w:w="1812" w:type="dxa"/>
+            <w:vAlign w:val="center"/>
+          </w:tcPr>
+          <w:p>
+            <w:pPr>
+              <w:jc w:val="center"/>
+              <w:rPr>
+                <w:lang w:eastAsia="zh-CN"/>
+              </w:rPr>
+            </w:pPr>
+            <w:r>
+              <w:rPr>
+                <w:lang w:eastAsia="zh-CN"/>
+              </w:rPr>
+              <w:t>DAO.</w:t>
+            </w:r>
+            <w:r>
+              <w:rPr>
+                <w:lang w:eastAsia="zh-CN"/>
+              </w:rPr>
+              <w:t>Step</w:t>
+            </w:r>
+            <w:r>
+              <w:rPr>
+                <w:lang w:eastAsia="zh-CN"/>
+              </w:rPr>
+              <w:t>DAO.java</w:t>
+            </w:r>
+          </w:p>
+        </w:tc>
+        <w:tc>
+          <w:tcPr>
+            <w:tcW w:w="1812" w:type="dxa"/>
+            <w:vAlign w:val="center"/>
+          </w:tcPr>
+          <w:p>
+            <w:pPr>
+              <w:jc w:val="center"/>
+            </w:pPr>
+            <w:r>
+              <w:rPr>
+                <w:rFonts w:hint="eastAsia"/>
+              </w:rPr>
+              <w:t>○</w:t>
+            </w:r>
+          </w:p>
+        </w:tc>
+        <w:tc>
+          <w:tcPr>
+            <w:tcW w:w="1813" w:type="dxa"/>
+            <w:vAlign w:val="center"/>
+          </w:tcPr>
+          <w:p>
+            <w:pPr>
+              <w:jc w:val="center"/>
+            </w:pPr>
+          </w:p>
+        </w:tc>
+        <w:tc>
+          <w:tcPr>
+            <w:tcW w:w="1812" w:type="dxa"/>
+            <w:vAlign w:val="center"/>
+          </w:tcPr>
+          <w:p>
+            <w:pPr>
+              <w:jc w:val="center"/>
+            </w:pPr>
+          </w:p>
+        </w:tc>
+        <w:tc>
+          <w:tcPr>
+            <w:tcW w:w="1813" w:type="dxa"/>
+            <w:vAlign w:val="center"/>
+          </w:tcPr>
+          <w:p>
+            <w:pPr>
+              <w:jc w:val="center"/>
+            </w:pPr>
+          </w:p>
+        </w:tc>
+      </w:tr>
+      <w:tr>
+        <w:trPr>
+          <w:trHeight w:val="537"/>
+        </w:trPr>
+        <w:tc>
+          <w:tcPr>
+            <w:tcW w:w="1812" w:type="dxa"/>
+            <w:vAlign w:val="center"/>
+          </w:tcPr>
+          <w:p>
+            <w:pPr>
+              <w:jc w:val="center"/>
+            </w:pPr>
+            <w:r>
+              <w:rPr>
+                <w:lang w:eastAsia="zh-CN"/>
+              </w:rPr>
+              <w:t>DAO.</w:t>
+            </w:r>
+            <w:r>
+              <w:rPr>
+                <w:lang w:eastAsia="zh-CN"/>
+              </w:rPr>
+              <w:t>IngredientDAO</w:t>
+            </w:r>
+            <w:r>
+              <w:rPr>
+                <w:lang w:eastAsia="zh-CN"/>
+              </w:rPr>
+              <w:t>.java</w:t>
+            </w:r>
+          </w:p>
+        </w:tc>
+        <w:tc>
+          <w:tcPr>
+            <w:tcW w:w="1812" w:type="dxa"/>
+            <w:vAlign w:val="center"/>
+          </w:tcPr>
+          <w:p>
+            <w:pPr>
+              <w:jc w:val="center"/>
+            </w:pPr>
+            <w:r>
+              <w:rPr>
+                <w:rFonts w:hint="eastAsia"/>
+              </w:rPr>
+              <w:t>○</w:t>
+            </w:r>
+          </w:p>
+        </w:tc>
+        <w:tc>
+          <w:tcPr>
+            <w:tcW w:w="1813" w:type="dxa"/>
+            <w:vAlign w:val="center"/>
+          </w:tcPr>
+          <w:p>
+            <w:pPr>
+              <w:jc w:val="center"/>
+            </w:pPr>
+          </w:p>
+        </w:tc>
+        <w:tc>
+          <w:tcPr>
+            <w:tcW w:w="1812" w:type="dxa"/>
+            <w:vAlign w:val="center"/>
+          </w:tcPr>
+          <w:p>
+            <w:pPr>
+              <w:jc w:val="center"/>
+            </w:pPr>
+          </w:p>
+        </w:tc>
+        <w:tc>
+          <w:tcPr>
+            <w:tcW w:w="1813" w:type="dxa"/>
+            <w:vAlign w:val="center"/>
+          </w:tcPr>
+          <w:p>
+            <w:pPr>
+              <w:jc w:val="center"/>
+            </w:pPr>
+          </w:p>
+        </w:tc>
+      </w:tr>
+      <w:tr>
+        <w:trPr>
+          <w:trHeight w:val="537"/>
+        </w:trPr>
+        <w:tc>
+          <w:tcPr>
+            <w:tcW w:w="1812" w:type="dxa"/>
+            <w:vAlign w:val="center"/>
+          </w:tcPr>
+          <w:p>
+            <w:pPr>
+              <w:jc w:val="center"/>
+              <w:rPr>
+                <w:lang w:eastAsia="zh-CN"/>
+              </w:rPr>
+            </w:pPr>
+            <w:r>
+              <w:rPr>
+                <w:lang w:eastAsia="zh-CN"/>
+              </w:rPr>
+              <w:t>e</w:t>
+            </w:r>
+            <w:r>
+              <w:rPr>
+                <w:lang w:eastAsia="zh-CN"/>
+              </w:rPr>
+              <w:t>ntrance.CookbookApp.java</w:t>
+            </w:r>
+          </w:p>
+        </w:tc>
+        <w:tc>
+          <w:tcPr>
+            <w:tcW w:w="1812" w:type="dxa"/>
+            <w:vAlign w:val="center"/>
+          </w:tcPr>
+          <w:p>
+            <w:pPr>
+              <w:jc w:val="center"/>
+            </w:pPr>
+            <w:r>
+              <w:rPr>
+                <w:rFonts w:hint="eastAsia"/>
+              </w:rPr>
+              <w:t>●</w:t>
+            </w:r>
+          </w:p>
+        </w:tc>
+        <w:tc>
+          <w:tcPr>
+            <w:tcW w:w="1813" w:type="dxa"/>
+            <w:vAlign w:val="center"/>
+          </w:tcPr>
+          <w:p>
+            <w:pPr>
+              <w:jc w:val="center"/>
+            </w:pPr>
+          </w:p>
+        </w:tc>
+        <w:tc>
+          <w:tcPr>
+            <w:tcW w:w="1812" w:type="dxa"/>
+            <w:vAlign w:val="center"/>
+          </w:tcPr>
+          <w:p>
+            <w:pPr>
+              <w:jc w:val="center"/>
+            </w:pPr>
+          </w:p>
+        </w:tc>
+        <w:tc>
+          <w:tcPr>
+            <w:tcW w:w="1813" w:type="dxa"/>
+            <w:vAlign w:val="center"/>
+          </w:tcPr>
+          <w:p>
+            <w:pPr>
+              <w:jc w:val="center"/>
+            </w:pPr>
+          </w:p>
+        </w:tc>
+      </w:tr>
+      <w:tr>
+        <w:trPr>
+          <w:trHeight w:val="537"/>
+        </w:trPr>
+        <w:tc>
+          <w:tcPr>
+            <w:tcW w:w="1812" w:type="dxa"/>
+            <w:vAlign w:val="center"/>
+          </w:tcPr>
+          <w:p>
+            <w:pPr>
+              <w:jc w:val="center"/>
+              <w:rPr>
+                <w:lang w:eastAsia="zh-CN"/>
+              </w:rPr>
+            </w:pPr>
+            <w:r>
+              <w:rPr>
+                <w:lang w:eastAsia="zh-CN"/>
+              </w:rPr>
+              <w:t>model.Cookbook.java</w:t>
+            </w:r>
+          </w:p>
+        </w:tc>
+        <w:tc>
+          <w:tcPr>
+            <w:tcW w:w="1812" w:type="dxa"/>
+            <w:vAlign w:val="center"/>
+          </w:tcPr>
+          <w:p>
+            <w:pPr>
+              <w:jc w:val="center"/>
+            </w:pPr>
+            <w:r>
+              <w:rPr>
+                <w:rFonts w:hint="eastAsia"/>
+              </w:rPr>
+              <w:t>●</w:t>
+            </w:r>
+          </w:p>
+        </w:tc>
+        <w:tc>
+          <w:tcPr>
+            <w:tcW w:w="1813" w:type="dxa"/>
+            <w:vAlign w:val="center"/>
+          </w:tcPr>
+          <w:p>
+            <w:pPr>
+              <w:jc w:val="center"/>
+            </w:pPr>
+          </w:p>
+        </w:tc>
+        <w:tc>
+          <w:tcPr>
+            <w:tcW w:w="1812" w:type="dxa"/>
+            <w:vAlign w:val="center"/>
+          </w:tcPr>
+          <w:p>
+            <w:pPr>
+              <w:jc w:val="center"/>
+            </w:pPr>
+          </w:p>
+        </w:tc>
+        <w:tc>
+          <w:tcPr>
+            <w:tcW w:w="1813" w:type="dxa"/>
+            <w:vAlign w:val="center"/>
+          </w:tcPr>
+          <w:p>
+            <w:pPr>
+              <w:jc w:val="center"/>
+            </w:pPr>
+          </w:p>
+        </w:tc>
+      </w:tr>
+      <w:tr>
+        <w:trPr>
+          <w:trHeight w:val="537"/>
+        </w:trPr>
+        <w:tc>
+          <w:tcPr>
+            <w:tcW w:w="1812" w:type="dxa"/>
+            <w:vAlign w:val="center"/>
+          </w:tcPr>
+          <w:p>
+            <w:pPr>
+              <w:jc w:val="center"/>
+              <w:rPr>
+                <w:lang w:eastAsia="zh-CN"/>
+              </w:rPr>
+            </w:pPr>
+            <w:r>
+              <w:rPr>
+                <w:lang w:eastAsia="zh-CN"/>
+              </w:rPr>
+              <w:t>model.Ingredient.java</w:t>
+            </w:r>
+          </w:p>
+        </w:tc>
+        <w:tc>
+          <w:tcPr>
+            <w:tcW w:w="1812" w:type="dxa"/>
+            <w:vAlign w:val="center"/>
+          </w:tcPr>
+          <w:p>
+            <w:pPr>
+              <w:jc w:val="center"/>
+            </w:pPr>
+            <w:r>
+              <w:rPr>
+                <w:rFonts w:hint="eastAsia"/>
+              </w:rPr>
+              <w:t>○</w:t>
+            </w:r>
+          </w:p>
+        </w:tc>
+        <w:tc>
+          <w:tcPr>
+            <w:tcW w:w="1813" w:type="dxa"/>
+            <w:vAlign w:val="center"/>
+          </w:tcPr>
+          <w:p>
+            <w:pPr>
+              <w:jc w:val="center"/>
+            </w:pPr>
+          </w:p>
+        </w:tc>
+        <w:tc>
+          <w:tcPr>
+            <w:tcW w:w="1812" w:type="dxa"/>
+            <w:vAlign w:val="center"/>
+          </w:tcPr>
+          <w:p>
+            <w:pPr>
+              <w:jc w:val="center"/>
+            </w:pPr>
+          </w:p>
+        </w:tc>
+        <w:tc>
+          <w:tcPr>
+            <w:tcW w:w="1813" w:type="dxa"/>
+            <w:vAlign w:val="center"/>
+          </w:tcPr>
+          <w:p>
+            <w:pPr>
+              <w:jc w:val="center"/>
+            </w:pPr>
+          </w:p>
+        </w:tc>
+      </w:tr>
+      <w:tr>
+        <w:trPr>
+          <w:trHeight w:val="537"/>
+        </w:trPr>
+        <w:tc>
+          <w:tcPr>
+            <w:tcW w:w="1812" w:type="dxa"/>
+            <w:vAlign w:val="center"/>
+          </w:tcPr>
+          <w:p>
+            <w:pPr>
+              <w:jc w:val="center"/>
+              <w:rPr>
+                <w:lang w:eastAsia="zh-CN"/>
+              </w:rPr>
+            </w:pPr>
+            <w:r>
+              <w:rPr>
+                <w:lang w:eastAsia="zh-CN"/>
+              </w:rPr>
+              <w:t>model.Recipe.java</w:t>
+            </w:r>
+          </w:p>
+        </w:tc>
+        <w:tc>
+          <w:tcPr>
+            <w:tcW w:w="1812" w:type="dxa"/>
+            <w:vAlign w:val="center"/>
+          </w:tcPr>
+          <w:p>
+            <w:pPr>
+              <w:jc w:val="center"/>
+            </w:pPr>
+            <w:r>
+              <w:rPr>
+                <w:rFonts w:hint="eastAsia"/>
+              </w:rPr>
+              <w:t>○</w:t>
+            </w:r>
+          </w:p>
+        </w:tc>
+        <w:tc>
+          <w:tcPr>
+            <w:tcW w:w="1813" w:type="dxa"/>
+            <w:vAlign w:val="center"/>
+          </w:tcPr>
+          <w:p>
+            <w:pPr>
+              <w:jc w:val="center"/>
+            </w:pPr>
+          </w:p>
+        </w:tc>
+        <w:tc>
+          <w:tcPr>
+            <w:tcW w:w="1812" w:type="dxa"/>
+            <w:vAlign w:val="center"/>
+          </w:tcPr>
+          <w:p>
+            <w:pPr>
+              <w:jc w:val="center"/>
+            </w:pPr>
+          </w:p>
+        </w:tc>
+        <w:tc>
+          <w:tcPr>
+            <w:tcW w:w="1813" w:type="dxa"/>
+            <w:vAlign w:val="center"/>
+          </w:tcPr>
+          <w:p>
+            <w:pPr>
+              <w:jc w:val="center"/>
+            </w:pPr>
+          </w:p>
+        </w:tc>
+      </w:tr>
+      <w:tr>
+        <w:trPr>
+          <w:trHeight w:val="537"/>
+        </w:trPr>
+        <w:tc>
+          <w:tcPr>
+            <w:tcW w:w="1812" w:type="dxa"/>
+            <w:vAlign w:val="center"/>
+          </w:tcPr>
+          <w:p>
+            <w:pPr>
+              <w:jc w:val="center"/>
+              <w:rPr>
+                <w:lang w:eastAsia="zh-CN"/>
+              </w:rPr>
+            </w:pPr>
+            <w:r>
+              <w:rPr>
+                <w:lang w:eastAsia="zh-CN"/>
+              </w:rPr>
+              <w:t>model.Step.java</w:t>
+            </w:r>
+          </w:p>
+        </w:tc>
+        <w:tc>
+          <w:tcPr>
+            <w:tcW w:w="1812" w:type="dxa"/>
+            <w:vAlign w:val="center"/>
+          </w:tcPr>
+          <w:p>
+            <w:pPr>
+              <w:jc w:val="center"/>
+            </w:pPr>
+            <w:r>
+              <w:rPr>
+                <w:rFonts w:hint="eastAsia"/>
+              </w:rPr>
+              <w:t>○</w:t>
+            </w:r>
+          </w:p>
+        </w:tc>
+        <w:tc>
+          <w:tcPr>
+            <w:tcW w:w="1813" w:type="dxa"/>
+            <w:vAlign w:val="center"/>
+          </w:tcPr>
+          <w:p>
+            <w:pPr>
+              <w:jc w:val="center"/>
+            </w:pPr>
+          </w:p>
+        </w:tc>
+        <w:tc>
+          <w:tcPr>
+            <w:tcW w:w="1812" w:type="dxa"/>
+            <w:vAlign w:val="center"/>
+          </w:tcPr>
+          <w:p>
+            <w:pPr>
+              <w:jc w:val="center"/>
+            </w:pPr>
+          </w:p>
+        </w:tc>
+        <w:tc>
+          <w:tcPr>
+            <w:tcW w:w="1813" w:type="dxa"/>
+            <w:vAlign w:val="center"/>
+          </w:tcPr>
+          <w:p>
+            <w:pPr>
+              <w:jc w:val="center"/>
+            </w:pPr>
+          </w:p>
+        </w:tc>
+      </w:tr>
+      <w:tr>
+        <w:trPr>
+          <w:trHeight w:val="537"/>
+        </w:trPr>
+        <w:tc>
+          <w:tcPr>
+            <w:tcW w:w="1812" w:type="dxa"/>
+            <w:vAlign w:val="center"/>
+          </w:tcPr>
+          <w:p>
+            <w:pPr>
+              <w:jc w:val="center"/>
+              <w:rPr>
+                <w:lang w:eastAsia="zh-CN"/>
+              </w:rPr>
+            </w:pPr>
+            <w:r>
+              <w:rPr>
+                <w:lang w:eastAsia="zh-CN"/>
+              </w:rPr>
+              <w:t>model.User.java</w:t>
+            </w:r>
+          </w:p>
+        </w:tc>
+        <w:tc>
+          <w:tcPr>
+            <w:tcW w:w="1812" w:type="dxa"/>
+            <w:vAlign w:val="center"/>
+          </w:tcPr>
+          <w:p>
+            <w:pPr>
+              <w:jc w:val="center"/>
+            </w:pPr>
+            <w:r>
+              <w:rPr>
+                <w:rFonts w:hint="eastAsia"/>
+              </w:rPr>
+              <w:t>●</w:t>
+            </w:r>
+          </w:p>
+        </w:tc>
+        <w:tc>
+          <w:tcPr>
+            <w:tcW w:w="1813" w:type="dxa"/>
+            <w:vAlign w:val="center"/>
+          </w:tcPr>
+          <w:p>
+            <w:pPr>
+              <w:jc w:val="center"/>
+            </w:pPr>
+          </w:p>
+        </w:tc>
+        <w:tc>
+          <w:tcPr>
+            <w:tcW w:w="1812" w:type="dxa"/>
+            <w:vAlign w:val="center"/>
+          </w:tcPr>
+          <w:p>
+            <w:pPr>
+              <w:jc w:val="center"/>
+            </w:pPr>
+          </w:p>
+        </w:tc>
+        <w:tc>
+          <w:tcPr>
+            <w:tcW w:w="1813" w:type="dxa"/>
+            <w:vAlign w:val="center"/>
+          </w:tcPr>
+          <w:p>
+            <w:pPr>
+              <w:jc w:val="center"/>
+            </w:pPr>
+          </w:p>
+        </w:tc>
+      </w:tr>
+      <w:tr>
+        <w:trPr>
+          <w:trHeight w:val="537"/>
+        </w:trPr>
+        <w:tc>
+          <w:tcPr>
+            <w:tcW w:w="1812" w:type="dxa"/>
+            <w:vAlign w:val="center"/>
+          </w:tcPr>
+          <w:p>
+            <w:pPr>
+              <w:jc w:val="center"/>
+              <w:rPr>
+                <w:lang w:eastAsia="zh-CN"/>
+              </w:rPr>
+            </w:pPr>
+            <w:r>
+              <w:rPr>
+                <w:lang w:eastAsia="zh-CN"/>
+              </w:rPr>
+              <w:t>test.IngredientDAOTest.java</w:t>
+            </w:r>
+          </w:p>
+        </w:tc>
+        <w:tc>
+          <w:tcPr>
+            <w:tcW w:w="1812" w:type="dxa"/>
+            <w:vAlign w:val="center"/>
+          </w:tcPr>
+          <w:p>
+            <w:pPr>
+              <w:jc w:val="center"/>
+            </w:pPr>
+            <w:r>
+              <w:rPr>
+                <w:rFonts w:hint="eastAsia"/>
+              </w:rPr>
+              <w:t>○</w:t>
+            </w:r>
+          </w:p>
+        </w:tc>
+        <w:tc>
+          <w:tcPr>
+            <w:tcW w:w="1813" w:type="dxa"/>
+            <w:vAlign w:val="center"/>
+          </w:tcPr>
+          <w:p>
+            <w:pPr>
+              <w:jc w:val="center"/>
+            </w:pPr>
+          </w:p>
+        </w:tc>
+        <w:tc>
+          <w:tcPr>
+            <w:tcW w:w="1812" w:type="dxa"/>
+            <w:vAlign w:val="center"/>
+          </w:tcPr>
+          <w:p>
+            <w:pPr>
+              <w:jc w:val="center"/>
+            </w:pPr>
+          </w:p>
+        </w:tc>
+        <w:tc>
+          <w:tcPr>
+            <w:tcW w:w="1813" w:type="dxa"/>
+            <w:vAlign w:val="center"/>
+          </w:tcPr>
+          <w:p>
+            <w:pPr>
+              <w:jc w:val="center"/>
+            </w:pPr>
+          </w:p>
+        </w:tc>
+      </w:tr>
+      <w:tr>
+        <w:trPr>
+          <w:trHeight w:val="537"/>
+        </w:trPr>
+        <w:tc>
+          <w:tcPr>
+            <w:tcW w:w="1812" w:type="dxa"/>
+            <w:vAlign w:val="center"/>
+          </w:tcPr>
+          <w:p>
+            <w:pPr>
+              <w:jc w:val="center"/>
+              <w:rPr>
+                <w:lang w:eastAsia="zh-CN"/>
+              </w:rPr>
+            </w:pPr>
+            <w:r>
+              <w:rPr>
+                <w:lang w:eastAsia="zh-CN"/>
+              </w:rPr>
+              <w:t>test.RecipeDAOTest.java</w:t>
+            </w:r>
+          </w:p>
+        </w:tc>
+        <w:tc>
+          <w:tcPr>
+            <w:tcW w:w="1812" w:type="dxa"/>
+            <w:vAlign w:val="center"/>
+          </w:tcPr>
+          <w:p>
+            <w:pPr>
+              <w:jc w:val="center"/>
+            </w:pPr>
+            <w:r>
+              <w:rPr>
+                <w:rFonts w:hint="eastAsia"/>
+              </w:rPr>
+              <w:t>○</w:t>
+            </w:r>
+          </w:p>
+        </w:tc>
+        <w:tc>
+          <w:tcPr>
+            <w:tcW w:w="1813" w:type="dxa"/>
+            <w:vAlign w:val="center"/>
+          </w:tcPr>
+          <w:p>
+            <w:pPr>
+              <w:jc w:val="center"/>
+            </w:pPr>
+          </w:p>
+        </w:tc>
+        <w:tc>
+          <w:tcPr>
+            <w:tcW w:w="1812" w:type="dxa"/>
+            <w:vAlign w:val="center"/>
+          </w:tcPr>
+          <w:p>
+            <w:pPr>
+              <w:jc w:val="center"/>
+            </w:pPr>
+          </w:p>
+        </w:tc>
+        <w:tc>
+          <w:tcPr>
+            <w:tcW w:w="1813" w:type="dxa"/>
+            <w:vAlign w:val="center"/>
+          </w:tcPr>
+          <w:p>
+            <w:pPr>
+              <w:jc w:val="center"/>
+            </w:pPr>
+          </w:p>
+        </w:tc>
+      </w:tr>
+      <w:tr>
+        <w:trPr>
+          <w:trHeight w:val="537"/>
+        </w:trPr>
+        <w:tc>
+          <w:tcPr>
+            <w:tcW w:w="1812" w:type="dxa"/>
+            <w:vAlign w:val="center"/>
+          </w:tcPr>
+          <w:p>
+            <w:pPr>
+              <w:jc w:val="center"/>
+              <w:rPr>
+                <w:lang w:eastAsia="zh-CN"/>
+              </w:rPr>
+            </w:pPr>
+            <w:r>
+              <w:rPr>
+                <w:lang w:eastAsia="zh-CN"/>
+              </w:rPr>
+              <w:lastRenderedPageBreak/>
+              <w:t>test.StepDAOTest.java</w:t>
+            </w:r>
+          </w:p>
+        </w:tc>
+        <w:tc>
+          <w:tcPr>
+            <w:tcW w:w="1812" w:type="dxa"/>
+            <w:vAlign w:val="center"/>
+          </w:tcPr>
+          <w:p>
+            <w:pPr>
+              <w:jc w:val="center"/>
+            </w:pPr>
+            <w:r>
+              <w:rPr>
+                <w:rFonts w:hint="eastAsia"/>
+              </w:rPr>
+              <w:t>○</w:t>
+            </w:r>
+          </w:p>
+        </w:tc>
+        <w:tc>
+          <w:tcPr>
+            <w:tcW w:w="1813" w:type="dxa"/>
+            <w:vAlign w:val="center"/>
+          </w:tcPr>
+          <w:p>
+            <w:pPr>
+              <w:jc w:val="center"/>
+            </w:pPr>
+          </w:p>
+        </w:tc>
+        <w:tc>
+          <w:tcPr>
+            <w:tcW w:w="1812" w:type="dxa"/>
+            <w:vAlign w:val="center"/>
+          </w:tcPr>
+          <w:p>
+            <w:pPr>
+              <w:jc w:val="center"/>
+            </w:pPr>
+          </w:p>
+        </w:tc>
+        <w:tc>
+          <w:tcPr>
+            <w:tcW w:w="1813" w:type="dxa"/>
+            <w:vAlign w:val="center"/>
+          </w:tcPr>
+          <w:p>
+            <w:pPr>
+              <w:jc w:val="center"/>
+            </w:pPr>
+          </w:p>
+        </w:tc>
+      </w:tr>
+      <w:tr>
+        <w:trPr>
+          <w:trHeight w:val="537"/>
+        </w:trPr>
+        <w:tc>
+          <w:tcPr>
+            <w:tcW w:w="1812" w:type="dxa"/>
+            <w:vAlign w:val="center"/>
+          </w:tcPr>
+          <w:p>
+            <w:pPr>
+              <w:jc w:val="center"/>
+              <w:rPr>
+                <w:rFonts w:hint="eastAsia"/>
+                <w:lang w:eastAsia="zh-CN"/>
+              </w:rPr>
+            </w:pPr>
+            <w:r>
+              <w:rPr>
+                <w:lang w:eastAsia="zh-CN"/>
+              </w:rPr>
+              <w:t>test.UserDAOTest.java</w:t>
+            </w:r>
+          </w:p>
+        </w:tc>
+        <w:tc>
+          <w:tcPr>
+            <w:tcW w:w="1812" w:type="dxa"/>
+            <w:vAlign w:val="center"/>
+          </w:tcPr>
+          <w:p>
+            <w:pPr>
+              <w:jc w:val="center"/>
+            </w:pPr>
+            <w:r>
+              <w:rPr>
+                <w:rFonts w:hint="eastAsia"/>
+              </w:rPr>
+              <w:t>●</w:t>
+            </w:r>
+          </w:p>
+        </w:tc>
+        <w:tc>
+          <w:tcPr>
+            <w:tcW w:w="1813" w:type="dxa"/>
+            <w:vAlign w:val="center"/>
+          </w:tcPr>
+          <w:p>
+            <w:pPr>
+              <w:jc w:val="center"/>
+            </w:pPr>
+          </w:p>
+        </w:tc>
+        <w:tc>
+          <w:tcPr>
+            <w:tcW w:w="1812" w:type="dxa"/>
+            <w:vAlign w:val="center"/>
+          </w:tcPr>
+          <w:p>
+            <w:pPr>
+              <w:jc w:val="center"/>
+            </w:pPr>
+          </w:p>
+        </w:tc>
+        <w:tc>
+          <w:tcPr>
+            <w:tcW w:w="1813" w:type="dxa"/>
+            <w:vAlign w:val="center"/>
+          </w:tcPr>
+          <w:p>
+            <w:pPr>
+              <w:jc w:val="center"/>
+            </w:pPr>
+          </w:p>
+        </w:tc>
+      </w:tr>
+      <w:tr>
+        <w:trPr>
+          <w:trHeight w:val="537"/>
+        </w:trPr>
+        <w:tc>
+          <w:tcPr>
+            <w:tcW w:w="1812" w:type="dxa"/>
+            <w:vAlign w:val="center"/>
+          </w:tcPr>
+          <w:p>
+            <w:pPr>
+              <w:jc w:val="center"/>
+              <w:rPr>
+                <w:rFonts w:hint="eastAsia"/>
+                <w:lang w:eastAsia="zh-CN"/>
+              </w:rPr>
+            </w:pPr>
+            <w:r>
+              <w:rPr>
+                <w:lang w:eastAsia="zh-CN"/>
+              </w:rPr>
+              <w:t>util.EncrypyUtil.java</w:t>
+            </w:r>
+          </w:p>
+        </w:tc>
+        <w:tc>
+          <w:tcPr>
+            <w:tcW w:w="1812" w:type="dxa"/>
+            <w:vAlign w:val="center"/>
+          </w:tcPr>
+          <w:p>
+            <w:pPr>
+              <w:jc w:val="center"/>
+            </w:pPr>
+            <w:r>
+              <w:rPr>
+                <w:rFonts w:hint="eastAsia"/>
+              </w:rPr>
+              <w:t>●</w:t>
+            </w:r>
+          </w:p>
+        </w:tc>
+        <w:tc>
+          <w:tcPr>
+            <w:tcW w:w="1813" w:type="dxa"/>
+            <w:vAlign w:val="center"/>
+          </w:tcPr>
+          <w:p>
+            <w:pPr>
+              <w:jc w:val="center"/>
+            </w:pPr>
+          </w:p>
+        </w:tc>
+        <w:tc>
+          <w:tcPr>
+            <w:tcW w:w="1812" w:type="dxa"/>
+            <w:vAlign w:val="center"/>
+          </w:tcPr>
+          <w:p>
+            <w:pPr>
+              <w:jc w:val="center"/>
+            </w:pPr>
+          </w:p>
+        </w:tc>
+        <w:tc>
+          <w:tcPr>
+            <w:tcW w:w="1813" w:type="dxa"/>
+            <w:vAlign w:val="center"/>
+          </w:tcPr>
+          <w:p>
+            <w:pPr>
+              <w:jc w:val="center"/>
+            </w:pPr>
+          </w:p>
+        </w:tc>
+      </w:tr>
+      <w:tr>
+        <w:trPr>
+          <w:trHeight w:val="537"/>
+        </w:trPr>
+        <w:tc>
+          <w:tcPr>
+            <w:tcW w:w="1812" w:type="dxa"/>
+            <w:vAlign w:val="center"/>
+          </w:tcPr>
+          <w:p>
+            <w:pPr>
+              <w:jc w:val="center"/>
+              <w:rPr>
+                <w:rFonts w:hint="eastAsia"/>
+                <w:lang w:eastAsia="zh-CN"/>
+              </w:rPr>
+            </w:pPr>
+            <w:r>
+              <w:rPr>
+                <w:lang w:eastAsia="zh-CN"/>
+              </w:rPr>
+              <w:t>u</w:t>
+            </w:r>
+            <w:r>
+              <w:rPr>
+                <w:lang w:eastAsia="zh-CN"/>
+              </w:rPr>
+              <w:t>til.</w:t>
+            </w:r>
+            <w:r>
+              <w:rPr>
+                <w:lang w:eastAsia="zh-CN"/>
+              </w:rPr>
+              <w:t>FileUtil</w:t>
+            </w:r>
+            <w:r>
+              <w:rPr>
+                <w:lang w:eastAsia="zh-CN"/>
+              </w:rPr>
+              <w:t>.java</w:t>
+            </w:r>
+          </w:p>
+        </w:tc>
+        <w:tc>
+          <w:tcPr>
+            <w:tcW w:w="1812" w:type="dxa"/>
+            <w:vAlign w:val="center"/>
+          </w:tcPr>
+          <w:p>
+            <w:pPr>
+              <w:jc w:val="center"/>
+            </w:pPr>
+            <w:r>
+              <w:rPr>
+                <w:rFonts w:hint="eastAsia"/>
+              </w:rPr>
+              <w:t>●</w:t>
+            </w:r>
+          </w:p>
+        </w:tc>
+        <w:tc>
+          <w:tcPr>
+            <w:tcW w:w="1813" w:type="dxa"/>
+            <w:vAlign w:val="center"/>
+          </w:tcPr>
+          <w:p>
+            <w:pPr>
+              <w:jc w:val="center"/>
+            </w:pPr>
+          </w:p>
+        </w:tc>
+        <w:tc>
+          <w:tcPr>
+            <w:tcW w:w="1812" w:type="dxa"/>
+            <w:vAlign w:val="center"/>
+          </w:tcPr>
+          <w:p>
+            <w:pPr>
+              <w:jc w:val="center"/>
+            </w:pPr>
+          </w:p>
+        </w:tc>
+        <w:tc>
+          <w:tcPr>
+            <w:tcW w:w="1813" w:type="dxa"/>
+            <w:vAlign w:val="center"/>
+          </w:tcPr>
+          <w:p>
+            <w:pPr>
+              <w:jc w:val="center"/>
+            </w:pPr>
+          </w:p>
+        </w:tc>
+      </w:tr>
+      <w:tr>
+        <w:trPr>
+          <w:trHeight w:val="537"/>
+        </w:trPr>
+        <w:tc>
+          <w:tcPr>
+            <w:tcW w:w="1812" w:type="dxa"/>
+            <w:vAlign w:val="center"/>
+          </w:tcPr>
+          <w:p>
+            <w:pPr>
+              <w:jc w:val="center"/>
+              <w:rPr>
+                <w:rFonts w:hint="eastAsia"/>
+                <w:lang w:eastAsia="zh-CN"/>
+              </w:rPr>
+            </w:pPr>
+            <w:r>
+              <w:rPr>
+                <w:lang w:eastAsia="zh-CN"/>
+              </w:rPr>
+              <w:t>u</w:t>
+            </w:r>
+            <w:r>
+              <w:rPr>
+                <w:lang w:eastAsia="zh-CN"/>
+              </w:rPr>
+              <w:t>til.</w:t>
+            </w:r>
+            <w:r>
+              <w:rPr>
+                <w:lang w:eastAsia="zh-CN"/>
+              </w:rPr>
+              <w:t>String</w:t>
+            </w:r>
+            <w:r>
+              <w:rPr>
+                <w:lang w:eastAsia="zh-CN"/>
+              </w:rPr>
+              <w:t>Util.java</w:t>
+            </w:r>
+          </w:p>
+        </w:tc>
+        <w:tc>
+          <w:tcPr>
+            <w:tcW w:w="1812" w:type="dxa"/>
+            <w:vAlign w:val="center"/>
+          </w:tcPr>
+          <w:p>
+            <w:pPr>
+              <w:jc w:val="center"/>
+            </w:pPr>
+            <w:r>
+              <w:rPr>
+                <w:rFonts w:hint="eastAsia"/>
+              </w:rPr>
+              <w:t>●</w:t>
+            </w:r>
+          </w:p>
+        </w:tc>
+        <w:tc>
+          <w:tcPr>
+            <w:tcW w:w="1813" w:type="dxa"/>
+            <w:vAlign w:val="center"/>
+          </w:tcPr>
+          <w:p>
+            <w:pPr>
+              <w:jc w:val="center"/>
+            </w:pPr>
+          </w:p>
+        </w:tc>
+        <w:tc>
+          <w:tcPr>
+            <w:tcW w:w="1812" w:type="dxa"/>
+            <w:vAlign w:val="center"/>
+          </w:tcPr>
+          <w:p>
+            <w:pPr>
+              <w:jc w:val="center"/>
+            </w:pPr>
+          </w:p>
+        </w:tc>
+        <w:tc>
+          <w:tcPr>
+            <w:tcW w:w="1813" w:type="dxa"/>
+            <w:vAlign w:val="center"/>
+          </w:tcPr>
+          <w:p>
+            <w:pPr>
+              <w:jc w:val="center"/>
+            </w:pPr>
+          </w:p>
+        </w:tc>
+      </w:tr>
+      <w:tr>
+        <w:trPr>
+          <w:trHeight w:val="537"/>
+        </w:trPr>
+        <w:tc>
+          <w:tcPr>
+            <w:tcW w:w="1812" w:type="dxa"/>
+            <w:vAlign w:val="center"/>
+          </w:tcPr>
+          <w:p>
+            <w:pPr>
+              <w:jc w:val="center"/>
+              <w:rPr>
+                <w:lang w:eastAsia="zh-CN"/>
+              </w:rPr>
+            </w:pPr>
+            <w:r>
+              <w:rPr>
+                <w:lang w:eastAsia="zh-CN"/>
+              </w:rPr>
+              <w:t>View.Template.java</w:t>
+            </w:r>
+          </w:p>
+        </w:tc>
+        <w:tc>
+          <w:tcPr>
+            <w:tcW w:w="1812" w:type="dxa"/>
+            <w:vAlign w:val="center"/>
+          </w:tcPr>
+          <w:p>
+            <w:pPr>
+              <w:jc w:val="center"/>
+            </w:pPr>
+            <w:r>
+              <w:rPr>
+                <w:rFonts w:hint="eastAsia"/>
+              </w:rPr>
+              <w:t>●</w:t>
+            </w:r>
+          </w:p>
+        </w:tc>
+        <w:tc>
+          <w:tcPr>
+            <w:tcW w:w="1813" w:type="dxa"/>
+            <w:vAlign w:val="center"/>
+          </w:tcPr>
+          <w:p>
+            <w:pPr>
+              <w:jc w:val="center"/>
+            </w:pPr>
+          </w:p>
+        </w:tc>
+        <w:tc>
+          <w:tcPr>
+            <w:tcW w:w="1812" w:type="dxa"/>
+            <w:vAlign w:val="center"/>
+          </w:tcPr>
+          <w:p>
+            <w:pPr>
+              <w:jc w:val="center"/>
+            </w:pPr>
+          </w:p>
+        </w:tc>
+        <w:tc>
+          <w:tcPr>
+            <w:tcW w:w="1813" w:type="dxa"/>
+            <w:vAlign w:val="center"/>
+          </w:tcPr>
+          <w:p>
+            <w:pPr>
+              <w:jc w:val="center"/>
+            </w:pPr>
+          </w:p>
+        </w:tc>
+      </w:tr>
+      <w:tr>
+        <w:trPr>
+          <w:trHeight w:val="537"/>
+        </w:trPr>
+        <w:tc>
+          <w:tcPr>
+            <w:tcW w:w="1812" w:type="dxa"/>
+            <w:vAlign w:val="center"/>
+          </w:tcPr>
+          <w:p>
+            <w:pPr>
+              <w:jc w:val="center"/>
+              <w:rPr>
+                <w:lang w:eastAsia="zh-CN"/>
+              </w:rPr>
+            </w:pPr>
+            <w:r>
+              <w:rPr>
+                <w:lang w:eastAsia="zh-CN"/>
+              </w:rPr>
+              <w:t>view.AddOrEditRecipeView.fxml</w:t>
+            </w:r>
+          </w:p>
+        </w:tc>
+        <w:tc>
+          <w:tcPr>
+            <w:tcW w:w="1812" w:type="dxa"/>
+            <w:vAlign w:val="center"/>
+          </w:tcPr>
+          <w:p>
+            <w:pPr>
+              <w:jc w:val="center"/>
+            </w:pPr>
+            <w:r>
+              <w:rPr>
+                <w:rFonts w:hint="eastAsia"/>
+              </w:rPr>
+              <w:t>○</w:t>
+            </w:r>
+          </w:p>
+        </w:tc>
+        <w:tc>
+          <w:tcPr>
+            <w:tcW w:w="1813" w:type="dxa"/>
+            <w:vAlign w:val="center"/>
+          </w:tcPr>
+          <w:p>
+            <w:pPr>
+              <w:jc w:val="center"/>
+            </w:pPr>
+          </w:p>
+        </w:tc>
+        <w:tc>
+          <w:tcPr>
+            <w:tcW w:w="1812" w:type="dxa"/>
+            <w:vAlign w:val="center"/>
+          </w:tcPr>
+          <w:p>
+            <w:pPr>
+              <w:jc w:val="center"/>
+            </w:pPr>
+          </w:p>
+        </w:tc>
+        <w:tc>
+          <w:tcPr>
+            <w:tcW w:w="1813" w:type="dxa"/>
+            <w:vAlign w:val="center"/>
+          </w:tcPr>
+          <w:p>
+            <w:pPr>
+              <w:jc w:val="center"/>
+            </w:pPr>
+          </w:p>
+        </w:tc>
+      </w:tr>
+      <w:tr>
+        <w:trPr>
+          <w:trHeight w:val="537"/>
+        </w:trPr>
+        <w:tc>
+          <w:tcPr>
+            <w:tcW w:w="1812" w:type="dxa"/>
+            <w:vAlign w:val="center"/>
+          </w:tcPr>
+          <w:p>
+            <w:pPr>
+              <w:jc w:val="center"/>
+              <w:rPr>
+                <w:lang w:eastAsia="zh-CN"/>
+              </w:rPr>
+            </w:pPr>
+            <w:r>
+              <w:rPr>
+                <w:lang w:eastAsia="zh-CN"/>
+              </w:rPr>
+              <w:t>view.</w:t>
+            </w:r>
+            <w:r>
+              <w:rPr>
+                <w:lang w:eastAsia="zh-CN"/>
+              </w:rPr>
+              <w:t>BriefRecipeInformation</w:t>
+            </w:r>
+            <w:r>
+              <w:rPr>
+                <w:lang w:eastAsia="zh-CN"/>
+              </w:rPr>
+              <w:t>.fxml</w:t>
+            </w:r>
+          </w:p>
+        </w:tc>
+        <w:tc>
+          <w:tcPr>
+            <w:tcW w:w="1812" w:type="dxa"/>
+            <w:vAlign w:val="center"/>
+          </w:tcPr>
+          <w:p>
+            <w:pPr>
+              <w:jc w:val="center"/>
+            </w:pPr>
+            <w:r>
+              <w:rPr>
+                <w:rFonts w:hint="eastAsia"/>
+              </w:rPr>
+              <w:t>○</w:t>
+            </w:r>
+          </w:p>
+        </w:tc>
+        <w:tc>
+          <w:tcPr>
+            <w:tcW w:w="1813" w:type="dxa"/>
+            <w:vAlign w:val="center"/>
+          </w:tcPr>
+          <w:p>
+            <w:pPr>
+              <w:jc w:val="center"/>
+            </w:pPr>
+          </w:p>
+        </w:tc>
+        <w:tc>
+          <w:tcPr>
+            <w:tcW w:w="1812" w:type="dxa"/>
+            <w:vAlign w:val="center"/>
+          </w:tcPr>
+          <w:p>
+            <w:pPr>
+              <w:jc w:val="center"/>
+            </w:pPr>
+          </w:p>
+        </w:tc>
+        <w:tc>
+          <w:tcPr>
+            <w:tcW w:w="1813" w:type="dxa"/>
+            <w:vAlign w:val="center"/>
+          </w:tcPr>
+          <w:p>
+            <w:pPr>
+              <w:jc w:val="center"/>
+            </w:pPr>
+          </w:p>
+        </w:tc>
+      </w:tr>
+      <w:tr>
+        <w:trPr>
+          <w:trHeight w:val="537"/>
+        </w:trPr>
+        <w:tc>
+          <w:tcPr>
+            <w:tcW w:w="1812" w:type="dxa"/>
+            <w:vAlign w:val="center"/>
+          </w:tcPr>
+          <w:p>
+            <w:pPr>
+              <w:jc w:val="center"/>
+              <w:rPr>
+                <w:lang w:eastAsia="zh-CN"/>
+              </w:rPr>
+            </w:pPr>
+            <w:r>
+              <w:rPr>
+                <w:lang w:eastAsia="zh-CN"/>
+              </w:rPr>
+              <w:t>view. MainRecipeFrame.fxml</w:t>
+            </w:r>
+          </w:p>
+        </w:tc>
+        <w:tc>
+          <w:tcPr>
+            <w:tcW w:w="1812" w:type="dxa"/>
+            <w:vAlign w:val="center"/>
+          </w:tcPr>
+          <w:p>
+            <w:pPr>
+              <w:jc w:val="center"/>
+            </w:pPr>
+            <w:r>
+              <w:rPr>
+                <w:rFonts w:hint="eastAsia"/>
+              </w:rPr>
+              <w:t>○</w:t>
+            </w:r>
+          </w:p>
+        </w:tc>
+        <w:tc>
+          <w:tcPr>
+            <w:tcW w:w="1813" w:type="dxa"/>
+            <w:vAlign w:val="center"/>
+          </w:tcPr>
+          <w:p>
+            <w:pPr>
+              <w:jc w:val="center"/>
+            </w:pPr>
+          </w:p>
+        </w:tc>
+        <w:tc>
+          <w:tcPr>
+            <w:tcW w:w="1812" w:type="dxa"/>
+            <w:vAlign w:val="center"/>
+          </w:tcPr>
+          <w:p>
+            <w:pPr>
+              <w:jc w:val="center"/>
+            </w:pPr>
+          </w:p>
+        </w:tc>
+        <w:tc>
+          <w:tcPr>
+            <w:tcW w:w="1813" w:type="dxa"/>
+            <w:vAlign w:val="center"/>
+          </w:tcPr>
+          <w:p>
+            <w:pPr>
+              <w:jc w:val="center"/>
+            </w:pPr>
+          </w:p>
+        </w:tc>
+      </w:tr>
+      <w:tr>
+        <w:trPr>
+          <w:trHeight w:val="538"/>
+        </w:trPr>
+        <w:tc>
+          <w:tcPr>
+            <w:tcW w:w="1812" w:type="dxa"/>
+            <w:vAlign w:val="center"/>
+          </w:tcPr>
+          <w:p>
+            <w:pPr>
+              <w:jc w:val="center"/>
+              <w:rPr>
+                <w:lang w:eastAsia="zh-CN"/>
+              </w:rPr>
+            </w:pPr>
+            <w:r>
+              <w:rPr>
+                <w:lang w:eastAsia="zh-CN"/>
+              </w:rPr>
+              <w:t>view. Template.fxml</w:t>
+            </w:r>
+          </w:p>
+        </w:tc>
+        <w:tc>
+          <w:tcPr>
+            <w:tcW w:w="1812" w:type="dxa"/>
+            <w:vAlign w:val="center"/>
+          </w:tcPr>
+          <w:p>
+            <w:pPr>
+              <w:jc w:val="center"/>
+            </w:pPr>
+            <w:r>
+              <w:rPr>
+                <w:rFonts w:hint="eastAsia"/>
+              </w:rPr>
+              <w:t>●</w:t>
+            </w:r>
+          </w:p>
+        </w:tc>
+        <w:tc>
+          <w:tcPr>
+            <w:tcW w:w="1813" w:type="dxa"/>
+            <w:vAlign w:val="center"/>
+          </w:tcPr>
+          <w:p>
+            <w:pPr>
+              <w:jc w:val="center"/>
+            </w:pPr>
+          </w:p>
+        </w:tc>
+        <w:tc>
+          <w:tcPr>
+            <w:tcW w:w="1812" w:type="dxa"/>
+            <w:vAlign w:val="center"/>
+          </w:tcPr>
+          <w:p>
+            <w:pPr>
+              <w:jc w:val="center"/>
+            </w:pPr>
+          </w:p>
+        </w:tc>
+        <w:tc>
+          <w:tcPr>
+            <w:tcW w:w="1813" w:type="dxa"/>
+            <w:vAlign w:val="center"/>
+          </w:tcPr>
+          <w:p>
+            <w:pPr>
+              <w:jc w:val="center"/>
+            </w:pPr>
+          </w:p>
+        </w:tc>
+      </w:tr>
+    </w:tbl>
+    <w:p>
+      <w:pPr>
+        <w:spacing w:beforeLines="100" w:before="240" w:line="300" w:lineRule="auto"/>
+      </w:pPr>
+      <w:r>
+        <w:rPr>
+          <w:rFonts w:hint="eastAsia"/>
+        </w:rPr>
+        <w:t xml:space="preserve">In this table, </w:t>
+      </w:r>
+      <w:r>
+        <w:t>“</w:t>
+      </w:r>
+      <w:r>
+        <w:rPr>
+          <w:rFonts w:hint="eastAsia"/>
+        </w:rPr>
+        <w:t>●</w:t>
+      </w:r>
+      <w:r>
+        <w:rPr>
+          <w:lang w:eastAsia="zh-CN"/>
+        </w:rPr>
+        <w:t>”</w:t>
+      </w:r>
+      <w:r>
+        <w:rPr>
+          <w:rFonts w:hint="eastAsia"/>
+        </w:rPr>
+        <w:t xml:space="preserve"> represents the member </w:t>
+      </w:r>
+      <w:r>
+        <w:t>was</w:t>
+      </w:r>
+      <w:r>
+        <w:rPr>
+          <w:rFonts w:hint="eastAsia"/>
+        </w:rPr>
+        <w:t xml:space="preserve"> responsible for the file and did the main job and </w:t>
+      </w:r>
+      <w:r>
+        <w:t>“</w:t>
+      </w:r>
+      <w:r>
+        <w:rPr>
+          <w:rFonts w:hint="eastAsia"/>
+        </w:rPr>
+        <w:t>○</w:t>
+      </w:r>
+      <w:r>
+        <w:rPr>
+          <w:lang w:eastAsia="zh-CN"/>
+        </w:rPr>
+        <w:t>”</w:t>
+      </w:r>
+      <w:r>
+        <w:rPr>
+          <w:rFonts w:hint="eastAsia"/>
+        </w:rPr>
+        <w:t xml:space="preserve"> represents the member helped </w:t>
+      </w:r>
+      <w:r>
+        <w:t>or did an assistant</w:t>
+      </w:r>
+      <w:r>
+        <w:t xml:space="preserve"> contribution</w:t>
+      </w:r>
+      <w:r>
+        <w:t xml:space="preserve"> </w:t>
+      </w:r>
+      <w:r>
+        <w:t>for</w:t>
+      </w:r>
+      <w:r>
+        <w:rPr>
+          <w:rFonts w:hint="eastAsia"/>
+        </w:rPr>
+        <w:t xml:space="preserve"> the file.</w:t>
+      </w:r>
     </w:p>
     <w:p/>
     <w:p/>
     <w:p/>
     <w:p/>
     <w:p/>
-    <w:p>
-      <w:pPr>
-        <w:rPr>
-          <w:lang w:val="de-DE"/>
-        </w:rPr>
-      </w:pPr>
-    </w:p>
-    <w:p>
-      <w:pPr>
-        <w:rPr>
-          <w:lang w:val="de-DE"/>
-        </w:rPr>
-      </w:pPr>
-    </w:p>
-    <w:p>
-      <w:pPr>
-        <w:rPr>
-          <w:lang w:val="de-DE"/>
-        </w:rPr>
-      </w:pPr>
-    </w:p>
-    <w:p>
-      <w:pPr>
-        <w:rPr>
-          <w:lang w:val="de-DE"/>
-        </w:rPr>
-      </w:pPr>
-    </w:p>
-    <w:p>
-      <w:pPr>
-        <w:rPr>
-          <w:lang w:val="de-DE"/>
-        </w:rPr>
-      </w:pPr>
-    </w:p>
-    <w:p>
-      <w:pPr>
-        <w:rPr>
-          <w:lang w:val="de-DE"/>
-        </w:rPr>
-      </w:pPr>
-    </w:p>
-    <w:p>
-      <w:pPr>
-        <w:rPr>
-          <w:lang w:val="de-DE"/>
-        </w:rPr>
-      </w:pPr>
-    </w:p>
-    <w:p>
-      <w:pPr>
-        <w:rPr>
-          <w:lang w:val="de-DE"/>
-        </w:rPr>
-      </w:pPr>
-    </w:p>
-    <w:p>
-      <w:pPr>
-        <w:rPr>
-          <w:lang w:val="de-DE"/>
-        </w:rPr>
-      </w:pPr>
-    </w:p>
-    <w:p>
-      <w:pPr>
-        <w:rPr>
-          <w:lang w:val="de-DE"/>
-        </w:rPr>
-      </w:pPr>
-    </w:p>
-    <w:p>
-      <w:pPr>
-        <w:rPr>
-          <w:lang w:val="de-DE"/>
-        </w:rPr>
-      </w:pPr>
-    </w:p>
-    <w:p>
-      <w:pPr>
-        <w:rPr>
-          <w:lang w:val="de-DE"/>
-        </w:rPr>
-      </w:pPr>
-    </w:p>
-    <w:p>
-      <w:pPr>
-        <w:rPr>
-          <w:lang w:val="de-DE"/>
-        </w:rPr>
-      </w:pPr>
-    </w:p>
-    <w:p>
-      <w:pPr>
-        <w:rPr>
-          <w:lang w:val="de-DE"/>
-        </w:rPr>
-      </w:pPr>
-    </w:p>
-    <w:p>
-      <w:pPr>
-        <w:rPr>
-          <w:lang w:val="de-DE"/>
-        </w:rPr>
-      </w:pPr>
-    </w:p>
-    <w:p>
-      <w:pPr>
-        <w:rPr>
-          <w:lang w:val="de-DE"/>
-        </w:rPr>
-      </w:pPr>
-    </w:p>
-    <w:p>
-      <w:pPr>
-        <w:rPr>
-          <w:lang w:val="de-DE"/>
-        </w:rPr>
-      </w:pPr>
-    </w:p>
-    <w:p>
-      <w:pPr>
-        <w:rPr>
-          <w:lang w:val="de-DE"/>
-        </w:rPr>
-      </w:pPr>
-    </w:p>
-    <w:p>
-      <w:pPr>
-        <w:rPr>
-          <w:lang w:val="de-DE"/>
-        </w:rPr>
-      </w:pPr>
-    </w:p>
-    <w:p>
-      <w:pPr>
-        <w:rPr>
-          <w:lang w:val="de-DE"/>
-        </w:rPr>
-      </w:pPr>
-    </w:p>
+    <w:p/>
+    <w:p/>
+    <w:p/>
+    <w:p/>
+    <w:p/>
+    <w:p/>
+    <w:p/>
+    <w:p/>
+    <w:p/>
+    <w:p/>
     <w:p>
       <w:pPr>
         <w:pStyle w:val="1"/>
@@ -11794,6 +14495,7 @@
           <w:sz w:val="40"/>
           <w:szCs w:val="40"/>
         </w:rPr>
+        <w:lastRenderedPageBreak/>
         <w:t xml:space="preserve"> Acknowledgement</w:t>
       </w:r>
     </w:p>
@@ -11860,7 +14562,6 @@
           <w:sz w:val="24"/>
           <w:lang w:eastAsia="zh-CN"/>
         </w:rPr>
-        <w:lastRenderedPageBreak/>
         <w:t xml:space="preserve">[2] </w:t>
       </w:r>
       <w:r>
@@ -12053,8 +14754,8 @@
   </w:abstractNum>
   <w:abstractNum w:abstractNumId="1" w15:restartNumberingAfterBreak="0">
     <w:nsid w:val="A8B09583"/>
-    <w:multiLevelType w:val="singleLevel"/>
-    <w:tmpl w:val="A8B09583"/>
+    <w:multiLevelType w:val="multilevel"/>
+    <w:tmpl w:val="07B4F828"/>
     <w:lvl w:ilvl="0">
       <w:start w:val="1"/>
       <w:numFmt w:val="decimal"/>
@@ -12065,6 +14766,110 @@
           <w:tab w:val="left" w:pos="312"/>
         </w:tabs>
       </w:pPr>
+    </w:lvl>
+    <w:lvl w:ilvl="1">
+      <w:start w:val="1"/>
+      <w:numFmt w:val="decimal"/>
+      <w:isLgl/>
+      <w:lvlText w:val="%1.%2"/>
+      <w:lvlJc w:val="left"/>
+      <w:pPr>
+        <w:ind w:left="495" w:hanging="495"/>
+      </w:pPr>
+      <w:rPr>
+        <w:rFonts w:hint="default"/>
+      </w:rPr>
+    </w:lvl>
+    <w:lvl w:ilvl="2">
+      <w:start w:val="1"/>
+      <w:numFmt w:val="decimal"/>
+      <w:isLgl/>
+      <w:lvlText w:val="%1.%2.%3"/>
+      <w:lvlJc w:val="left"/>
+      <w:pPr>
+        <w:ind w:left="720" w:hanging="720"/>
+      </w:pPr>
+      <w:rPr>
+        <w:rFonts w:hint="default"/>
+      </w:rPr>
+    </w:lvl>
+    <w:lvl w:ilvl="3">
+      <w:start w:val="1"/>
+      <w:numFmt w:val="decimal"/>
+      <w:isLgl/>
+      <w:lvlText w:val="%1.%2.%3.%4"/>
+      <w:lvlJc w:val="left"/>
+      <w:pPr>
+        <w:ind w:left="720" w:hanging="720"/>
+      </w:pPr>
+      <w:rPr>
+        <w:rFonts w:hint="default"/>
+      </w:rPr>
+    </w:lvl>
+    <w:lvl w:ilvl="4">
+      <w:start w:val="1"/>
+      <w:numFmt w:val="decimal"/>
+      <w:isLgl/>
+      <w:lvlText w:val="%1.%2.%3.%4.%5"/>
+      <w:lvlJc w:val="left"/>
+      <w:pPr>
+        <w:ind w:left="1080" w:hanging="1080"/>
+      </w:pPr>
+      <w:rPr>
+        <w:rFonts w:hint="default"/>
+      </w:rPr>
+    </w:lvl>
+    <w:lvl w:ilvl="5">
+      <w:start w:val="1"/>
+      <w:numFmt w:val="decimal"/>
+      <w:isLgl/>
+      <w:lvlText w:val="%1.%2.%3.%4.%5.%6"/>
+      <w:lvlJc w:val="left"/>
+      <w:pPr>
+        <w:ind w:left="1080" w:hanging="1080"/>
+      </w:pPr>
+      <w:rPr>
+        <w:rFonts w:hint="default"/>
+      </w:rPr>
+    </w:lvl>
+    <w:lvl w:ilvl="6">
+      <w:start w:val="1"/>
+      <w:numFmt w:val="decimal"/>
+      <w:isLgl/>
+      <w:lvlText w:val="%1.%2.%3.%4.%5.%6.%7"/>
+      <w:lvlJc w:val="left"/>
+      <w:pPr>
+        <w:ind w:left="1440" w:hanging="1440"/>
+      </w:pPr>
+      <w:rPr>
+        <w:rFonts w:hint="default"/>
+      </w:rPr>
+    </w:lvl>
+    <w:lvl w:ilvl="7">
+      <w:start w:val="1"/>
+      <w:numFmt w:val="decimal"/>
+      <w:isLgl/>
+      <w:lvlText w:val="%1.%2.%3.%4.%5.%6.%7.%8"/>
+      <w:lvlJc w:val="left"/>
+      <w:pPr>
+        <w:ind w:left="1440" w:hanging="1440"/>
+      </w:pPr>
+      <w:rPr>
+        <w:rFonts w:hint="default"/>
+      </w:rPr>
+    </w:lvl>
+    <w:lvl w:ilvl="8">
+      <w:start w:val="1"/>
+      <w:numFmt w:val="decimal"/>
+      <w:isLgl/>
+      <w:lvlText w:val="%1.%2.%3.%4.%5.%6.%7.%8.%9"/>
+      <w:lvlJc w:val="left"/>
+      <w:pPr>
+        <w:ind w:left="1440" w:hanging="1440"/>
+      </w:pPr>
+      <w:rPr>
+        <w:rFonts w:hint="default"/>
+      </w:rPr>
     </w:lvl>
   </w:abstractNum>
   <w:abstractNum w:abstractNumId="2" w15:restartNumberingAfterBreak="0">
@@ -13680,6 +16485,25 @@
       <w:lang w:eastAsia="zh-CN"/>
     </w:rPr>
   </w:style>
+  <w:style w:type="table" w:styleId="aa">
+    <w:name w:val="Table Grid"/>
+    <w:basedOn w:val="a1"/>
+    <w:uiPriority w:val="39"/>
+    <w:rsid w:val="002937B9"/>
+    <w:pPr>
+      <w:spacing w:after="0" w:line="240" w:lineRule="auto"/>
+    </w:pPr>
+    <w:tblPr>
+      <w:tblBorders>
+        <w:top w:val="single" w:sz="4" w:space="0" w:color="auto"/>
+        <w:left w:val="single" w:sz="4" w:space="0" w:color="auto"/>
+        <w:bottom w:val="single" w:sz="4" w:space="0" w:color="auto"/>
+        <w:right w:val="single" w:sz="4" w:space="0" w:color="auto"/>
+        <w:insideH w:val="single" w:sz="4" w:space="0" w:color="auto"/>
+        <w:insideV w:val="single" w:sz="4" w:space="0" w:color="auto"/>
+      </w:tblBorders>
+    </w:tblPr>
+  </w:style>
 </w:styles>
 </file>
 
@@ -13949,7 +16773,7 @@
 </file>
 
 <file path=customXml/itemProps1.xml><?xml version="1.0" encoding="utf-8"?>
-<ds:datastoreItem xmlns:ds="http://schemas.openxmlformats.org/officeDocument/2006/customXml" ds:itemID="{5FC3067B-E2C5-464B-BBF0-82A6891BBC80}">
+<ds:datastoreItem xmlns:ds="http://schemas.openxmlformats.org/officeDocument/2006/customXml" ds:itemID="{2F2E5852-B228-4593-A5C3-E076270EEAEC}">
   <ds:schemaRefs>
     <ds:schemaRef ds:uri="http://schemas.openxmlformats.org/officeDocument/2006/bibliography"/>
   </ds:schemaRefs>

</xml_diff>

<commit_message>
nearly finish the report
</commit_message>
<xml_diff>
--- a/design/ProjectReport.docx
+++ b/design/ProjectReport.docx
@@ -5470,6 +5470,9 @@
       <w:bookmarkEnd w:id="8"/>
     </w:p>
     <w:p>
+      <w:pPr>
+        <w:jc w:val="center"/>
+      </w:pPr>
       <w:r>
         <w:rPr>
           <w:noProof/>
@@ -6169,6 +6172,7 @@
     </w:p>
     <w:p>
       <w:pPr>
+        <w:jc w:val="center"/>
         <w:rPr>
           <w:rFonts w:asciiTheme="majorHAnsi" w:eastAsiaTheme="majorEastAsia" w:hAnsiTheme="majorHAnsi" w:cstheme="majorBidi"/>
           <w:b/>
@@ -7906,6 +7910,7 @@
     </w:p>
     <w:p>
       <w:pPr>
+        <w:jc w:val="center"/>
         <w:rPr>
           <w:rFonts w:asciiTheme="majorHAnsi" w:eastAsiaTheme="majorEastAsia" w:hAnsiTheme="majorHAnsi" w:cstheme="majorBidi"/>
           <w:b/>
@@ -10096,6 +10101,7 @@
     </w:p>
     <w:p>
       <w:pPr>
+        <w:jc w:val="center"/>
         <w:rPr>
           <w:rFonts w:ascii="Times New Roman" w:hAnsi="Times New Roman" w:cs="Times New Roman"/>
           <w:sz w:val="36"/>
@@ -10160,38 +10166,80 @@
     </w:p>
     <w:p>
       <w:pPr>
-        <w:rPr>
-          <w:rFonts w:ascii="Times New Roman" w:hAnsi="Times New Roman" w:cs="Times New Roman"/>
-          <w:sz w:val="24"/>
+        <w:jc w:val="center"/>
+        <w:rPr>
+          <w:rFonts w:ascii="Times New Roman" w:hAnsi="Times New Roman" w:cs="Times New Roman" w:hint="eastAsia"/>
+          <w:i/>
+          <w:sz w:val="18"/>
           <w:szCs w:val="18"/>
-        </w:rPr>
-      </w:pPr>
-      <w:r>
-        <w:rPr>
-          <w:rFonts w:ascii="Times New Roman" w:hAnsi="Times New Roman" w:cs="Times New Roman"/>
-          <w:sz w:val="24"/>
+          <w:lang w:eastAsia="zh-CN"/>
+        </w:rPr>
+      </w:pPr>
+      <w:r>
+        <w:rPr>
+          <w:rFonts w:ascii="Times New Roman" w:hAnsi="Times New Roman" w:cs="Times New Roman" w:hint="eastAsia"/>
+          <w:i/>
+          <w:sz w:val="18"/>
           <w:szCs w:val="18"/>
-        </w:rPr>
-        <w:t xml:space="preserve">When the user opens the application, the first view shown to the user is the welcome page. The welcome page is very concise, it gives brief information about this application and will guide the new user to register an account or let the old user to login, because only by </w:t>
-      </w:r>
-      <w:bookmarkStart w:id="13" w:name="_GoBack"/>
-      <w:bookmarkEnd w:id="13"/>
-      <w:r>
-        <w:rPr>
-          <w:rFonts w:ascii="Times New Roman" w:hAnsi="Times New Roman" w:cs="Times New Roman"/>
-          <w:sz w:val="24"/>
+          <w:lang w:eastAsia="zh-CN"/>
+        </w:rPr>
+        <w:t>F</w:t>
+      </w:r>
+      <w:r>
+        <w:rPr>
+          <w:rFonts w:ascii="Times New Roman" w:hAnsi="Times New Roman" w:cs="Times New Roman"/>
+          <w:i/>
+          <w:sz w:val="18"/>
           <w:szCs w:val="18"/>
-        </w:rPr>
-        <w:t>registration the user can use our application.</w:t>
-      </w:r>
-    </w:p>
-    <w:p>
-      <w:pPr>
-        <w:rPr>
-          <w:rFonts w:ascii="Times New Roman" w:hAnsi="Times New Roman" w:cs="Times New Roman"/>
-          <w:b/>
-          <w:sz w:val="24"/>
+          <w:lang w:eastAsia="zh-CN"/>
+        </w:rPr>
+        <w:t xml:space="preserve">igure </w:t>
+      </w:r>
+      <w:r>
+        <w:rPr>
+          <w:rFonts w:ascii="Times New Roman" w:hAnsi="Times New Roman" w:cs="Times New Roman"/>
+          <w:i/>
+          <w:sz w:val="18"/>
           <w:szCs w:val="18"/>
+          <w:lang w:eastAsia="zh-CN"/>
+        </w:rPr>
+        <w:t>3-</w:t>
+      </w:r>
+      <w:r>
+        <w:rPr>
+          <w:rFonts w:ascii="Times New Roman" w:hAnsi="Times New Roman" w:cs="Times New Roman"/>
+          <w:i/>
+          <w:sz w:val="18"/>
+          <w:szCs w:val="18"/>
+          <w:lang w:eastAsia="zh-CN"/>
+        </w:rPr>
+        <w:t>1 Welcome &amp; Login Page</w:t>
+      </w:r>
+    </w:p>
+    <w:p>
+      <w:pPr>
+        <w:rPr>
+          <w:rFonts w:ascii="Times New Roman" w:hAnsi="Times New Roman" w:cs="Times New Roman"/>
+          <w:sz w:val="24"/>
+          <w:szCs w:val="18"/>
+        </w:rPr>
+      </w:pPr>
+      <w:r>
+        <w:rPr>
+          <w:rFonts w:ascii="Times New Roman" w:hAnsi="Times New Roman" w:cs="Times New Roman"/>
+          <w:sz w:val="24"/>
+          <w:szCs w:val="18"/>
+        </w:rPr>
+        <w:t>When the user opens the application, the first view shown to the user is the welcome page. The welcome page is very concise, it gives brief information about this application and will guide the new user to register an account or let the old user to login, because only by registration the user can use our application.</w:t>
+      </w:r>
+    </w:p>
+    <w:p>
+      <w:pPr>
+        <w:rPr>
+          <w:rFonts w:ascii="Times New Roman" w:hAnsi="Times New Roman" w:cs="Times New Roman"/>
+          <w:b/>
+          <w:sz w:val="24"/>
+          <w:szCs w:val="18"/>
         </w:rPr>
       </w:pPr>
       <w:r>
@@ -10226,6 +10274,7 @@
     </w:p>
     <w:p>
       <w:pPr>
+        <w:jc w:val="center"/>
         <w:rPr>
           <w:rFonts w:ascii="Times New Roman" w:hAnsi="Times New Roman" w:cs="Times New Roman"/>
           <w:sz w:val="36"/>
@@ -10290,17 +10339,99 @@
     </w:p>
     <w:p>
       <w:pPr>
-        <w:rPr>
-          <w:rFonts w:ascii="Times New Roman" w:hAnsi="Times New Roman" w:cs="Times New Roman"/>
-          <w:sz w:val="24"/>
+        <w:jc w:val="center"/>
+        <w:rPr>
+          <w:rFonts w:ascii="Times New Roman" w:hAnsi="Times New Roman" w:cs="Times New Roman" w:hint="eastAsia"/>
+          <w:i/>
+          <w:sz w:val="18"/>
           <w:szCs w:val="18"/>
-        </w:rPr>
-      </w:pPr>
-      <w:r>
-        <w:rPr>
-          <w:rFonts w:ascii="Times New Roman" w:hAnsi="Times New Roman" w:cs="Times New Roman"/>
-          <w:sz w:val="24"/>
+          <w:lang w:eastAsia="zh-CN"/>
+        </w:rPr>
+      </w:pPr>
+      <w:r>
+        <w:rPr>
+          <w:rFonts w:ascii="Times New Roman" w:hAnsi="Times New Roman" w:cs="Times New Roman" w:hint="eastAsia"/>
+          <w:i/>
+          <w:sz w:val="18"/>
           <w:szCs w:val="18"/>
+          <w:lang w:eastAsia="zh-CN"/>
+        </w:rPr>
+        <w:t>F</w:t>
+      </w:r>
+      <w:r>
+        <w:rPr>
+          <w:rFonts w:ascii="Times New Roman" w:hAnsi="Times New Roman" w:cs="Times New Roman"/>
+          <w:i/>
+          <w:sz w:val="18"/>
+          <w:szCs w:val="18"/>
+          <w:lang w:eastAsia="zh-CN"/>
+        </w:rPr>
+        <w:t xml:space="preserve">igure </w:t>
+      </w:r>
+      <w:r>
+        <w:rPr>
+          <w:rFonts w:ascii="Times New Roman" w:hAnsi="Times New Roman" w:cs="Times New Roman"/>
+          <w:i/>
+          <w:sz w:val="18"/>
+          <w:szCs w:val="18"/>
+          <w:lang w:eastAsia="zh-CN"/>
+        </w:rPr>
+        <w:t>3-</w:t>
+      </w:r>
+      <w:r>
+        <w:rPr>
+          <w:rFonts w:ascii="Times New Roman" w:hAnsi="Times New Roman" w:cs="Times New Roman"/>
+          <w:i/>
+          <w:sz w:val="18"/>
+          <w:szCs w:val="18"/>
+          <w:lang w:eastAsia="zh-CN"/>
+        </w:rPr>
+        <w:t>2</w:t>
+      </w:r>
+      <w:r>
+        <w:rPr>
+          <w:rFonts w:ascii="Times New Roman" w:hAnsi="Times New Roman" w:cs="Times New Roman"/>
+          <w:i/>
+          <w:sz w:val="18"/>
+          <w:szCs w:val="18"/>
+          <w:lang w:eastAsia="zh-CN"/>
+        </w:rPr>
+        <w:t xml:space="preserve"> </w:t>
+      </w:r>
+      <w:r>
+        <w:rPr>
+          <w:rFonts w:ascii="Times New Roman" w:hAnsi="Times New Roman" w:cs="Times New Roman"/>
+          <w:i/>
+          <w:sz w:val="18"/>
+          <w:szCs w:val="18"/>
+          <w:lang w:eastAsia="zh-CN"/>
+        </w:rPr>
+        <w:t xml:space="preserve">User Registration </w:t>
+      </w:r>
+      <w:r>
+        <w:rPr>
+          <w:rFonts w:ascii="Times New Roman" w:hAnsi="Times New Roman" w:cs="Times New Roman"/>
+          <w:i/>
+          <w:sz w:val="18"/>
+          <w:szCs w:val="18"/>
+          <w:lang w:eastAsia="zh-CN"/>
+        </w:rPr>
+        <w:t>Page</w:t>
+      </w:r>
+    </w:p>
+    <w:p>
+      <w:pPr>
+        <w:rPr>
+          <w:rFonts w:ascii="Times New Roman" w:hAnsi="Times New Roman" w:cs="Times New Roman"/>
+          <w:sz w:val="24"/>
+          <w:szCs w:val="18"/>
+        </w:rPr>
+      </w:pPr>
+      <w:r>
+        <w:rPr>
+          <w:rFonts w:ascii="Times New Roman" w:hAnsi="Times New Roman" w:cs="Times New Roman"/>
+          <w:sz w:val="24"/>
+          <w:szCs w:val="18"/>
         </w:rPr>
         <w:t>When the new user press the register button, the welcome page to switch to a registration page, in this page the user need to create a username and password. Re-Enter password helps to validate the consistency of password. If the consistency is not satisfied, the user cannot register successfully. With precondition, clicking on “register” button, the user can register successfully, and he can use this account to log in.</w:t>
       </w:r>
@@ -10346,6 +10477,7 @@
     </w:p>
     <w:p>
       <w:pPr>
+        <w:jc w:val="center"/>
         <w:rPr>
           <w:rFonts w:ascii="Times New Roman" w:hAnsi="Times New Roman" w:cs="Times New Roman"/>
           <w:b/>
@@ -10413,17 +10545,99 @@
     </w:p>
     <w:p>
       <w:pPr>
-        <w:rPr>
-          <w:rFonts w:ascii="Times New Roman" w:hAnsi="Times New Roman" w:cs="Times New Roman"/>
-          <w:sz w:val="24"/>
+        <w:jc w:val="center"/>
+        <w:rPr>
+          <w:rFonts w:ascii="Times New Roman" w:hAnsi="Times New Roman" w:cs="Times New Roman" w:hint="eastAsia"/>
+          <w:i/>
+          <w:sz w:val="18"/>
           <w:szCs w:val="18"/>
-        </w:rPr>
-      </w:pPr>
-      <w:r>
-        <w:rPr>
-          <w:rFonts w:ascii="Times New Roman" w:hAnsi="Times New Roman" w:cs="Times New Roman"/>
-          <w:sz w:val="24"/>
+          <w:lang w:eastAsia="zh-CN"/>
+        </w:rPr>
+      </w:pPr>
+      <w:r>
+        <w:rPr>
+          <w:rFonts w:ascii="Times New Roman" w:hAnsi="Times New Roman" w:cs="Times New Roman" w:hint="eastAsia"/>
+          <w:i/>
+          <w:sz w:val="18"/>
           <w:szCs w:val="18"/>
+          <w:lang w:eastAsia="zh-CN"/>
+        </w:rPr>
+        <w:t>F</w:t>
+      </w:r>
+      <w:r>
+        <w:rPr>
+          <w:rFonts w:ascii="Times New Roman" w:hAnsi="Times New Roman" w:cs="Times New Roman"/>
+          <w:i/>
+          <w:sz w:val="18"/>
+          <w:szCs w:val="18"/>
+          <w:lang w:eastAsia="zh-CN"/>
+        </w:rPr>
+        <w:t xml:space="preserve">igure </w:t>
+      </w:r>
+      <w:r>
+        <w:rPr>
+          <w:rFonts w:ascii="Times New Roman" w:hAnsi="Times New Roman" w:cs="Times New Roman"/>
+          <w:i/>
+          <w:sz w:val="18"/>
+          <w:szCs w:val="18"/>
+          <w:lang w:eastAsia="zh-CN"/>
+        </w:rPr>
+        <w:t>3-</w:t>
+      </w:r>
+      <w:r>
+        <w:rPr>
+          <w:rFonts w:ascii="Times New Roman" w:hAnsi="Times New Roman" w:cs="Times New Roman"/>
+          <w:i/>
+          <w:sz w:val="18"/>
+          <w:szCs w:val="18"/>
+          <w:lang w:eastAsia="zh-CN"/>
+        </w:rPr>
+        <w:t>3</w:t>
+      </w:r>
+      <w:r>
+        <w:rPr>
+          <w:rFonts w:ascii="Times New Roman" w:hAnsi="Times New Roman" w:cs="Times New Roman"/>
+          <w:i/>
+          <w:sz w:val="18"/>
+          <w:szCs w:val="18"/>
+          <w:lang w:eastAsia="zh-CN"/>
+        </w:rPr>
+        <w:t xml:space="preserve"> </w:t>
+      </w:r>
+      <w:r>
+        <w:rPr>
+          <w:rFonts w:ascii="Times New Roman" w:hAnsi="Times New Roman" w:cs="Times New Roman"/>
+          <w:i/>
+          <w:sz w:val="18"/>
+          <w:szCs w:val="18"/>
+          <w:lang w:eastAsia="zh-CN"/>
+        </w:rPr>
+        <w:t>Main</w:t>
+      </w:r>
+      <w:r>
+        <w:rPr>
+          <w:rFonts w:ascii="Times New Roman" w:hAnsi="Times New Roman" w:cs="Times New Roman"/>
+          <w:i/>
+          <w:sz w:val="18"/>
+          <w:szCs w:val="18"/>
+          <w:lang w:eastAsia="zh-CN"/>
+        </w:rPr>
+        <w:t xml:space="preserve"> Page</w:t>
+      </w:r>
+    </w:p>
+    <w:p>
+      <w:pPr>
+        <w:rPr>
+          <w:rFonts w:ascii="Times New Roman" w:hAnsi="Times New Roman" w:cs="Times New Roman"/>
+          <w:sz w:val="24"/>
+          <w:szCs w:val="18"/>
+        </w:rPr>
+      </w:pPr>
+      <w:r>
+        <w:rPr>
+          <w:rFonts w:ascii="Times New Roman" w:hAnsi="Times New Roman" w:cs="Times New Roman"/>
+          <w:sz w:val="24"/>
+          <w:szCs w:val="18"/>
         </w:rPr>
         <w:t xml:space="preserve">When the user finishes registration, the application shows the main page. The left side is the main control bar, it is responsible for the whole structure of the application. The user can switch from any page to the main page or log out. The user can also add his own recipe by click on the “add” button. The middle compartment is searching page. The user can search for recipe either by recipe name or by ingredient, and the result will show. By choosing a specific recipe, the details will show on the right. The right compartment shows the contents for the recipe, as is shown above. If the user is the owner of this recipe, he can edit or delete his own recipe. But other users do not have authority to make these changes, in another word, these editing buttons will become invalid. Any user can set a recipe as his favorite and export the recipe as </w:t>
       </w:r>
@@ -10487,6 +10701,7 @@
     </w:p>
     <w:p>
       <w:pPr>
+        <w:jc w:val="center"/>
         <w:rPr>
           <w:rFonts w:ascii="Times New Roman" w:hAnsi="Times New Roman" w:cs="Times New Roman"/>
           <w:sz w:val="24"/>
@@ -10553,19 +10768,253 @@
     </w:p>
     <w:p>
       <w:pPr>
-        <w:rPr>
-          <w:rFonts w:ascii="Times New Roman" w:hAnsi="Times New Roman" w:cs="Times New Roman"/>
-          <w:sz w:val="24"/>
+        <w:jc w:val="center"/>
+        <w:rPr>
+          <w:rFonts w:ascii="Times New Roman" w:hAnsi="Times New Roman" w:cs="Times New Roman"/>
+          <w:i/>
+          <w:sz w:val="18"/>
           <w:szCs w:val="18"/>
-        </w:rPr>
-      </w:pPr>
-      <w:r>
-        <w:rPr>
-          <w:rFonts w:ascii="Times New Roman" w:hAnsi="Times New Roman" w:cs="Times New Roman"/>
-          <w:sz w:val="24"/>
+          <w:lang w:eastAsia="zh-CN"/>
+        </w:rPr>
+      </w:pPr>
+      <w:r>
+        <w:rPr>
+          <w:rFonts w:ascii="Times New Roman" w:hAnsi="Times New Roman" w:cs="Times New Roman" w:hint="eastAsia"/>
+          <w:i/>
+          <w:sz w:val="18"/>
           <w:szCs w:val="18"/>
+          <w:lang w:eastAsia="zh-CN"/>
         </w:rPr>
         <w:lastRenderedPageBreak/>
+        <w:t>F</w:t>
+      </w:r>
+      <w:r>
+        <w:rPr>
+          <w:rFonts w:ascii="Times New Roman" w:hAnsi="Times New Roman" w:cs="Times New Roman"/>
+          <w:i/>
+          <w:sz w:val="18"/>
+          <w:szCs w:val="18"/>
+          <w:lang w:eastAsia="zh-CN"/>
+        </w:rPr>
+        <w:t xml:space="preserve">igure </w:t>
+      </w:r>
+      <w:r>
+        <w:rPr>
+          <w:rFonts w:ascii="Times New Roman" w:hAnsi="Times New Roman" w:cs="Times New Roman"/>
+          <w:i/>
+          <w:sz w:val="18"/>
+          <w:szCs w:val="18"/>
+          <w:lang w:eastAsia="zh-CN"/>
+        </w:rPr>
+        <w:t>3-</w:t>
+      </w:r>
+      <w:r>
+        <w:rPr>
+          <w:rFonts w:ascii="Times New Roman" w:hAnsi="Times New Roman" w:cs="Times New Roman"/>
+          <w:i/>
+          <w:sz w:val="18"/>
+          <w:szCs w:val="18"/>
+          <w:lang w:eastAsia="zh-CN"/>
+        </w:rPr>
+        <w:t>4</w:t>
+      </w:r>
+      <w:r>
+        <w:rPr>
+          <w:rFonts w:ascii="Times New Roman" w:hAnsi="Times New Roman" w:cs="Times New Roman"/>
+          <w:i/>
+          <w:sz w:val="18"/>
+          <w:szCs w:val="18"/>
+          <w:lang w:eastAsia="zh-CN"/>
+        </w:rPr>
+        <w:t xml:space="preserve"> </w:t>
+      </w:r>
+      <w:r>
+        <w:rPr>
+          <w:rFonts w:ascii="Times New Roman" w:hAnsi="Times New Roman" w:cs="Times New Roman"/>
+          <w:i/>
+          <w:sz w:val="18"/>
+          <w:szCs w:val="18"/>
+          <w:lang w:eastAsia="zh-CN"/>
+        </w:rPr>
+        <w:t xml:space="preserve">Edit </w:t>
+      </w:r>
+      <w:r>
+        <w:rPr>
+          <w:rFonts w:ascii="Times New Roman" w:hAnsi="Times New Roman" w:cs="Times New Roman"/>
+          <w:i/>
+          <w:sz w:val="18"/>
+          <w:szCs w:val="18"/>
+          <w:lang w:eastAsia="zh-CN"/>
+        </w:rPr>
+        <w:t xml:space="preserve">&amp; Add </w:t>
+      </w:r>
+      <w:r>
+        <w:rPr>
+          <w:rFonts w:ascii="Times New Roman" w:hAnsi="Times New Roman" w:cs="Times New Roman"/>
+          <w:i/>
+          <w:sz w:val="18"/>
+          <w:szCs w:val="18"/>
+          <w:lang w:eastAsia="zh-CN"/>
+        </w:rPr>
+        <w:t xml:space="preserve">Recipe </w:t>
+      </w:r>
+      <w:r>
+        <w:rPr>
+          <w:rFonts w:ascii="Times New Roman" w:hAnsi="Times New Roman" w:cs="Times New Roman"/>
+          <w:i/>
+          <w:sz w:val="18"/>
+          <w:szCs w:val="18"/>
+          <w:lang w:eastAsia="zh-CN"/>
+        </w:rPr>
+        <w:t>Page</w:t>
+      </w:r>
+    </w:p>
+    <w:p>
+      <w:pPr>
+        <w:spacing w:after="0" w:line="240" w:lineRule="auto"/>
+        <w:jc w:val="center"/>
+        <w:rPr>
+          <w:rFonts w:ascii="宋体" w:eastAsia="宋体" w:hAnsi="宋体" w:cs="宋体"/>
+          <w:sz w:val="24"/>
+          <w:szCs w:val="24"/>
+          <w:lang w:eastAsia="zh-CN"/>
+        </w:rPr>
+      </w:pPr>
+      <w:r>
+        <w:rPr>
+          <w:rFonts w:ascii="宋体" w:eastAsia="宋体" w:hAnsi="宋体" w:cs="宋体"/>
+          <w:sz w:val="24"/>
+          <w:szCs w:val="24"/>
+          <w:lang w:eastAsia="zh-CN"/>
+        </w:rPr>
+        <w:fldChar w:fldCharType="begin"/>
+      </w:r>
+      <w:r>
+        <w:rPr>
+          <w:rFonts w:ascii="宋体" w:eastAsia="宋体" w:hAnsi="宋体" w:cs="宋体"/>
+          <w:sz w:val="24"/>
+          <w:szCs w:val="24"/>
+          <w:lang w:eastAsia="zh-CN"/>
+        </w:rPr>
+        <w:instrText xml:space="preserve"> INCLUDEPICTURE "C:\\Users\\Eason.Hua\\AppData\\Roaming\\Tencent\\Users\\619976974\\TIM\\WinTemp\\RichOle\\Q_VXVS{96P2OWCKH{}`1(KO.png" \* MERGEFORMATINET </w:instrText>
+      </w:r>
+      <w:r>
+        <w:rPr>
+          <w:rFonts w:ascii="宋体" w:eastAsia="宋体" w:hAnsi="宋体" w:cs="宋体"/>
+          <w:sz w:val="24"/>
+          <w:szCs w:val="24"/>
+          <w:lang w:eastAsia="zh-CN"/>
+        </w:rPr>
+        <w:fldChar w:fldCharType="separate"/>
+      </w:r>
+      <w:r>
+        <w:rPr>
+          <w:rFonts w:ascii="宋体" w:eastAsia="宋体" w:hAnsi="宋体" w:cs="宋体"/>
+          <w:sz w:val="24"/>
+          <w:szCs w:val="24"/>
+          <w:lang w:eastAsia="zh-CN"/>
+        </w:rPr>
+        <w:pict w14:anchorId="62983CA1">
+          <v:shapetype id="_x0000_t75" coordsize="21600,21600" o:spt="75" o:preferrelative="t" path="m@4@5l@4@11@9@11@9@5xe" filled="f" stroked="f">
+            <v:stroke joinstyle="miter"/>
+            <v:formulas>
+              <v:f eqn="if lineDrawn pixelLineWidth 0"/>
+              <v:f eqn="sum @0 1 0"/>
+              <v:f eqn="sum 0 0 @1"/>
+              <v:f eqn="prod @2 1 2"/>
+              <v:f eqn="prod @3 21600 pixelWidth"/>
+              <v:f eqn="prod @3 21600 pixelHeight"/>
+              <v:f eqn="sum @0 0 1"/>
+              <v:f eqn="prod @6 1 2"/>
+              <v:f eqn="prod @7 21600 pixelWidth"/>
+              <v:f eqn="sum @8 21600 0"/>
+              <v:f eqn="prod @7 21600 pixelHeight"/>
+              <v:f eqn="sum @10 21600 0"/>
+            </v:formulas>
+            <v:path o:extrusionok="f" gradientshapeok="t" o:connecttype="rect"/>
+            <o:lock v:ext="edit" aspectratio="t"/>
+          </v:shapetype>
+          <v:shape id="_x0000_i1027" type="#_x0000_t75" alt="" style="width:235pt;height:112.3pt">
+            <v:imagedata r:id="rId17" r:href="rId18"/>
+          </v:shape>
+        </w:pict>
+      </w:r>
+      <w:r>
+        <w:rPr>
+          <w:rFonts w:ascii="宋体" w:eastAsia="宋体" w:hAnsi="宋体" w:cs="宋体"/>
+          <w:sz w:val="24"/>
+          <w:szCs w:val="24"/>
+          <w:lang w:eastAsia="zh-CN"/>
+        </w:rPr>
+        <w:fldChar w:fldCharType="end"/>
+      </w:r>
+    </w:p>
+    <w:p>
+      <w:pPr>
+        <w:spacing w:beforeLines="100" w:before="240" w:afterLines="100" w:after="240" w:line="240" w:lineRule="auto"/>
+        <w:jc w:val="center"/>
+        <w:rPr>
+          <w:rFonts w:ascii="宋体" w:eastAsia="宋体" w:hAnsi="宋体" w:cs="宋体"/>
+          <w:sz w:val="24"/>
+          <w:szCs w:val="24"/>
+          <w:lang w:eastAsia="zh-CN"/>
+        </w:rPr>
+      </w:pPr>
+      <w:r>
+        <w:rPr>
+          <w:rFonts w:ascii="Times New Roman" w:hAnsi="Times New Roman" w:cs="Times New Roman" w:hint="eastAsia"/>
+          <w:i/>
+          <w:sz w:val="18"/>
+          <w:szCs w:val="18"/>
+          <w:lang w:eastAsia="zh-CN"/>
+        </w:rPr>
+        <w:t>F</w:t>
+      </w:r>
+      <w:r>
+        <w:rPr>
+          <w:rFonts w:ascii="Times New Roman" w:hAnsi="Times New Roman" w:cs="Times New Roman"/>
+          <w:i/>
+          <w:sz w:val="18"/>
+          <w:szCs w:val="18"/>
+          <w:lang w:eastAsia="zh-CN"/>
+        </w:rPr>
+        <w:t xml:space="preserve">igure </w:t>
+      </w:r>
+      <w:r>
+        <w:rPr>
+          <w:rFonts w:ascii="Times New Roman" w:hAnsi="Times New Roman" w:cs="Times New Roman"/>
+          <w:i/>
+          <w:sz w:val="18"/>
+          <w:szCs w:val="18"/>
+          <w:lang w:eastAsia="zh-CN"/>
+        </w:rPr>
+        <w:t>3-</w:t>
+      </w:r>
+      <w:r>
+        <w:rPr>
+          <w:rFonts w:ascii="Times New Roman" w:hAnsi="Times New Roman" w:cs="Times New Roman"/>
+          <w:i/>
+          <w:sz w:val="18"/>
+          <w:szCs w:val="18"/>
+          <w:lang w:eastAsia="zh-CN"/>
+        </w:rPr>
+        <w:t>5 Warning Alert on Edit Page</w:t>
+      </w:r>
+    </w:p>
+    <w:p>
+      <w:pPr>
+        <w:rPr>
+          <w:rFonts w:ascii="Times New Roman" w:hAnsi="Times New Roman" w:cs="Times New Roman"/>
+          <w:sz w:val="24"/>
+          <w:szCs w:val="18"/>
+        </w:rPr>
+      </w:pPr>
+      <w:r>
+        <w:rPr>
+          <w:rFonts w:ascii="Times New Roman" w:hAnsi="Times New Roman" w:cs="Times New Roman"/>
+          <w:sz w:val="24"/>
+          <w:szCs w:val="18"/>
+        </w:rPr>
         <w:t xml:space="preserve">When the user </w:t>
       </w:r>
       <w:r>
@@ -10600,34 +11049,905 @@
         </w:rPr>
         <w:t>added to the database and will be accessible to anyone use the application. By pressing “cancel” button, the user will leave the current page and all the edits will not be saved</w:t>
       </w:r>
-    </w:p>
-    <w:p>
-      <w:pPr>
-        <w:ind w:left="360"/>
-        <w:rPr>
-          <w:rFonts w:ascii="Times New Roman" w:hAnsi="Times New Roman" w:cs="Times New Roman"/>
-          <w:sz w:val="36"/>
-        </w:rPr>
-      </w:pPr>
-    </w:p>
-    <w:p>
-      <w:pPr>
-        <w:rPr>
-          <w:rFonts w:asciiTheme="majorHAnsi" w:eastAsiaTheme="majorEastAsia" w:hAnsiTheme="majorHAnsi" w:cstheme="majorBidi"/>
-          <w:b/>
-          <w:color w:val="2E74B5" w:themeColor="accent1" w:themeShade="BF"/>
-          <w:sz w:val="40"/>
-          <w:szCs w:val="40"/>
-        </w:rPr>
-      </w:pPr>
-      <w:r>
-        <w:rPr>
-          <w:b/>
-          <w:sz w:val="40"/>
-          <w:szCs w:val="40"/>
-        </w:rPr>
-        <w:br w:type="page"/>
-      </w:r>
+      <w:r>
+        <w:rPr>
+          <w:rFonts w:ascii="Times New Roman" w:hAnsi="Times New Roman" w:cs="Times New Roman"/>
+          <w:sz w:val="24"/>
+          <w:szCs w:val="18"/>
+        </w:rPr>
+        <w:t>.</w:t>
+      </w:r>
+    </w:p>
+    <w:p>
+      <w:pPr>
+        <w:rPr>
+          <w:rFonts w:ascii="Times New Roman" w:hAnsi="Times New Roman" w:cs="Times New Roman"/>
+          <w:b/>
+          <w:noProof/>
+          <w:sz w:val="24"/>
+          <w:szCs w:val="18"/>
+        </w:rPr>
+      </w:pPr>
+      <w:r>
+        <w:rPr>
+          <w:rFonts w:ascii="Segoe UI Symbol" w:hAnsi="Segoe UI Symbol" w:cs="Segoe UI Symbol"/>
+          <w:b/>
+          <w:i/>
+          <w:sz w:val="24"/>
+          <w:szCs w:val="24"/>
+        </w:rPr>
+        <w:t>➢</w:t>
+      </w:r>
+      <w:r>
+        <w:rPr>
+          <w:rFonts w:ascii="Segoe UI Symbol" w:hAnsi="Segoe UI Symbol" w:cs="Segoe UI Symbol"/>
+          <w:b/>
+          <w:i/>
+          <w:sz w:val="24"/>
+          <w:szCs w:val="24"/>
+        </w:rPr>
+        <w:t xml:space="preserve"> </w:t>
+      </w:r>
+      <w:r>
+        <w:rPr>
+          <w:rFonts w:ascii="Times New Roman" w:hAnsi="Times New Roman" w:cs="Times New Roman"/>
+          <w:b/>
+          <w:noProof/>
+          <w:sz w:val="24"/>
+          <w:szCs w:val="18"/>
+        </w:rPr>
+        <w:t>Warning / Error / Notifying Alters</w:t>
+      </w:r>
+    </w:p>
+    <w:p>
+      <w:pPr>
+        <w:rPr>
+          <w:rFonts w:ascii="Times New Roman" w:hAnsi="Times New Roman" w:cs="Times New Roman"/>
+          <w:noProof/>
+          <w:sz w:val="24"/>
+          <w:szCs w:val="18"/>
+        </w:rPr>
+      </w:pPr>
+      <w:r>
+        <w:rPr>
+          <w:rFonts w:ascii="Times New Roman" w:hAnsi="Times New Roman" w:cs="Times New Roman"/>
+          <w:noProof/>
+          <w:sz w:val="24"/>
+          <w:szCs w:val="18"/>
+        </w:rPr>
+        <w:t>Warning alerts wi</w:t>
+      </w:r>
+      <w:r>
+        <w:rPr>
+          <w:rFonts w:ascii="Times New Roman" w:hAnsi="Times New Roman" w:cs="Times New Roman"/>
+          <w:noProof/>
+          <w:sz w:val="24"/>
+          <w:szCs w:val="18"/>
+        </w:rPr>
+        <w:t>ll be displayed when users want to make decisions such as confirm Edition on recipes; Error alters will be displayed when users made a mistake on specific area such as forget to add image for recipe; Notifying alters will be displayed after the users’ confirmation a</w:t>
+      </w:r>
+      <w:r>
+        <w:rPr>
+          <w:rFonts w:ascii="Times New Roman" w:hAnsi="Times New Roman" w:cs="Times New Roman"/>
+          <w:noProof/>
+          <w:sz w:val="24"/>
+          <w:szCs w:val="18"/>
+        </w:rPr>
+        <w:t>nd no invalid input is detected, such as save recipes successfully.</w:t>
+      </w:r>
+    </w:p>
+    <w:p>
+      <w:pPr>
+        <w:spacing w:after="0" w:line="240" w:lineRule="auto"/>
+        <w:jc w:val="center"/>
+        <w:rPr>
+          <w:rFonts w:ascii="宋体" w:eastAsia="宋体" w:hAnsi="宋体" w:cs="宋体"/>
+          <w:sz w:val="24"/>
+          <w:szCs w:val="24"/>
+          <w:lang w:eastAsia="zh-CN"/>
+        </w:rPr>
+      </w:pPr>
+      <w:r>
+        <w:rPr>
+          <w:rFonts w:ascii="宋体" w:eastAsia="宋体" w:hAnsi="宋体" w:cs="宋体"/>
+          <w:sz w:val="24"/>
+          <w:szCs w:val="24"/>
+          <w:lang w:eastAsia="zh-CN"/>
+        </w:rPr>
+        <w:fldChar w:fldCharType="begin"/>
+      </w:r>
+      <w:r>
+        <w:rPr>
+          <w:rFonts w:ascii="宋体" w:eastAsia="宋体" w:hAnsi="宋体" w:cs="宋体"/>
+          <w:sz w:val="24"/>
+          <w:szCs w:val="24"/>
+          <w:lang w:eastAsia="zh-CN"/>
+        </w:rPr>
+        <w:instrText xml:space="preserve"> INCLUDEPICTURE "C:\\Users\\Eason.Hua\\AppData\\Roaming\\Tencent\\Users\\619976974\\TIM\\WinTemp\\RichOle\\)R(KRPM7S0T4OJBO2@BD8P0.png" \* MERGEFORMATINET </w:instrText>
+      </w:r>
+      <w:r>
+        <w:rPr>
+          <w:rFonts w:ascii="宋体" w:eastAsia="宋体" w:hAnsi="宋体" w:cs="宋体"/>
+          <w:sz w:val="24"/>
+          <w:szCs w:val="24"/>
+          <w:lang w:eastAsia="zh-CN"/>
+        </w:rPr>
+        <w:fldChar w:fldCharType="separate"/>
+      </w:r>
+      <w:r>
+        <w:rPr>
+          <w:rFonts w:ascii="宋体" w:eastAsia="宋体" w:hAnsi="宋体" w:cs="宋体"/>
+          <w:sz w:val="24"/>
+          <w:szCs w:val="24"/>
+          <w:lang w:eastAsia="zh-CN"/>
+        </w:rPr>
+        <w:pict w14:anchorId="106E45B8">
+          <v:shape id="_x0000_i1026" type="#_x0000_t75" alt="" style="width:231.55pt;height:110.6pt">
+            <v:imagedata r:id="rId19" r:href="rId20"/>
+          </v:shape>
+        </w:pict>
+      </w:r>
+      <w:r>
+        <w:rPr>
+          <w:rFonts w:ascii="宋体" w:eastAsia="宋体" w:hAnsi="宋体" w:cs="宋体"/>
+          <w:sz w:val="24"/>
+          <w:szCs w:val="24"/>
+          <w:lang w:eastAsia="zh-CN"/>
+        </w:rPr>
+        <w:fldChar w:fldCharType="end"/>
+      </w:r>
+    </w:p>
+    <w:p>
+      <w:pPr>
+        <w:spacing w:beforeLines="100" w:before="240" w:afterLines="100" w:after="240" w:line="240" w:lineRule="auto"/>
+        <w:jc w:val="center"/>
+        <w:rPr>
+          <w:rFonts w:ascii="宋体" w:eastAsia="宋体" w:hAnsi="宋体" w:cs="宋体"/>
+          <w:sz w:val="24"/>
+          <w:szCs w:val="24"/>
+          <w:lang w:eastAsia="zh-CN"/>
+        </w:rPr>
+      </w:pPr>
+      <w:r>
+        <w:rPr>
+          <w:rFonts w:ascii="Times New Roman" w:hAnsi="Times New Roman" w:cs="Times New Roman" w:hint="eastAsia"/>
+          <w:i/>
+          <w:sz w:val="18"/>
+          <w:szCs w:val="18"/>
+          <w:lang w:eastAsia="zh-CN"/>
+        </w:rPr>
+        <w:t>F</w:t>
+      </w:r>
+      <w:r>
+        <w:rPr>
+          <w:rFonts w:ascii="Times New Roman" w:hAnsi="Times New Roman" w:cs="Times New Roman"/>
+          <w:i/>
+          <w:sz w:val="18"/>
+          <w:szCs w:val="18"/>
+          <w:lang w:eastAsia="zh-CN"/>
+        </w:rPr>
+        <w:t xml:space="preserve">igure </w:t>
+      </w:r>
+      <w:r>
+        <w:rPr>
+          <w:rFonts w:ascii="Times New Roman" w:hAnsi="Times New Roman" w:cs="Times New Roman"/>
+          <w:i/>
+          <w:sz w:val="18"/>
+          <w:szCs w:val="18"/>
+          <w:lang w:eastAsia="zh-CN"/>
+        </w:rPr>
+        <w:t>3-</w:t>
+      </w:r>
+      <w:r>
+        <w:rPr>
+          <w:rFonts w:ascii="Times New Roman" w:hAnsi="Times New Roman" w:cs="Times New Roman"/>
+          <w:i/>
+          <w:sz w:val="18"/>
+          <w:szCs w:val="18"/>
+          <w:lang w:eastAsia="zh-CN"/>
+        </w:rPr>
+        <w:t>6</w:t>
+      </w:r>
+      <w:r>
+        <w:rPr>
+          <w:rFonts w:ascii="Times New Roman" w:hAnsi="Times New Roman" w:cs="Times New Roman"/>
+          <w:i/>
+          <w:sz w:val="18"/>
+          <w:szCs w:val="18"/>
+          <w:lang w:eastAsia="zh-CN"/>
+        </w:rPr>
+        <w:t xml:space="preserve"> Warning Alert</w:t>
+      </w:r>
+      <w:r>
+        <w:rPr>
+          <w:rFonts w:ascii="Times New Roman" w:hAnsi="Times New Roman" w:cs="Times New Roman"/>
+          <w:i/>
+          <w:sz w:val="18"/>
+          <w:szCs w:val="18"/>
+          <w:lang w:eastAsia="zh-CN"/>
+        </w:rPr>
+        <w:t xml:space="preserve"> for dele</w:t>
+      </w:r>
+      <w:r>
+        <w:rPr>
+          <w:rFonts w:ascii="Times New Roman" w:hAnsi="Times New Roman" w:cs="Times New Roman"/>
+          <w:i/>
+          <w:sz w:val="18"/>
+          <w:szCs w:val="18"/>
+          <w:lang w:eastAsia="zh-CN"/>
+        </w:rPr>
+        <w:t>tion</w:t>
+      </w:r>
+    </w:p>
+    <w:p>
+      <w:pPr>
+        <w:ind w:firstLine="480"/>
+        <w:jc w:val="center"/>
+        <w:rPr>
+          <w:rFonts w:ascii="宋体" w:eastAsia="宋体" w:hAnsi="宋体" w:cs="宋体"/>
+          <w:sz w:val="24"/>
+          <w:szCs w:val="24"/>
+          <w:lang w:eastAsia="zh-CN"/>
+        </w:rPr>
+      </w:pPr>
+      <w:r>
+        <w:rPr>
+          <w:rFonts w:ascii="宋体" w:eastAsia="宋体" w:hAnsi="宋体" w:cs="宋体"/>
+          <w:noProof/>
+          <w:sz w:val="24"/>
+          <w:szCs w:val="24"/>
+          <w:lang w:eastAsia="zh-CN"/>
+        </w:rPr>
+        <w:drawing>
+          <wp:inline distT="0" distB="0" distL="0" distR="0" wp14:anchorId="269502A2" wp14:editId="3D92B9F3">
+            <wp:extent cx="2969971" cy="1477622"/>
+            <wp:effectExtent l="0" t="0" r="1905" b="8890"/>
+            <wp:docPr id="11" name="图片 11"/>
+            <wp:cNvGraphicFramePr>
+              <a:graphicFrameLocks xmlns:a="http://schemas.openxmlformats.org/drawingml/2006/main" noChangeAspect="1"/>
+            </wp:cNvGraphicFramePr>
+            <a:graphic xmlns:a="http://schemas.openxmlformats.org/drawingml/2006/main">
+              <a:graphicData uri="http://schemas.openxmlformats.org/drawingml/2006/picture">
+                <pic:pic xmlns:pic="http://schemas.openxmlformats.org/drawingml/2006/picture">
+                  <pic:nvPicPr>
+                    <pic:cNvPr id="11" name="`4K%_A8AF(DR4D5@1QU}`]E.png"/>
+                    <pic:cNvPicPr/>
+                  </pic:nvPicPr>
+                  <pic:blipFill>
+                    <a:blip r:embed="rId21">
+                      <a:extLst>
+                        <a:ext uri="{28A0092B-C50C-407E-A947-70E740481C1C}">
+                          <a14:useLocalDpi xmlns:a14="http://schemas.microsoft.com/office/drawing/2010/main" val="0"/>
+                        </a:ext>
+                      </a:extLst>
+                    </a:blip>
+                    <a:stretch>
+                      <a:fillRect/>
+                    </a:stretch>
+                  </pic:blipFill>
+                  <pic:spPr>
+                    <a:xfrm>
+                      <a:off x="0" y="0"/>
+                      <a:ext cx="3001295" cy="1493206"/>
+                    </a:xfrm>
+                    <a:prstGeom prst="rect">
+                      <a:avLst/>
+                    </a:prstGeom>
+                  </pic:spPr>
+                </pic:pic>
+              </a:graphicData>
+            </a:graphic>
+          </wp:inline>
+        </w:drawing>
+      </w:r>
+      <w:r>
+        <w:rPr>
+          <w:rFonts w:ascii="宋体" w:eastAsia="宋体" w:hAnsi="宋体" w:cs="宋体"/>
+          <w:sz w:val="24"/>
+          <w:szCs w:val="24"/>
+          <w:lang w:eastAsia="zh-CN"/>
+        </w:rPr>
+        <w:fldChar w:fldCharType="begin"/>
+      </w:r>
+      <w:r>
+        <w:rPr>
+          <w:rFonts w:ascii="宋体" w:eastAsia="宋体" w:hAnsi="宋体" w:cs="宋体"/>
+          <w:sz w:val="24"/>
+          <w:szCs w:val="24"/>
+          <w:lang w:eastAsia="zh-CN"/>
+        </w:rPr>
+        <w:instrText xml:space="preserve"> INCLUDEPICTURE "C:\\Users\\Eason.Hua\\AppData\\Roaming\\Tencent\\Users\\619976974\\TIM\\WinTemp\\RichOle\\JFFC_`9Z$$O]72_CW[C_Y.png" \* MERGEFORMATINET </w:instrText>
+      </w:r>
+      <w:r>
+        <w:rPr>
+          <w:rFonts w:ascii="宋体" w:eastAsia="宋体" w:hAnsi="宋体" w:cs="宋体"/>
+          <w:sz w:val="24"/>
+          <w:szCs w:val="24"/>
+          <w:lang w:eastAsia="zh-CN"/>
+        </w:rPr>
+        <w:fldChar w:fldCharType="separate"/>
+      </w:r>
+      <w:r>
+        <w:rPr>
+          <w:rFonts w:ascii="宋体" w:eastAsia="宋体" w:hAnsi="宋体" w:cs="宋体"/>
+          <w:sz w:val="24"/>
+          <w:szCs w:val="24"/>
+          <w:lang w:eastAsia="zh-CN"/>
+        </w:rPr>
+        <w:pict w14:anchorId="451E53FD">
+          <v:shape id="_x0000_i1025" type="#_x0000_t75" alt="" style="width:24.2pt;height:24.2pt"/>
+        </w:pict>
+      </w:r>
+      <w:r>
+        <w:rPr>
+          <w:rFonts w:ascii="宋体" w:eastAsia="宋体" w:hAnsi="宋体" w:cs="宋体"/>
+          <w:sz w:val="24"/>
+          <w:szCs w:val="24"/>
+          <w:lang w:eastAsia="zh-CN"/>
+        </w:rPr>
+        <w:fldChar w:fldCharType="end"/>
+      </w:r>
+    </w:p>
+    <w:p>
+      <w:pPr>
+        <w:spacing w:after="0" w:line="240" w:lineRule="auto"/>
+        <w:jc w:val="center"/>
+        <w:rPr>
+          <w:rFonts w:ascii="宋体" w:eastAsia="宋体" w:hAnsi="宋体" w:cs="宋体" w:hint="eastAsia"/>
+          <w:sz w:val="24"/>
+          <w:szCs w:val="24"/>
+          <w:lang w:eastAsia="zh-CN"/>
+        </w:rPr>
+      </w:pPr>
+      <w:r>
+        <w:rPr>
+          <w:rFonts w:ascii="Times New Roman" w:hAnsi="Times New Roman" w:cs="Times New Roman" w:hint="eastAsia"/>
+          <w:i/>
+          <w:sz w:val="18"/>
+          <w:szCs w:val="18"/>
+          <w:lang w:eastAsia="zh-CN"/>
+        </w:rPr>
+        <w:t>F</w:t>
+      </w:r>
+      <w:r>
+        <w:rPr>
+          <w:rFonts w:ascii="Times New Roman" w:hAnsi="Times New Roman" w:cs="Times New Roman"/>
+          <w:i/>
+          <w:sz w:val="18"/>
+          <w:szCs w:val="18"/>
+          <w:lang w:eastAsia="zh-CN"/>
+        </w:rPr>
+        <w:t xml:space="preserve">igure </w:t>
+      </w:r>
+      <w:r>
+        <w:rPr>
+          <w:rFonts w:ascii="Times New Roman" w:hAnsi="Times New Roman" w:cs="Times New Roman"/>
+          <w:i/>
+          <w:sz w:val="18"/>
+          <w:szCs w:val="18"/>
+          <w:lang w:eastAsia="zh-CN"/>
+        </w:rPr>
+        <w:t>3-</w:t>
+      </w:r>
+      <w:r>
+        <w:rPr>
+          <w:rFonts w:ascii="Times New Roman" w:hAnsi="Times New Roman" w:cs="Times New Roman"/>
+          <w:i/>
+          <w:sz w:val="18"/>
+          <w:szCs w:val="18"/>
+          <w:lang w:eastAsia="zh-CN"/>
+        </w:rPr>
+        <w:t>7</w:t>
+      </w:r>
+      <w:r>
+        <w:rPr>
+          <w:rFonts w:ascii="Times New Roman" w:hAnsi="Times New Roman" w:cs="Times New Roman"/>
+          <w:i/>
+          <w:sz w:val="18"/>
+          <w:szCs w:val="18"/>
+          <w:lang w:eastAsia="zh-CN"/>
+        </w:rPr>
+        <w:t xml:space="preserve"> </w:t>
+      </w:r>
+      <w:r>
+        <w:rPr>
+          <w:rFonts w:ascii="Times New Roman" w:hAnsi="Times New Roman" w:cs="Times New Roman"/>
+          <w:i/>
+          <w:sz w:val="18"/>
+          <w:szCs w:val="18"/>
+          <w:lang w:eastAsia="zh-CN"/>
+        </w:rPr>
+        <w:t>Notification Alert for update recipes</w:t>
+      </w:r>
+    </w:p>
+    <w:p>
+      <w:pPr>
+        <w:ind w:firstLine="480"/>
+        <w:jc w:val="center"/>
+        <w:rPr>
+          <w:rFonts w:ascii="宋体" w:eastAsia="宋体" w:hAnsi="宋体" w:cs="宋体"/>
+          <w:sz w:val="24"/>
+          <w:szCs w:val="24"/>
+          <w:lang w:eastAsia="zh-CN"/>
+        </w:rPr>
+      </w:pPr>
+      <w:r>
+        <w:rPr>
+          <w:rFonts w:ascii="宋体" w:eastAsia="宋体" w:hAnsi="宋体" w:cs="宋体"/>
+          <w:noProof/>
+          <w:sz w:val="24"/>
+          <w:szCs w:val="24"/>
+          <w:lang w:eastAsia="zh-CN"/>
+        </w:rPr>
+        <w:lastRenderedPageBreak/>
+        <w:drawing>
+          <wp:inline distT="0" distB="0" distL="0" distR="0" wp14:anchorId="0AC7B35C" wp14:editId="32482814">
+            <wp:extent cx="3028492" cy="1448049"/>
+            <wp:effectExtent l="0" t="0" r="635" b="0"/>
+            <wp:docPr id="12" name="图片 12"/>
+            <wp:cNvGraphicFramePr>
+              <a:graphicFrameLocks xmlns:a="http://schemas.openxmlformats.org/drawingml/2006/main" noChangeAspect="1"/>
+            </wp:cNvGraphicFramePr>
+            <a:graphic xmlns:a="http://schemas.openxmlformats.org/drawingml/2006/main">
+              <a:graphicData uri="http://schemas.openxmlformats.org/drawingml/2006/picture">
+                <pic:pic xmlns:pic="http://schemas.openxmlformats.org/drawingml/2006/picture">
+                  <pic:nvPicPr>
+                    <pic:cNvPr id="12" name="JFFC_`9Z$$O]72_CW%5BC_Y.png"/>
+                    <pic:cNvPicPr/>
+                  </pic:nvPicPr>
+                  <pic:blipFill>
+                    <a:blip r:embed="rId22">
+                      <a:extLst>
+                        <a:ext uri="{28A0092B-C50C-407E-A947-70E740481C1C}">
+                          <a14:useLocalDpi xmlns:a14="http://schemas.microsoft.com/office/drawing/2010/main" val="0"/>
+                        </a:ext>
+                      </a:extLst>
+                    </a:blip>
+                    <a:stretch>
+                      <a:fillRect/>
+                    </a:stretch>
+                  </pic:blipFill>
+                  <pic:spPr>
+                    <a:xfrm>
+                      <a:off x="0" y="0"/>
+                      <a:ext cx="3041049" cy="1454053"/>
+                    </a:xfrm>
+                    <a:prstGeom prst="rect">
+                      <a:avLst/>
+                    </a:prstGeom>
+                  </pic:spPr>
+                </pic:pic>
+              </a:graphicData>
+            </a:graphic>
+          </wp:inline>
+        </w:drawing>
+      </w:r>
+    </w:p>
+    <w:p>
+      <w:pPr>
+        <w:spacing w:after="0" w:line="240" w:lineRule="auto"/>
+        <w:jc w:val="center"/>
+        <w:rPr>
+          <w:rFonts w:ascii="宋体" w:eastAsia="宋体" w:hAnsi="宋体" w:cs="宋体" w:hint="eastAsia"/>
+          <w:sz w:val="24"/>
+          <w:szCs w:val="24"/>
+          <w:lang w:eastAsia="zh-CN"/>
+        </w:rPr>
+      </w:pPr>
+      <w:r>
+        <w:rPr>
+          <w:rFonts w:ascii="Times New Roman" w:hAnsi="Times New Roman" w:cs="Times New Roman" w:hint="eastAsia"/>
+          <w:i/>
+          <w:sz w:val="18"/>
+          <w:szCs w:val="18"/>
+          <w:lang w:eastAsia="zh-CN"/>
+        </w:rPr>
+        <w:t>F</w:t>
+      </w:r>
+      <w:r>
+        <w:rPr>
+          <w:rFonts w:ascii="Times New Roman" w:hAnsi="Times New Roman" w:cs="Times New Roman"/>
+          <w:i/>
+          <w:sz w:val="18"/>
+          <w:szCs w:val="18"/>
+          <w:lang w:eastAsia="zh-CN"/>
+        </w:rPr>
+        <w:t>igure</w:t>
+      </w:r>
+      <w:r>
+        <w:rPr>
+          <w:rFonts w:ascii="Times New Roman" w:hAnsi="Times New Roman" w:cs="Times New Roman"/>
+          <w:i/>
+          <w:sz w:val="18"/>
+          <w:szCs w:val="18"/>
+          <w:lang w:eastAsia="zh-CN"/>
+        </w:rPr>
+        <w:t xml:space="preserve"> 3-</w:t>
+      </w:r>
+      <w:r>
+        <w:rPr>
+          <w:rFonts w:ascii="Times New Roman" w:hAnsi="Times New Roman" w:cs="Times New Roman"/>
+          <w:i/>
+          <w:sz w:val="18"/>
+          <w:szCs w:val="18"/>
+          <w:lang w:eastAsia="zh-CN"/>
+        </w:rPr>
+        <w:t>8 Error Alert for not choose pictures for the recipe</w:t>
+      </w:r>
+    </w:p>
+    <w:p>
+      <w:pPr>
+        <w:spacing w:after="0" w:line="240" w:lineRule="auto"/>
+        <w:rPr>
+          <w:rFonts w:ascii="宋体" w:eastAsia="宋体" w:hAnsi="宋体" w:cs="宋体"/>
+          <w:sz w:val="24"/>
+          <w:szCs w:val="24"/>
+          <w:lang w:eastAsia="zh-CN"/>
+        </w:rPr>
+      </w:pPr>
+    </w:p>
+    <w:p>
+      <w:pPr>
+        <w:spacing w:after="0" w:line="240" w:lineRule="auto"/>
+        <w:rPr>
+          <w:rFonts w:ascii="宋体" w:eastAsia="宋体" w:hAnsi="宋体" w:cs="宋体"/>
+          <w:sz w:val="24"/>
+          <w:szCs w:val="24"/>
+          <w:lang w:eastAsia="zh-CN"/>
+        </w:rPr>
+      </w:pPr>
+    </w:p>
+    <w:p>
+      <w:pPr>
+        <w:spacing w:after="0" w:line="240" w:lineRule="auto"/>
+        <w:rPr>
+          <w:rFonts w:ascii="宋体" w:eastAsia="宋体" w:hAnsi="宋体" w:cs="宋体"/>
+          <w:sz w:val="24"/>
+          <w:szCs w:val="24"/>
+          <w:lang w:eastAsia="zh-CN"/>
+        </w:rPr>
+      </w:pPr>
+    </w:p>
+    <w:p>
+      <w:pPr>
+        <w:spacing w:after="0" w:line="240" w:lineRule="auto"/>
+        <w:rPr>
+          <w:rFonts w:ascii="宋体" w:eastAsia="宋体" w:hAnsi="宋体" w:cs="宋体"/>
+          <w:sz w:val="24"/>
+          <w:szCs w:val="24"/>
+          <w:lang w:eastAsia="zh-CN"/>
+        </w:rPr>
+      </w:pPr>
+    </w:p>
+    <w:p>
+      <w:pPr>
+        <w:spacing w:after="0" w:line="240" w:lineRule="auto"/>
+        <w:rPr>
+          <w:rFonts w:ascii="宋体" w:eastAsia="宋体" w:hAnsi="宋体" w:cs="宋体"/>
+          <w:sz w:val="24"/>
+          <w:szCs w:val="24"/>
+          <w:lang w:eastAsia="zh-CN"/>
+        </w:rPr>
+      </w:pPr>
+    </w:p>
+    <w:p>
+      <w:pPr>
+        <w:spacing w:after="0" w:line="240" w:lineRule="auto"/>
+        <w:rPr>
+          <w:rFonts w:ascii="宋体" w:eastAsia="宋体" w:hAnsi="宋体" w:cs="宋体"/>
+          <w:sz w:val="24"/>
+          <w:szCs w:val="24"/>
+          <w:lang w:eastAsia="zh-CN"/>
+        </w:rPr>
+      </w:pPr>
+    </w:p>
+    <w:p>
+      <w:pPr>
+        <w:spacing w:after="0" w:line="240" w:lineRule="auto"/>
+        <w:rPr>
+          <w:rFonts w:ascii="宋体" w:eastAsia="宋体" w:hAnsi="宋体" w:cs="宋体"/>
+          <w:sz w:val="24"/>
+          <w:szCs w:val="24"/>
+          <w:lang w:eastAsia="zh-CN"/>
+        </w:rPr>
+      </w:pPr>
+    </w:p>
+    <w:p>
+      <w:pPr>
+        <w:spacing w:after="0" w:line="240" w:lineRule="auto"/>
+        <w:rPr>
+          <w:rFonts w:ascii="宋体" w:eastAsia="宋体" w:hAnsi="宋体" w:cs="宋体"/>
+          <w:sz w:val="24"/>
+          <w:szCs w:val="24"/>
+          <w:lang w:eastAsia="zh-CN"/>
+        </w:rPr>
+      </w:pPr>
+    </w:p>
+    <w:p>
+      <w:pPr>
+        <w:spacing w:after="0" w:line="240" w:lineRule="auto"/>
+        <w:rPr>
+          <w:rFonts w:ascii="宋体" w:eastAsia="宋体" w:hAnsi="宋体" w:cs="宋体"/>
+          <w:sz w:val="24"/>
+          <w:szCs w:val="24"/>
+          <w:lang w:eastAsia="zh-CN"/>
+        </w:rPr>
+      </w:pPr>
+    </w:p>
+    <w:p>
+      <w:pPr>
+        <w:spacing w:after="0" w:line="240" w:lineRule="auto"/>
+        <w:rPr>
+          <w:rFonts w:ascii="宋体" w:eastAsia="宋体" w:hAnsi="宋体" w:cs="宋体"/>
+          <w:sz w:val="24"/>
+          <w:szCs w:val="24"/>
+          <w:lang w:eastAsia="zh-CN"/>
+        </w:rPr>
+      </w:pPr>
+    </w:p>
+    <w:p>
+      <w:pPr>
+        <w:spacing w:after="0" w:line="240" w:lineRule="auto"/>
+        <w:rPr>
+          <w:rFonts w:ascii="宋体" w:eastAsia="宋体" w:hAnsi="宋体" w:cs="宋体"/>
+          <w:sz w:val="24"/>
+          <w:szCs w:val="24"/>
+          <w:lang w:eastAsia="zh-CN"/>
+        </w:rPr>
+      </w:pPr>
+    </w:p>
+    <w:p>
+      <w:pPr>
+        <w:spacing w:after="0" w:line="240" w:lineRule="auto"/>
+        <w:rPr>
+          <w:rFonts w:ascii="宋体" w:eastAsia="宋体" w:hAnsi="宋体" w:cs="宋体"/>
+          <w:sz w:val="24"/>
+          <w:szCs w:val="24"/>
+          <w:lang w:eastAsia="zh-CN"/>
+        </w:rPr>
+      </w:pPr>
+    </w:p>
+    <w:p>
+      <w:pPr>
+        <w:spacing w:after="0" w:line="240" w:lineRule="auto"/>
+        <w:rPr>
+          <w:rFonts w:ascii="宋体" w:eastAsia="宋体" w:hAnsi="宋体" w:cs="宋体"/>
+          <w:sz w:val="24"/>
+          <w:szCs w:val="24"/>
+          <w:lang w:eastAsia="zh-CN"/>
+        </w:rPr>
+      </w:pPr>
+    </w:p>
+    <w:p>
+      <w:pPr>
+        <w:spacing w:after="0" w:line="240" w:lineRule="auto"/>
+        <w:rPr>
+          <w:rFonts w:ascii="宋体" w:eastAsia="宋体" w:hAnsi="宋体" w:cs="宋体"/>
+          <w:sz w:val="24"/>
+          <w:szCs w:val="24"/>
+          <w:lang w:eastAsia="zh-CN"/>
+        </w:rPr>
+      </w:pPr>
+    </w:p>
+    <w:p>
+      <w:pPr>
+        <w:spacing w:after="0" w:line="240" w:lineRule="auto"/>
+        <w:rPr>
+          <w:rFonts w:ascii="宋体" w:eastAsia="宋体" w:hAnsi="宋体" w:cs="宋体"/>
+          <w:sz w:val="24"/>
+          <w:szCs w:val="24"/>
+          <w:lang w:eastAsia="zh-CN"/>
+        </w:rPr>
+      </w:pPr>
+    </w:p>
+    <w:p>
+      <w:pPr>
+        <w:spacing w:after="0" w:line="240" w:lineRule="auto"/>
+        <w:rPr>
+          <w:rFonts w:ascii="宋体" w:eastAsia="宋体" w:hAnsi="宋体" w:cs="宋体"/>
+          <w:sz w:val="24"/>
+          <w:szCs w:val="24"/>
+          <w:lang w:eastAsia="zh-CN"/>
+        </w:rPr>
+      </w:pPr>
+    </w:p>
+    <w:p>
+      <w:pPr>
+        <w:spacing w:after="0" w:line="240" w:lineRule="auto"/>
+        <w:rPr>
+          <w:rFonts w:ascii="宋体" w:eastAsia="宋体" w:hAnsi="宋体" w:cs="宋体"/>
+          <w:sz w:val="24"/>
+          <w:szCs w:val="24"/>
+          <w:lang w:eastAsia="zh-CN"/>
+        </w:rPr>
+      </w:pPr>
+    </w:p>
+    <w:p>
+      <w:pPr>
+        <w:spacing w:after="0" w:line="240" w:lineRule="auto"/>
+        <w:rPr>
+          <w:rFonts w:ascii="宋体" w:eastAsia="宋体" w:hAnsi="宋体" w:cs="宋体"/>
+          <w:sz w:val="24"/>
+          <w:szCs w:val="24"/>
+          <w:lang w:eastAsia="zh-CN"/>
+        </w:rPr>
+      </w:pPr>
+    </w:p>
+    <w:p>
+      <w:pPr>
+        <w:spacing w:after="0" w:line="240" w:lineRule="auto"/>
+        <w:rPr>
+          <w:rFonts w:ascii="宋体" w:eastAsia="宋体" w:hAnsi="宋体" w:cs="宋体"/>
+          <w:sz w:val="24"/>
+          <w:szCs w:val="24"/>
+          <w:lang w:eastAsia="zh-CN"/>
+        </w:rPr>
+      </w:pPr>
+    </w:p>
+    <w:p>
+      <w:pPr>
+        <w:spacing w:after="0" w:line="240" w:lineRule="auto"/>
+        <w:rPr>
+          <w:rFonts w:ascii="宋体" w:eastAsia="宋体" w:hAnsi="宋体" w:cs="宋体"/>
+          <w:sz w:val="24"/>
+          <w:szCs w:val="24"/>
+          <w:lang w:eastAsia="zh-CN"/>
+        </w:rPr>
+      </w:pPr>
+    </w:p>
+    <w:p>
+      <w:pPr>
+        <w:spacing w:after="0" w:line="240" w:lineRule="auto"/>
+        <w:rPr>
+          <w:rFonts w:ascii="宋体" w:eastAsia="宋体" w:hAnsi="宋体" w:cs="宋体"/>
+          <w:sz w:val="24"/>
+          <w:szCs w:val="24"/>
+          <w:lang w:eastAsia="zh-CN"/>
+        </w:rPr>
+      </w:pPr>
+    </w:p>
+    <w:p>
+      <w:pPr>
+        <w:spacing w:after="0" w:line="240" w:lineRule="auto"/>
+        <w:rPr>
+          <w:rFonts w:ascii="宋体" w:eastAsia="宋体" w:hAnsi="宋体" w:cs="宋体"/>
+          <w:sz w:val="24"/>
+          <w:szCs w:val="24"/>
+          <w:lang w:eastAsia="zh-CN"/>
+        </w:rPr>
+      </w:pPr>
+    </w:p>
+    <w:p>
+      <w:pPr>
+        <w:spacing w:after="0" w:line="240" w:lineRule="auto"/>
+        <w:rPr>
+          <w:rFonts w:ascii="宋体" w:eastAsia="宋体" w:hAnsi="宋体" w:cs="宋体"/>
+          <w:sz w:val="24"/>
+          <w:szCs w:val="24"/>
+          <w:lang w:eastAsia="zh-CN"/>
+        </w:rPr>
+      </w:pPr>
+    </w:p>
+    <w:p>
+      <w:pPr>
+        <w:spacing w:after="0" w:line="240" w:lineRule="auto"/>
+        <w:rPr>
+          <w:rFonts w:ascii="宋体" w:eastAsia="宋体" w:hAnsi="宋体" w:cs="宋体"/>
+          <w:sz w:val="24"/>
+          <w:szCs w:val="24"/>
+          <w:lang w:eastAsia="zh-CN"/>
+        </w:rPr>
+      </w:pPr>
+    </w:p>
+    <w:p>
+      <w:pPr>
+        <w:spacing w:after="0" w:line="240" w:lineRule="auto"/>
+        <w:rPr>
+          <w:rFonts w:ascii="宋体" w:eastAsia="宋体" w:hAnsi="宋体" w:cs="宋体"/>
+          <w:sz w:val="24"/>
+          <w:szCs w:val="24"/>
+          <w:lang w:eastAsia="zh-CN"/>
+        </w:rPr>
+      </w:pPr>
+    </w:p>
+    <w:p>
+      <w:pPr>
+        <w:spacing w:after="0" w:line="240" w:lineRule="auto"/>
+        <w:rPr>
+          <w:rFonts w:ascii="宋体" w:eastAsia="宋体" w:hAnsi="宋体" w:cs="宋体"/>
+          <w:sz w:val="24"/>
+          <w:szCs w:val="24"/>
+          <w:lang w:eastAsia="zh-CN"/>
+        </w:rPr>
+      </w:pPr>
+    </w:p>
+    <w:p>
+      <w:pPr>
+        <w:spacing w:after="0" w:line="240" w:lineRule="auto"/>
+        <w:rPr>
+          <w:rFonts w:ascii="宋体" w:eastAsia="宋体" w:hAnsi="宋体" w:cs="宋体"/>
+          <w:sz w:val="24"/>
+          <w:szCs w:val="24"/>
+          <w:lang w:eastAsia="zh-CN"/>
+        </w:rPr>
+      </w:pPr>
+    </w:p>
+    <w:p>
+      <w:pPr>
+        <w:spacing w:after="0" w:line="240" w:lineRule="auto"/>
+        <w:rPr>
+          <w:rFonts w:ascii="宋体" w:eastAsia="宋体" w:hAnsi="宋体" w:cs="宋体"/>
+          <w:sz w:val="24"/>
+          <w:szCs w:val="24"/>
+          <w:lang w:eastAsia="zh-CN"/>
+        </w:rPr>
+      </w:pPr>
+    </w:p>
+    <w:p>
+      <w:pPr>
+        <w:spacing w:after="0" w:line="240" w:lineRule="auto"/>
+        <w:rPr>
+          <w:rFonts w:ascii="宋体" w:eastAsia="宋体" w:hAnsi="宋体" w:cs="宋体"/>
+          <w:sz w:val="24"/>
+          <w:szCs w:val="24"/>
+          <w:lang w:eastAsia="zh-CN"/>
+        </w:rPr>
+      </w:pPr>
+    </w:p>
+    <w:p>
+      <w:pPr>
+        <w:spacing w:after="0" w:line="240" w:lineRule="auto"/>
+        <w:rPr>
+          <w:rFonts w:ascii="宋体" w:eastAsia="宋体" w:hAnsi="宋体" w:cs="宋体"/>
+          <w:sz w:val="24"/>
+          <w:szCs w:val="24"/>
+          <w:lang w:eastAsia="zh-CN"/>
+        </w:rPr>
+      </w:pPr>
+    </w:p>
+    <w:p>
+      <w:pPr>
+        <w:spacing w:after="0" w:line="240" w:lineRule="auto"/>
+        <w:rPr>
+          <w:rFonts w:ascii="宋体" w:eastAsia="宋体" w:hAnsi="宋体" w:cs="宋体"/>
+          <w:sz w:val="24"/>
+          <w:szCs w:val="24"/>
+          <w:lang w:eastAsia="zh-CN"/>
+        </w:rPr>
+      </w:pPr>
+    </w:p>
+    <w:p>
+      <w:pPr>
+        <w:spacing w:after="0" w:line="240" w:lineRule="auto"/>
+        <w:rPr>
+          <w:rFonts w:ascii="宋体" w:eastAsia="宋体" w:hAnsi="宋体" w:cs="宋体"/>
+          <w:sz w:val="24"/>
+          <w:szCs w:val="24"/>
+          <w:lang w:eastAsia="zh-CN"/>
+        </w:rPr>
+      </w:pPr>
+    </w:p>
+    <w:p>
+      <w:pPr>
+        <w:spacing w:after="0" w:line="240" w:lineRule="auto"/>
+        <w:rPr>
+          <w:rFonts w:ascii="宋体" w:eastAsia="宋体" w:hAnsi="宋体" w:cs="宋体"/>
+          <w:sz w:val="24"/>
+          <w:szCs w:val="24"/>
+          <w:lang w:eastAsia="zh-CN"/>
+        </w:rPr>
+      </w:pPr>
+    </w:p>
+    <w:p>
+      <w:pPr>
+        <w:spacing w:after="0" w:line="240" w:lineRule="auto"/>
+        <w:rPr>
+          <w:rFonts w:ascii="宋体" w:eastAsia="宋体" w:hAnsi="宋体" w:cs="宋体" w:hint="eastAsia"/>
+          <w:sz w:val="24"/>
+          <w:szCs w:val="24"/>
+          <w:lang w:eastAsia="zh-CN"/>
+        </w:rPr>
+      </w:pPr>
     </w:p>
     <w:p>
       <w:pPr>
@@ -10642,7 +11962,7 @@
           <w:szCs w:val="40"/>
         </w:rPr>
       </w:pPr>
-      <w:bookmarkStart w:id="14" w:name="_Toc450063053"/>
+      <w:bookmarkStart w:id="13" w:name="_Toc450063053"/>
       <w:r>
         <w:rPr>
           <w:b/>
@@ -10652,7 +11972,7 @@
         <w:lastRenderedPageBreak/>
         <w:t>Test</w:t>
       </w:r>
-      <w:bookmarkEnd w:id="14"/>
+      <w:bookmarkEnd w:id="13"/>
       <w:r>
         <w:rPr>
           <w:b/>
@@ -10804,7 +12124,7 @@
         </w:rPr>
         <w:t xml:space="preserve"> </w:t>
       </w:r>
-      <w:bookmarkStart w:id="15" w:name="_Toc450063054"/>
+      <w:bookmarkStart w:id="14" w:name="_Toc450063054"/>
       <w:r>
         <w:rPr>
           <w:b/>
@@ -10813,7 +12133,7 @@
         </w:rPr>
         <w:t>Description</w:t>
       </w:r>
-      <w:bookmarkEnd w:id="15"/>
+      <w:bookmarkEnd w:id="14"/>
     </w:p>
     <w:p>
       <w:pPr>
@@ -10844,6 +12164,354 @@
     </w:p>
     <w:p>
       <w:pPr>
+        <w:tabs>
+          <w:tab w:val="left" w:pos="312"/>
+        </w:tabs>
+        <w:rPr>
+          <w:rFonts w:ascii="Times New Roman" w:hAnsi="Times New Roman" w:cs="Times New Roman"/>
+          <w:sz w:val="24"/>
+          <w:lang w:eastAsia="zh-CN"/>
+        </w:rPr>
+      </w:pPr>
+      <w:r>
+        <w:rPr>
+          <w:rFonts w:ascii="Times New Roman" w:hAnsi="Times New Roman" w:cs="Times New Roman"/>
+          <w:sz w:val="24"/>
+          <w:lang w:eastAsia="zh-CN"/>
+        </w:rPr>
+        <w:t>We used Junit test</w:t>
+      </w:r>
+      <w:r>
+        <w:rPr>
+          <w:rFonts w:ascii="Times New Roman" w:hAnsi="Times New Roman" w:cs="Times New Roman"/>
+          <w:sz w:val="24"/>
+          <w:lang w:eastAsia="zh-CN"/>
+        </w:rPr>
+        <w:t xml:space="preserve"> and</w:t>
+      </w:r>
+      <w:r>
+        <w:rPr>
+          <w:rFonts w:ascii="Times New Roman" w:hAnsi="Times New Roman" w:cs="Times New Roman"/>
+          <w:sz w:val="24"/>
+          <w:lang w:eastAsia="zh-CN"/>
+        </w:rPr>
+        <w:t xml:space="preserve"> we tested all classes</w:t>
+      </w:r>
+      <w:r>
+        <w:rPr>
+          <w:rFonts w:ascii="Times New Roman" w:hAnsi="Times New Roman" w:cs="Times New Roman"/>
+          <w:sz w:val="24"/>
+          <w:lang w:eastAsia="zh-CN"/>
+        </w:rPr>
+        <w:t xml:space="preserve"> in the package “DAO”</w:t>
+      </w:r>
+      <w:r>
+        <w:rPr>
+          <w:rFonts w:ascii="Times New Roman" w:hAnsi="Times New Roman" w:cs="Times New Roman"/>
+          <w:sz w:val="24"/>
+          <w:lang w:eastAsia="zh-CN"/>
+        </w:rPr>
+        <w:t xml:space="preserve">, including “IngredientDAO.java”, </w:t>
+      </w:r>
+      <w:r>
+        <w:rPr>
+          <w:rFonts w:ascii="Times New Roman" w:hAnsi="Times New Roman" w:cs="Times New Roman"/>
+          <w:sz w:val="24"/>
+          <w:lang w:eastAsia="zh-CN"/>
+        </w:rPr>
+        <w:t>“</w:t>
+      </w:r>
+      <w:r>
+        <w:rPr>
+          <w:rFonts w:ascii="Times New Roman" w:hAnsi="Times New Roman" w:cs="Times New Roman"/>
+          <w:sz w:val="24"/>
+          <w:lang w:eastAsia="zh-CN"/>
+        </w:rPr>
+        <w:t>StepDAO</w:t>
+      </w:r>
+      <w:r>
+        <w:rPr>
+          <w:rFonts w:ascii="Times New Roman" w:hAnsi="Times New Roman" w:cs="Times New Roman"/>
+          <w:sz w:val="24"/>
+          <w:lang w:eastAsia="zh-CN"/>
+        </w:rPr>
+        <w:t>.java”,</w:t>
+      </w:r>
+      <w:r>
+        <w:rPr>
+          <w:rFonts w:ascii="Times New Roman" w:hAnsi="Times New Roman" w:cs="Times New Roman"/>
+          <w:sz w:val="24"/>
+          <w:lang w:eastAsia="zh-CN"/>
+        </w:rPr>
+        <w:t xml:space="preserve"> </w:t>
+      </w:r>
+      <w:r>
+        <w:rPr>
+          <w:rFonts w:ascii="Times New Roman" w:hAnsi="Times New Roman" w:cs="Times New Roman"/>
+          <w:sz w:val="24"/>
+          <w:lang w:eastAsia="zh-CN"/>
+        </w:rPr>
+        <w:t>“</w:t>
+      </w:r>
+      <w:r>
+        <w:rPr>
+          <w:rFonts w:ascii="Times New Roman" w:hAnsi="Times New Roman" w:cs="Times New Roman"/>
+          <w:sz w:val="24"/>
+          <w:lang w:eastAsia="zh-CN"/>
+        </w:rPr>
+        <w:t>UserDAO</w:t>
+      </w:r>
+      <w:r>
+        <w:rPr>
+          <w:rFonts w:ascii="Times New Roman" w:hAnsi="Times New Roman" w:cs="Times New Roman"/>
+          <w:sz w:val="24"/>
+          <w:lang w:eastAsia="zh-CN"/>
+        </w:rPr>
+        <w:t>.java”</w:t>
+      </w:r>
+      <w:r>
+        <w:rPr>
+          <w:rFonts w:ascii="Times New Roman" w:hAnsi="Times New Roman" w:cs="Times New Roman"/>
+          <w:sz w:val="24"/>
+          <w:lang w:eastAsia="zh-CN"/>
+        </w:rPr>
+        <w:t xml:space="preserve"> and</w:t>
+      </w:r>
+      <w:r>
+        <w:rPr>
+          <w:rFonts w:ascii="Times New Roman" w:hAnsi="Times New Roman" w:cs="Times New Roman"/>
+          <w:sz w:val="24"/>
+          <w:lang w:eastAsia="zh-CN"/>
+        </w:rPr>
+        <w:t xml:space="preserve"> </w:t>
+      </w:r>
+      <w:r>
+        <w:rPr>
+          <w:rFonts w:ascii="Times New Roman" w:hAnsi="Times New Roman" w:cs="Times New Roman"/>
+          <w:sz w:val="24"/>
+          <w:lang w:eastAsia="zh-CN"/>
+        </w:rPr>
+        <w:t>“</w:t>
+      </w:r>
+      <w:r>
+        <w:rPr>
+          <w:rFonts w:ascii="Times New Roman" w:hAnsi="Times New Roman" w:cs="Times New Roman"/>
+          <w:sz w:val="24"/>
+          <w:lang w:eastAsia="zh-CN"/>
+        </w:rPr>
+        <w:t>Recipe</w:t>
+      </w:r>
+      <w:r>
+        <w:rPr>
+          <w:rFonts w:ascii="Times New Roman" w:hAnsi="Times New Roman" w:cs="Times New Roman"/>
+          <w:sz w:val="24"/>
+          <w:lang w:eastAsia="zh-CN"/>
+        </w:rPr>
+        <w:t>DAO.java”</w:t>
+      </w:r>
+      <w:r>
+        <w:rPr>
+          <w:rFonts w:ascii="Times New Roman" w:hAnsi="Times New Roman" w:cs="Times New Roman"/>
+          <w:sz w:val="24"/>
+          <w:lang w:eastAsia="zh-CN"/>
+        </w:rPr>
+        <w:t xml:space="preserve">. </w:t>
+      </w:r>
+    </w:p>
+    <w:p>
+      <w:pPr>
+        <w:tabs>
+          <w:tab w:val="left" w:pos="312"/>
+        </w:tabs>
+        <w:rPr>
+          <w:rFonts w:ascii="Times New Roman" w:hAnsi="Times New Roman" w:cs="Times New Roman"/>
+          <w:sz w:val="24"/>
+          <w:lang w:eastAsia="zh-CN"/>
+        </w:rPr>
+      </w:pPr>
+      <w:r>
+        <w:rPr>
+          <w:rFonts w:ascii="Times New Roman" w:hAnsi="Times New Roman" w:cs="Times New Roman"/>
+          <w:sz w:val="24"/>
+          <w:lang w:eastAsia="zh-CN"/>
+        </w:rPr>
+        <w:t xml:space="preserve">For </w:t>
+      </w:r>
+      <w:r>
+        <w:rPr>
+          <w:rFonts w:ascii="Times New Roman" w:hAnsi="Times New Roman" w:cs="Times New Roman"/>
+          <w:sz w:val="24"/>
+          <w:lang w:eastAsia="zh-CN"/>
+        </w:rPr>
+        <w:t>“RecipeDAO.java”</w:t>
+      </w:r>
+      <w:r>
+        <w:rPr>
+          <w:rFonts w:ascii="Times New Roman" w:hAnsi="Times New Roman" w:cs="Times New Roman"/>
+          <w:sz w:val="24"/>
+          <w:lang w:eastAsia="zh-CN"/>
+        </w:rPr>
+        <w:t>, we tested the get recipes, add/ delete/ edit recipe</w:t>
+      </w:r>
+      <w:r>
+        <w:rPr>
+          <w:rFonts w:ascii="Times New Roman" w:hAnsi="Times New Roman" w:cs="Times New Roman"/>
+          <w:sz w:val="24"/>
+          <w:lang w:eastAsia="zh-CN"/>
+        </w:rPr>
+        <w:t>, find</w:t>
+      </w:r>
+      <w:r>
+        <w:rPr>
+          <w:rFonts w:ascii="Times New Roman" w:hAnsi="Times New Roman" w:cs="Times New Roman"/>
+          <w:sz w:val="24"/>
+          <w:lang w:eastAsia="zh-CN"/>
+        </w:rPr>
+        <w:t xml:space="preserve"> recipe b</w:t>
+      </w:r>
+      <w:r>
+        <w:rPr>
+          <w:rFonts w:ascii="Times New Roman" w:hAnsi="Times New Roman" w:cs="Times New Roman"/>
+          <w:sz w:val="24"/>
+          <w:lang w:eastAsia="zh-CN"/>
+        </w:rPr>
+        <w:t>y</w:t>
+      </w:r>
+      <w:r>
+        <w:rPr>
+          <w:rFonts w:ascii="Times New Roman" w:hAnsi="Times New Roman" w:cs="Times New Roman"/>
+          <w:sz w:val="24"/>
+          <w:lang w:eastAsia="zh-CN"/>
+        </w:rPr>
+        <w:t xml:space="preserve"> u</w:t>
+      </w:r>
+      <w:r>
+        <w:rPr>
+          <w:rFonts w:ascii="Times New Roman" w:hAnsi="Times New Roman" w:cs="Times New Roman"/>
+          <w:sz w:val="24"/>
+          <w:lang w:eastAsia="zh-CN"/>
+        </w:rPr>
+        <w:t>ser</w:t>
+      </w:r>
+      <w:r>
+        <w:rPr>
+          <w:rFonts w:ascii="Times New Roman" w:hAnsi="Times New Roman" w:cs="Times New Roman"/>
+          <w:sz w:val="24"/>
+          <w:lang w:eastAsia="zh-CN"/>
+        </w:rPr>
+        <w:t xml:space="preserve"> methods, and add to favorite / remove from favorite methods. For</w:t>
+      </w:r>
+      <w:r>
+        <w:rPr>
+          <w:rFonts w:ascii="Times New Roman" w:hAnsi="Times New Roman" w:cs="Times New Roman"/>
+          <w:sz w:val="24"/>
+          <w:lang w:eastAsia="zh-CN"/>
+        </w:rPr>
+        <w:t xml:space="preserve"> </w:t>
+      </w:r>
+      <w:r>
+        <w:rPr>
+          <w:rFonts w:ascii="Times New Roman" w:hAnsi="Times New Roman" w:cs="Times New Roman"/>
+          <w:sz w:val="24"/>
+          <w:lang w:eastAsia="zh-CN"/>
+        </w:rPr>
+        <w:t xml:space="preserve">IngredientDAO, we tested the get ingredients methods, add/ delete/ edit ingredient methods. And for </w:t>
+      </w:r>
+      <w:r>
+        <w:rPr>
+          <w:rFonts w:ascii="Times New Roman" w:hAnsi="Times New Roman" w:cs="Times New Roman"/>
+          <w:sz w:val="24"/>
+          <w:lang w:eastAsia="zh-CN"/>
+        </w:rPr>
+        <w:t>“StepDAO.java”</w:t>
+      </w:r>
+      <w:r>
+        <w:rPr>
+          <w:rFonts w:ascii="Times New Roman" w:hAnsi="Times New Roman" w:cs="Times New Roman"/>
+          <w:sz w:val="24"/>
+          <w:lang w:eastAsia="zh-CN"/>
+        </w:rPr>
+        <w:t xml:space="preserve">, we tested the get steps methods, add/ delete/ edit step methods. </w:t>
+      </w:r>
+      <w:r>
+        <w:rPr>
+          <w:rFonts w:ascii="Times New Roman" w:hAnsi="Times New Roman" w:cs="Times New Roman"/>
+          <w:sz w:val="24"/>
+          <w:lang w:eastAsia="zh-CN"/>
+        </w:rPr>
+        <w:t xml:space="preserve">And for </w:t>
+      </w:r>
+      <w:r>
+        <w:rPr>
+          <w:rFonts w:ascii="Times New Roman" w:hAnsi="Times New Roman" w:cs="Times New Roman"/>
+          <w:sz w:val="24"/>
+          <w:lang w:eastAsia="zh-CN"/>
+        </w:rPr>
+        <w:t>“UserDAO.java”</w:t>
+      </w:r>
+      <w:r>
+        <w:rPr>
+          <w:rFonts w:ascii="Times New Roman" w:hAnsi="Times New Roman" w:cs="Times New Roman"/>
+          <w:sz w:val="24"/>
+          <w:lang w:eastAsia="zh-CN"/>
+        </w:rPr>
+        <w:t xml:space="preserve">, we tested the get </w:t>
+      </w:r>
+      <w:r>
+        <w:rPr>
+          <w:rFonts w:ascii="Times New Roman" w:hAnsi="Times New Roman" w:cs="Times New Roman"/>
+          <w:sz w:val="24"/>
+          <w:lang w:eastAsia="zh-CN"/>
+        </w:rPr>
+        <w:t>steps methods, add/ delete</w:t>
+      </w:r>
+      <w:r>
+        <w:rPr>
+          <w:rFonts w:ascii="Times New Roman" w:hAnsi="Times New Roman" w:cs="Times New Roman"/>
+          <w:sz w:val="24"/>
+          <w:lang w:eastAsia="zh-CN"/>
+        </w:rPr>
+        <w:t xml:space="preserve"> </w:t>
+      </w:r>
+      <w:r>
+        <w:rPr>
+          <w:rFonts w:ascii="Times New Roman" w:hAnsi="Times New Roman" w:cs="Times New Roman"/>
+          <w:sz w:val="24"/>
+          <w:lang w:eastAsia="zh-CN"/>
+        </w:rPr>
+        <w:t>user and validate password</w:t>
+      </w:r>
+      <w:r>
+        <w:rPr>
+          <w:rFonts w:ascii="Times New Roman" w:hAnsi="Times New Roman" w:cs="Times New Roman"/>
+          <w:sz w:val="24"/>
+          <w:lang w:eastAsia="zh-CN"/>
+        </w:rPr>
+        <w:t xml:space="preserve"> methods.</w:t>
+      </w:r>
+    </w:p>
+    <w:p>
+      <w:pPr>
+        <w:tabs>
+          <w:tab w:val="left" w:pos="312"/>
+        </w:tabs>
+        <w:rPr>
+          <w:rFonts w:ascii="Times New Roman" w:hAnsi="Times New Roman" w:cs="Times New Roman"/>
+          <w:sz w:val="24"/>
+          <w:lang w:eastAsia="zh-CN"/>
+        </w:rPr>
+      </w:pPr>
+      <w:r>
+        <w:rPr>
+          <w:rFonts w:ascii="Times New Roman" w:hAnsi="Times New Roman" w:cs="Times New Roman"/>
+          <w:sz w:val="24"/>
+          <w:lang w:eastAsia="zh-CN"/>
+        </w:rPr>
+        <w:t>We used @Before annotation to setup before the tests, @Test is for methods that to be tested, and @After is for teardown the setup, we used it to recover the origin data.</w:t>
+      </w:r>
+    </w:p>
+    <w:p>
+      <w:pPr>
         <w:pStyle w:val="a8"/>
         <w:numPr>
           <w:ilvl w:val="2"/>
@@ -10900,7 +12568,7 @@
         </w:rPr>
         <w:t xml:space="preserve"> </w:t>
       </w:r>
-      <w:bookmarkStart w:id="16" w:name="_Toc450063055"/>
+      <w:bookmarkStart w:id="15" w:name="_Toc450063055"/>
       <w:r>
         <w:rPr>
           <w:b/>
@@ -10909,7 +12577,7 @@
         </w:rPr>
         <w:t>Results</w:t>
       </w:r>
-      <w:bookmarkEnd w:id="16"/>
+      <w:bookmarkEnd w:id="15"/>
     </w:p>
     <w:p>
       <w:pPr>
@@ -10935,6 +12603,598 @@
     <w:p>
       <w:pPr>
         <w:rPr>
+          <w:rFonts w:ascii="Times New Roman" w:hAnsi="Times New Roman" w:cs="Times New Roman"/>
+          <w:sz w:val="24"/>
+          <w:lang w:eastAsia="zh-CN"/>
+        </w:rPr>
+      </w:pPr>
+      <w:r>
+        <w:rPr>
+          <w:rFonts w:ascii="Times New Roman" w:hAnsi="Times New Roman" w:cs="Times New Roman"/>
+          <w:sz w:val="24"/>
+          <w:lang w:eastAsia="zh-CN"/>
+        </w:rPr>
+        <w:t>We have run the Junit tests successfully in all test classes and then we use EclEmma to analysis Junit test coverage. The coverage result the shown in the following graphs:</w:t>
+      </w:r>
+    </w:p>
+    <w:p>
+      <w:pPr>
+        <w:jc w:val="center"/>
+        <w:rPr>
+          <w:rFonts w:ascii="Times New Roman" w:hAnsi="Times New Roman" w:cs="Times New Roman"/>
+          <w:sz w:val="24"/>
+          <w:lang w:eastAsia="zh-CN"/>
+        </w:rPr>
+      </w:pPr>
+      <w:r>
+        <w:rPr>
+          <w:noProof/>
+        </w:rPr>
+        <w:drawing>
+          <wp:inline distT="0" distB="0" distL="0" distR="0" wp14:anchorId="3830CAF7" wp14:editId="42E7256B">
+            <wp:extent cx="5274310" cy="452999"/>
+            <wp:effectExtent l="0" t="0" r="2540" b="4445"/>
+            <wp:docPr id="6" name="Picture 2" descr="C:\Users\komgyu\Documents\Tencent Files\1547482652\Image\Group\5(OOC23A`N)$1YU3_BDHY[A.png"/>
+            <wp:cNvGraphicFramePr>
+              <a:graphicFrameLocks xmlns:a="http://schemas.openxmlformats.org/drawingml/2006/main" noChangeAspect="1"/>
+            </wp:cNvGraphicFramePr>
+            <a:graphic xmlns:a="http://schemas.openxmlformats.org/drawingml/2006/main">
+              <a:graphicData uri="http://schemas.openxmlformats.org/drawingml/2006/picture">
+                <pic:pic xmlns:pic="http://schemas.openxmlformats.org/drawingml/2006/picture">
+                  <pic:nvPicPr>
+                    <pic:cNvPr id="0" name="Picture 2" descr="C:\Users\komgyu\Documents\Tencent Files\1547482652\Image\Group\5(OOC23A`N)$1YU3_BDHY[A.png"/>
+                    <pic:cNvPicPr>
+                      <a:picLocks noChangeAspect="1" noChangeArrowheads="1"/>
+                    </pic:cNvPicPr>
+                  </pic:nvPicPr>
+                  <pic:blipFill>
+                    <a:blip r:embed="rId23">
+                      <a:extLst>
+                        <a:ext uri="{28A0092B-C50C-407E-A947-70E740481C1C}">
+                          <a14:useLocalDpi xmlns:a14="http://schemas.microsoft.com/office/drawing/2010/main" val="0"/>
+                        </a:ext>
+                      </a:extLst>
+                    </a:blip>
+                    <a:srcRect/>
+                    <a:stretch>
+                      <a:fillRect/>
+                    </a:stretch>
+                  </pic:blipFill>
+                  <pic:spPr bwMode="auto">
+                    <a:xfrm>
+                      <a:off x="0" y="0"/>
+                      <a:ext cx="5274310" cy="452999"/>
+                    </a:xfrm>
+                    <a:prstGeom prst="rect">
+                      <a:avLst/>
+                    </a:prstGeom>
+                    <a:noFill/>
+                    <a:ln>
+                      <a:noFill/>
+                    </a:ln>
+                  </pic:spPr>
+                </pic:pic>
+              </a:graphicData>
+            </a:graphic>
+          </wp:inline>
+        </w:drawing>
+      </w:r>
+    </w:p>
+    <w:p>
+      <w:pPr>
+        <w:spacing w:beforeLines="100" w:before="240" w:afterLines="100" w:after="240" w:line="240" w:lineRule="auto"/>
+        <w:jc w:val="center"/>
+        <w:rPr>
+          <w:rFonts w:ascii="宋体" w:eastAsia="宋体" w:hAnsi="宋体" w:cs="宋体" w:hint="eastAsia"/>
+          <w:sz w:val="24"/>
+          <w:szCs w:val="24"/>
+          <w:lang w:eastAsia="zh-CN"/>
+        </w:rPr>
+      </w:pPr>
+      <w:r>
+        <w:rPr>
+          <w:rFonts w:ascii="Times New Roman" w:hAnsi="Times New Roman" w:cs="Times New Roman" w:hint="eastAsia"/>
+          <w:i/>
+          <w:sz w:val="18"/>
+          <w:szCs w:val="18"/>
+          <w:lang w:eastAsia="zh-CN"/>
+        </w:rPr>
+        <w:t>F</w:t>
+      </w:r>
+      <w:r>
+        <w:rPr>
+          <w:rFonts w:ascii="Times New Roman" w:hAnsi="Times New Roman" w:cs="Times New Roman"/>
+          <w:i/>
+          <w:sz w:val="18"/>
+          <w:szCs w:val="18"/>
+          <w:lang w:eastAsia="zh-CN"/>
+        </w:rPr>
+        <w:t>igure</w:t>
+      </w:r>
+      <w:r>
+        <w:rPr>
+          <w:rFonts w:ascii="Times New Roman" w:hAnsi="Times New Roman" w:cs="Times New Roman"/>
+          <w:i/>
+          <w:sz w:val="18"/>
+          <w:szCs w:val="18"/>
+          <w:lang w:eastAsia="zh-CN"/>
+        </w:rPr>
+        <w:t xml:space="preserve"> 4-1</w:t>
+      </w:r>
+      <w:r>
+        <w:rPr>
+          <w:rFonts w:ascii="Times New Roman" w:hAnsi="Times New Roman" w:cs="Times New Roman"/>
+          <w:i/>
+          <w:sz w:val="18"/>
+          <w:szCs w:val="18"/>
+          <w:lang w:eastAsia="zh-CN"/>
+        </w:rPr>
+        <w:t xml:space="preserve"> </w:t>
+      </w:r>
+      <w:r>
+        <w:rPr>
+          <w:rFonts w:ascii="Times New Roman" w:hAnsi="Times New Roman" w:cs="Times New Roman"/>
+          <w:i/>
+          <w:sz w:val="18"/>
+          <w:szCs w:val="18"/>
+          <w:lang w:eastAsia="zh-CN"/>
+        </w:rPr>
+        <w:t>Coverage report of StepDAOTest.java</w:t>
+      </w:r>
+    </w:p>
+    <w:p>
+      <w:pPr>
+        <w:jc w:val="center"/>
+        <w:rPr>
+          <w:rFonts w:ascii="Times New Roman" w:hAnsi="Times New Roman" w:cs="Times New Roman"/>
+          <w:sz w:val="24"/>
+          <w:lang w:eastAsia="zh-CN"/>
+        </w:rPr>
+      </w:pPr>
+      <w:r>
+        <w:rPr>
+          <w:noProof/>
+        </w:rPr>
+        <w:drawing>
+          <wp:inline distT="0" distB="0" distL="114300" distR="114300" wp14:anchorId="7A839C93" wp14:editId="3D334089">
+            <wp:extent cx="5460534" cy="168250"/>
+            <wp:effectExtent l="0" t="0" r="0" b="3810"/>
+            <wp:docPr id="7" name="图片 7"/>
+            <wp:cNvGraphicFramePr>
+              <a:graphicFrameLocks xmlns:a="http://schemas.openxmlformats.org/drawingml/2006/main" noChangeAspect="1"/>
+            </wp:cNvGraphicFramePr>
+            <a:graphic xmlns:a="http://schemas.openxmlformats.org/drawingml/2006/main">
+              <a:graphicData uri="http://schemas.openxmlformats.org/drawingml/2006/picture">
+                <pic:pic xmlns:pic="http://schemas.openxmlformats.org/drawingml/2006/picture">
+                  <pic:nvPicPr>
+                    <pic:cNvPr id="1" name="图片 1"/>
+                    <pic:cNvPicPr>
+                      <a:picLocks noChangeAspect="1"/>
+                    </pic:cNvPicPr>
+                  </pic:nvPicPr>
+                  <pic:blipFill>
+                    <a:blip r:embed="rId24"/>
+                    <a:stretch>
+                      <a:fillRect/>
+                    </a:stretch>
+                  </pic:blipFill>
+                  <pic:spPr>
+                    <a:xfrm>
+                      <a:off x="0" y="0"/>
+                      <a:ext cx="5986164" cy="184446"/>
+                    </a:xfrm>
+                    <a:prstGeom prst="rect">
+                      <a:avLst/>
+                    </a:prstGeom>
+                    <a:noFill/>
+                    <a:ln w="9525">
+                      <a:noFill/>
+                    </a:ln>
+                  </pic:spPr>
+                </pic:pic>
+              </a:graphicData>
+            </a:graphic>
+          </wp:inline>
+        </w:drawing>
+      </w:r>
+    </w:p>
+    <w:p>
+      <w:pPr>
+        <w:spacing w:beforeLines="100" w:before="240" w:afterLines="100" w:after="240" w:line="240" w:lineRule="auto"/>
+        <w:jc w:val="center"/>
+        <w:rPr>
+          <w:rFonts w:ascii="宋体" w:eastAsia="宋体" w:hAnsi="宋体" w:cs="宋体" w:hint="eastAsia"/>
+          <w:sz w:val="24"/>
+          <w:szCs w:val="24"/>
+          <w:lang w:eastAsia="zh-CN"/>
+        </w:rPr>
+      </w:pPr>
+      <w:r>
+        <w:rPr>
+          <w:rFonts w:ascii="Times New Roman" w:hAnsi="Times New Roman" w:cs="Times New Roman" w:hint="eastAsia"/>
+          <w:i/>
+          <w:sz w:val="18"/>
+          <w:szCs w:val="18"/>
+          <w:lang w:eastAsia="zh-CN"/>
+        </w:rPr>
+        <w:t>F</w:t>
+      </w:r>
+      <w:r>
+        <w:rPr>
+          <w:rFonts w:ascii="Times New Roman" w:hAnsi="Times New Roman" w:cs="Times New Roman"/>
+          <w:i/>
+          <w:sz w:val="18"/>
+          <w:szCs w:val="18"/>
+          <w:lang w:eastAsia="zh-CN"/>
+        </w:rPr>
+        <w:t>igure</w:t>
+      </w:r>
+      <w:r>
+        <w:rPr>
+          <w:rFonts w:ascii="Times New Roman" w:hAnsi="Times New Roman" w:cs="Times New Roman"/>
+          <w:i/>
+          <w:sz w:val="18"/>
+          <w:szCs w:val="18"/>
+          <w:lang w:eastAsia="zh-CN"/>
+        </w:rPr>
+        <w:t xml:space="preserve"> 4-2</w:t>
+      </w:r>
+      <w:r>
+        <w:rPr>
+          <w:rFonts w:ascii="Times New Roman" w:hAnsi="Times New Roman" w:cs="Times New Roman"/>
+          <w:i/>
+          <w:sz w:val="18"/>
+          <w:szCs w:val="18"/>
+          <w:lang w:eastAsia="zh-CN"/>
+        </w:rPr>
+        <w:t xml:space="preserve"> Coverage report of </w:t>
+      </w:r>
+      <w:r>
+        <w:rPr>
+          <w:rFonts w:ascii="Times New Roman" w:hAnsi="Times New Roman" w:cs="Times New Roman"/>
+          <w:i/>
+          <w:sz w:val="18"/>
+          <w:szCs w:val="18"/>
+          <w:lang w:eastAsia="zh-CN"/>
+        </w:rPr>
+        <w:t>RecipeD</w:t>
+      </w:r>
+      <w:r>
+        <w:rPr>
+          <w:rFonts w:ascii="Times New Roman" w:hAnsi="Times New Roman" w:cs="Times New Roman"/>
+          <w:i/>
+          <w:sz w:val="18"/>
+          <w:szCs w:val="18"/>
+          <w:lang w:eastAsia="zh-CN"/>
+        </w:rPr>
+        <w:t>AOTest.java</w:t>
+      </w:r>
+    </w:p>
+    <w:p>
+      <w:pPr>
+        <w:jc w:val="center"/>
+        <w:rPr>
+          <w:rFonts w:ascii="Times New Roman" w:hAnsi="Times New Roman" w:cs="Times New Roman"/>
+          <w:sz w:val="24"/>
+          <w:lang w:eastAsia="zh-CN"/>
+        </w:rPr>
+      </w:pPr>
+      <w:r>
+        <w:rPr>
+          <w:noProof/>
+        </w:rPr>
+        <w:drawing>
+          <wp:inline distT="0" distB="0" distL="0" distR="0" wp14:anchorId="4EB47964" wp14:editId="4C341D86">
+            <wp:extent cx="5452832" cy="153619"/>
+            <wp:effectExtent l="0" t="0" r="0" b="0"/>
+            <wp:docPr id="8" name="图片 8"/>
+            <wp:cNvGraphicFramePr>
+              <a:graphicFrameLocks xmlns:a="http://schemas.openxmlformats.org/drawingml/2006/main" noChangeAspect="1"/>
+            </wp:cNvGraphicFramePr>
+            <a:graphic xmlns:a="http://schemas.openxmlformats.org/drawingml/2006/main">
+              <a:graphicData uri="http://schemas.openxmlformats.org/drawingml/2006/picture">
+                <pic:pic xmlns:pic="http://schemas.openxmlformats.org/drawingml/2006/picture">
+                  <pic:nvPicPr>
+                    <pic:cNvPr id="1" name=""/>
+                    <pic:cNvPicPr/>
+                  </pic:nvPicPr>
+                  <pic:blipFill>
+                    <a:blip r:embed="rId25"/>
+                    <a:stretch>
+                      <a:fillRect/>
+                    </a:stretch>
+                  </pic:blipFill>
+                  <pic:spPr>
+                    <a:xfrm>
+                      <a:off x="0" y="0"/>
+                      <a:ext cx="5665266" cy="159604"/>
+                    </a:xfrm>
+                    <a:prstGeom prst="rect">
+                      <a:avLst/>
+                    </a:prstGeom>
+                  </pic:spPr>
+                </pic:pic>
+              </a:graphicData>
+            </a:graphic>
+          </wp:inline>
+        </w:drawing>
+      </w:r>
+    </w:p>
+    <w:p>
+      <w:pPr>
+        <w:spacing w:beforeLines="100" w:before="240" w:afterLines="100" w:after="240" w:line="240" w:lineRule="auto"/>
+        <w:jc w:val="center"/>
+        <w:rPr>
+          <w:rFonts w:ascii="Times New Roman" w:hAnsi="Times New Roman" w:cs="Times New Roman"/>
+          <w:i/>
+          <w:sz w:val="18"/>
+          <w:szCs w:val="18"/>
+          <w:lang w:eastAsia="zh-CN"/>
+        </w:rPr>
+      </w:pPr>
+      <w:r>
+        <w:rPr>
+          <w:rFonts w:ascii="Times New Roman" w:hAnsi="Times New Roman" w:cs="Times New Roman" w:hint="eastAsia"/>
+          <w:i/>
+          <w:sz w:val="18"/>
+          <w:szCs w:val="18"/>
+          <w:lang w:eastAsia="zh-CN"/>
+        </w:rPr>
+        <w:t>F</w:t>
+      </w:r>
+      <w:r>
+        <w:rPr>
+          <w:rFonts w:ascii="Times New Roman" w:hAnsi="Times New Roman" w:cs="Times New Roman"/>
+          <w:i/>
+          <w:sz w:val="18"/>
+          <w:szCs w:val="18"/>
+          <w:lang w:eastAsia="zh-CN"/>
+        </w:rPr>
+        <w:t>igure</w:t>
+      </w:r>
+      <w:r>
+        <w:rPr>
+          <w:rFonts w:ascii="Times New Roman" w:hAnsi="Times New Roman" w:cs="Times New Roman"/>
+          <w:i/>
+          <w:sz w:val="18"/>
+          <w:szCs w:val="18"/>
+          <w:lang w:eastAsia="zh-CN"/>
+        </w:rPr>
+        <w:t xml:space="preserve"> 4-3</w:t>
+      </w:r>
+      <w:r>
+        <w:rPr>
+          <w:rFonts w:ascii="Times New Roman" w:hAnsi="Times New Roman" w:cs="Times New Roman"/>
+          <w:i/>
+          <w:sz w:val="18"/>
+          <w:szCs w:val="18"/>
+          <w:lang w:eastAsia="zh-CN"/>
+        </w:rPr>
+        <w:t xml:space="preserve"> Coverage report of </w:t>
+      </w:r>
+      <w:r>
+        <w:rPr>
+          <w:rFonts w:ascii="Times New Roman" w:hAnsi="Times New Roman" w:cs="Times New Roman"/>
+          <w:i/>
+          <w:sz w:val="18"/>
+          <w:szCs w:val="18"/>
+          <w:lang w:eastAsia="zh-CN"/>
+        </w:rPr>
+        <w:t>IngredientDAO</w:t>
+      </w:r>
+      <w:r>
+        <w:rPr>
+          <w:rFonts w:ascii="Times New Roman" w:hAnsi="Times New Roman" w:cs="Times New Roman"/>
+          <w:i/>
+          <w:sz w:val="18"/>
+          <w:szCs w:val="18"/>
+          <w:lang w:eastAsia="zh-CN"/>
+        </w:rPr>
+        <w:t>Test</w:t>
+      </w:r>
+      <w:r>
+        <w:rPr>
+          <w:rFonts w:ascii="Times New Roman" w:hAnsi="Times New Roman" w:cs="Times New Roman"/>
+          <w:i/>
+          <w:sz w:val="18"/>
+          <w:szCs w:val="18"/>
+          <w:lang w:eastAsia="zh-CN"/>
+        </w:rPr>
+        <w:t>.java</w:t>
+      </w:r>
+    </w:p>
+    <w:p>
+      <w:pPr>
+        <w:spacing w:beforeLines="100" w:before="240" w:afterLines="100" w:after="240" w:line="240" w:lineRule="auto"/>
+        <w:jc w:val="center"/>
+        <w:rPr>
+          <w:rFonts w:ascii="宋体" w:eastAsia="宋体" w:hAnsi="宋体" w:cs="宋体"/>
+          <w:sz w:val="24"/>
+          <w:szCs w:val="24"/>
+          <w:lang w:eastAsia="zh-CN"/>
+        </w:rPr>
+      </w:pPr>
+      <w:r>
+        <w:rPr>
+          <w:rFonts w:ascii="宋体" w:eastAsia="宋体" w:hAnsi="宋体" w:cs="宋体" w:hint="eastAsia"/>
+          <w:noProof/>
+          <w:sz w:val="24"/>
+          <w:szCs w:val="24"/>
+          <w:lang w:eastAsia="zh-CN"/>
+        </w:rPr>
+        <w:drawing>
+          <wp:inline distT="0" distB="0" distL="0" distR="0" wp14:anchorId="474D54D1" wp14:editId="635691B0">
+            <wp:extent cx="5760720" cy="285115"/>
+            <wp:effectExtent l="0" t="0" r="0" b="635"/>
+            <wp:docPr id="17" name="图片 17"/>
+            <wp:cNvGraphicFramePr>
+              <a:graphicFrameLocks xmlns:a="http://schemas.openxmlformats.org/drawingml/2006/main" noChangeAspect="1"/>
+            </wp:cNvGraphicFramePr>
+            <a:graphic xmlns:a="http://schemas.openxmlformats.org/drawingml/2006/main">
+              <a:graphicData uri="http://schemas.openxmlformats.org/drawingml/2006/picture">
+                <pic:pic xmlns:pic="http://schemas.openxmlformats.org/drawingml/2006/picture">
+                  <pic:nvPicPr>
+                    <pic:cNvPr id="17" name="T}C3(SNSRRX(UG0EDO99QT5.png"/>
+                    <pic:cNvPicPr/>
+                  </pic:nvPicPr>
+                  <pic:blipFill>
+                    <a:blip r:embed="rId26">
+                      <a:extLst>
+                        <a:ext uri="{28A0092B-C50C-407E-A947-70E740481C1C}">
+                          <a14:useLocalDpi xmlns:a14="http://schemas.microsoft.com/office/drawing/2010/main" val="0"/>
+                        </a:ext>
+                      </a:extLst>
+                    </a:blip>
+                    <a:stretch>
+                      <a:fillRect/>
+                    </a:stretch>
+                  </pic:blipFill>
+                  <pic:spPr>
+                    <a:xfrm>
+                      <a:off x="0" y="0"/>
+                      <a:ext cx="5760720" cy="285115"/>
+                    </a:xfrm>
+                    <a:prstGeom prst="rect">
+                      <a:avLst/>
+                    </a:prstGeom>
+                  </pic:spPr>
+                </pic:pic>
+              </a:graphicData>
+            </a:graphic>
+          </wp:inline>
+        </w:drawing>
+      </w:r>
+    </w:p>
+    <w:p>
+      <w:pPr>
+        <w:spacing w:beforeLines="100" w:before="240" w:afterLines="100" w:after="240" w:line="240" w:lineRule="auto"/>
+        <w:jc w:val="center"/>
+        <w:rPr>
+          <w:rFonts w:ascii="Times New Roman" w:hAnsi="Times New Roman" w:cs="Times New Roman"/>
+          <w:i/>
+          <w:sz w:val="18"/>
+          <w:szCs w:val="18"/>
+          <w:lang w:eastAsia="zh-CN"/>
+        </w:rPr>
+      </w:pPr>
+      <w:r>
+        <w:rPr>
+          <w:rFonts w:ascii="Times New Roman" w:hAnsi="Times New Roman" w:cs="Times New Roman" w:hint="eastAsia"/>
+          <w:i/>
+          <w:sz w:val="18"/>
+          <w:szCs w:val="18"/>
+          <w:lang w:eastAsia="zh-CN"/>
+        </w:rPr>
+        <w:t>F</w:t>
+      </w:r>
+      <w:r>
+        <w:rPr>
+          <w:rFonts w:ascii="Times New Roman" w:hAnsi="Times New Roman" w:cs="Times New Roman"/>
+          <w:i/>
+          <w:sz w:val="18"/>
+          <w:szCs w:val="18"/>
+          <w:lang w:eastAsia="zh-CN"/>
+        </w:rPr>
+        <w:t>igure</w:t>
+      </w:r>
+      <w:r>
+        <w:rPr>
+          <w:rFonts w:ascii="Times New Roman" w:hAnsi="Times New Roman" w:cs="Times New Roman"/>
+          <w:i/>
+          <w:sz w:val="18"/>
+          <w:szCs w:val="18"/>
+          <w:lang w:eastAsia="zh-CN"/>
+        </w:rPr>
+        <w:t xml:space="preserve"> 4-4</w:t>
+      </w:r>
+      <w:r>
+        <w:rPr>
+          <w:rFonts w:ascii="Times New Roman" w:hAnsi="Times New Roman" w:cs="Times New Roman"/>
+          <w:i/>
+          <w:sz w:val="18"/>
+          <w:szCs w:val="18"/>
+          <w:lang w:eastAsia="zh-CN"/>
+        </w:rPr>
+        <w:t xml:space="preserve"> Coverage report of </w:t>
+      </w:r>
+      <w:r>
+        <w:rPr>
+          <w:rFonts w:ascii="Times New Roman" w:hAnsi="Times New Roman" w:cs="Times New Roman"/>
+          <w:i/>
+          <w:sz w:val="18"/>
+          <w:szCs w:val="18"/>
+          <w:lang w:eastAsia="zh-CN"/>
+        </w:rPr>
+        <w:t>User</w:t>
+      </w:r>
+      <w:r>
+        <w:rPr>
+          <w:rFonts w:ascii="Times New Roman" w:hAnsi="Times New Roman" w:cs="Times New Roman"/>
+          <w:i/>
+          <w:sz w:val="18"/>
+          <w:szCs w:val="18"/>
+          <w:lang w:eastAsia="zh-CN"/>
+        </w:rPr>
+        <w:t>DAO</w:t>
+      </w:r>
+      <w:r>
+        <w:rPr>
+          <w:rFonts w:ascii="Times New Roman" w:hAnsi="Times New Roman" w:cs="Times New Roman"/>
+          <w:i/>
+          <w:sz w:val="18"/>
+          <w:szCs w:val="18"/>
+          <w:lang w:eastAsia="zh-CN"/>
+        </w:rPr>
+        <w:t>Test</w:t>
+      </w:r>
+      <w:r>
+        <w:rPr>
+          <w:rFonts w:ascii="Times New Roman" w:hAnsi="Times New Roman" w:cs="Times New Roman"/>
+          <w:i/>
+          <w:sz w:val="18"/>
+          <w:szCs w:val="18"/>
+          <w:lang w:eastAsia="zh-CN"/>
+        </w:rPr>
+        <w:t>.java</w:t>
+      </w:r>
+    </w:p>
+    <w:p>
+      <w:pPr>
+        <w:spacing w:beforeLines="100" w:before="240" w:afterLines="100" w:after="240" w:line="240" w:lineRule="auto"/>
+        <w:rPr>
+          <w:rFonts w:ascii="Times New Roman" w:eastAsia="宋体" w:hAnsi="Times New Roman" w:cs="Times New Roman"/>
+          <w:szCs w:val="24"/>
+          <w:lang w:eastAsia="zh-CN"/>
+        </w:rPr>
+      </w:pPr>
+      <w:r>
+        <w:rPr>
+          <w:rFonts w:ascii="Times New Roman" w:eastAsia="宋体" w:hAnsi="Times New Roman" w:cs="Times New Roman"/>
+          <w:szCs w:val="24"/>
+          <w:lang w:eastAsia="zh-CN"/>
+        </w:rPr>
+        <w:t>Generally, the overall coverage on the “DAO” package is more th</w:t>
+      </w:r>
+      <w:r>
+        <w:rPr>
+          <w:rFonts w:ascii="Times New Roman" w:eastAsia="宋体" w:hAnsi="Times New Roman" w:cs="Times New Roman"/>
+          <w:szCs w:val="24"/>
+          <w:lang w:eastAsia="zh-CN"/>
+        </w:rPr>
+        <w:t>a</w:t>
+      </w:r>
+      <w:r>
+        <w:rPr>
+          <w:rFonts w:ascii="Times New Roman" w:eastAsia="宋体" w:hAnsi="Times New Roman" w:cs="Times New Roman"/>
+          <w:szCs w:val="24"/>
+          <w:lang w:eastAsia="zh-CN"/>
+        </w:rPr>
+        <w:t>n 80%, which is a good sign that we have tested most of the methods.</w:t>
+      </w:r>
+    </w:p>
+    <w:p>
+      <w:pPr>
+        <w:rPr>
           <w:rFonts w:asciiTheme="majorHAnsi" w:hAnsiTheme="majorHAnsi" w:cstheme="majorHAnsi"/>
           <w:b/>
           <w:color w:val="2E74B5" w:themeColor="accent1" w:themeShade="BF"/>
@@ -10950,6 +13210,7 @@
           <w:sz w:val="28"/>
           <w:lang w:eastAsia="zh-CN"/>
         </w:rPr>
+        <w:lastRenderedPageBreak/>
         <w:t>4.2.2 Usability Test Results</w:t>
       </w:r>
     </w:p>
@@ -11071,6 +13332,107 @@
           <w:szCs w:val="40"/>
         </w:rPr>
       </w:pPr>
+    </w:p>
+    <w:p>
+      <w:pPr>
+        <w:tabs>
+          <w:tab w:val="left" w:pos="3569"/>
+        </w:tabs>
+        <w:rPr>
+          <w:sz w:val="40"/>
+          <w:szCs w:val="40"/>
+        </w:rPr>
+      </w:pPr>
+    </w:p>
+    <w:p>
+      <w:pPr>
+        <w:tabs>
+          <w:tab w:val="left" w:pos="3569"/>
+        </w:tabs>
+        <w:rPr>
+          <w:sz w:val="40"/>
+          <w:szCs w:val="40"/>
+        </w:rPr>
+      </w:pPr>
+    </w:p>
+    <w:p>
+      <w:pPr>
+        <w:tabs>
+          <w:tab w:val="left" w:pos="3569"/>
+        </w:tabs>
+        <w:rPr>
+          <w:sz w:val="40"/>
+          <w:szCs w:val="40"/>
+        </w:rPr>
+      </w:pPr>
+    </w:p>
+    <w:p>
+      <w:pPr>
+        <w:tabs>
+          <w:tab w:val="left" w:pos="3569"/>
+        </w:tabs>
+        <w:rPr>
+          <w:sz w:val="40"/>
+          <w:szCs w:val="40"/>
+        </w:rPr>
+      </w:pPr>
+    </w:p>
+    <w:p>
+      <w:pPr>
+        <w:tabs>
+          <w:tab w:val="left" w:pos="3569"/>
+        </w:tabs>
+        <w:rPr>
+          <w:sz w:val="40"/>
+          <w:szCs w:val="40"/>
+        </w:rPr>
+      </w:pPr>
+    </w:p>
+    <w:p>
+      <w:pPr>
+        <w:tabs>
+          <w:tab w:val="left" w:pos="3569"/>
+        </w:tabs>
+        <w:rPr>
+          <w:sz w:val="40"/>
+          <w:szCs w:val="40"/>
+        </w:rPr>
+      </w:pPr>
+    </w:p>
+    <w:p>
+      <w:pPr>
+        <w:tabs>
+          <w:tab w:val="left" w:pos="3569"/>
+        </w:tabs>
+        <w:rPr>
+          <w:sz w:val="40"/>
+          <w:szCs w:val="40"/>
+        </w:rPr>
+      </w:pPr>
+    </w:p>
+    <w:p>
+      <w:pPr>
+        <w:tabs>
+          <w:tab w:val="left" w:pos="3569"/>
+        </w:tabs>
+        <w:rPr>
+          <w:sz w:val="40"/>
+          <w:szCs w:val="40"/>
+        </w:rPr>
+      </w:pPr>
+    </w:p>
+    <w:p>
+      <w:pPr>
+        <w:tabs>
+          <w:tab w:val="left" w:pos="3569"/>
+        </w:tabs>
+        <w:rPr>
+          <w:sz w:val="40"/>
+          <w:szCs w:val="40"/>
+        </w:rPr>
+      </w:pPr>
+      <w:bookmarkStart w:id="16" w:name="_GoBack"/>
+      <w:bookmarkEnd w:id="16"/>
     </w:p>
     <w:p>
       <w:pPr>
@@ -11824,6 +14186,7 @@
           <w:b/>
           <w:i/>
           <w:szCs w:val="24"/>
+          <w:lang w:val="de-DE"/>
         </w:rPr>
       </w:pPr>
       <w:r>
@@ -11833,9 +14196,31 @@
           <w:i/>
           <w:sz w:val="24"/>
           <w:szCs w:val="24"/>
-        </w:rPr>
-        <w:t>➢</w:t>
-      </w:r>
+          <w:lang w:val="de-DE"/>
+        </w:rPr>
+        <w:t xml:space="preserve">➢ </w:t>
+      </w:r>
+      <w:r>
+        <w:rPr>
+          <w:rFonts w:ascii="Times New Roman" w:hAnsi="Times New Roman" w:cs="Times New Roman"/>
+          <w:b/>
+          <w:i/>
+          <w:szCs w:val="24"/>
+          <w:lang w:val="de-DE"/>
+        </w:rPr>
+        <w:t>Hua Yichen</w:t>
+      </w:r>
+    </w:p>
+    <w:p>
+      <w:pPr>
+        <w:rPr>
+          <w:rFonts w:ascii="Times New Roman" w:hAnsi="Times New Roman" w:cs="Times New Roman"/>
+          <w:b/>
+          <w:i/>
+          <w:szCs w:val="24"/>
+          <w:lang w:val="de-DE"/>
+        </w:rPr>
+      </w:pPr>
       <w:r>
         <w:rPr>
           <w:rFonts w:ascii="Segoe UI Symbol" w:hAnsi="Segoe UI Symbol" w:cs="Segoe UI Symbol"/>
@@ -11843,26 +14228,185 @@
           <w:i/>
           <w:sz w:val="24"/>
           <w:szCs w:val="24"/>
-        </w:rPr>
-        <w:t xml:space="preserve"> </w:t>
-      </w:r>
-      <w:r>
-        <w:rPr>
-          <w:rFonts w:ascii="Times New Roman" w:hAnsi="Times New Roman" w:cs="Times New Roman"/>
-          <w:b/>
-          <w:i/>
-          <w:szCs w:val="24"/>
-        </w:rPr>
-        <w:t>Hua Yichen</w:t>
-      </w:r>
-    </w:p>
-    <w:p>
-      <w:pPr>
-        <w:rPr>
-          <w:rFonts w:ascii="Times New Roman" w:hAnsi="Times New Roman" w:cs="Times New Roman"/>
-          <w:b/>
-          <w:i/>
-          <w:szCs w:val="24"/>
+          <w:lang w:val="de-DE"/>
+        </w:rPr>
+        <w:lastRenderedPageBreak/>
+        <w:t xml:space="preserve">➢ </w:t>
+      </w:r>
+      <w:r>
+        <w:rPr>
+          <w:rFonts w:ascii="Times New Roman" w:hAnsi="Times New Roman" w:cs="Times New Roman"/>
+          <w:b/>
+          <w:i/>
+          <w:szCs w:val="24"/>
+          <w:lang w:val="de-DE"/>
+        </w:rPr>
+        <w:t>Kong Yu</w:t>
+      </w:r>
+    </w:p>
+    <w:p>
+      <w:pPr>
+        <w:rPr>
+          <w:rFonts w:ascii="Times New Roman" w:hAnsi="Times New Roman" w:cs="Times New Roman"/>
+          <w:szCs w:val="24"/>
+        </w:rPr>
+      </w:pPr>
+      <w:r>
+        <w:rPr>
+          <w:rFonts w:ascii="Times New Roman" w:hAnsi="Times New Roman" w:cs="Times New Roman"/>
+          <w:szCs w:val="24"/>
+        </w:rPr>
+        <w:t xml:space="preserve">I – as a member of the tram </w:t>
+      </w:r>
+      <w:r>
+        <w:rPr>
+          <w:rFonts w:ascii="Times New Roman" w:hAnsi="Times New Roman" w:cs="Times New Roman"/>
+          <w:szCs w:val="24"/>
+        </w:rPr>
+        <w:t>–</w:t>
+      </w:r>
+      <w:r>
+        <w:rPr>
+          <w:rFonts w:ascii="Times New Roman" w:hAnsi="Times New Roman" w:cs="Times New Roman"/>
+          <w:szCs w:val="24"/>
+        </w:rPr>
+        <w:t xml:space="preserve"> takes part in GUI, DAO and Junit Test. </w:t>
+      </w:r>
+      <w:r>
+        <w:rPr>
+          <w:rFonts w:ascii="Times New Roman" w:hAnsi="Times New Roman" w:cs="Times New Roman"/>
+          <w:szCs w:val="24"/>
+        </w:rPr>
+        <w:t>I design</w:t>
+      </w:r>
+      <w:r>
+        <w:rPr>
+          <w:rFonts w:ascii="Times New Roman" w:hAnsi="Times New Roman" w:cs="Times New Roman"/>
+          <w:szCs w:val="24"/>
+        </w:rPr>
+        <w:t xml:space="preserve"> the view of editing recipe interface with scene builder</w:t>
+      </w:r>
+      <w:r>
+        <w:rPr>
+          <w:rFonts w:ascii="Times New Roman" w:hAnsi="Times New Roman" w:cs="Times New Roman"/>
+          <w:szCs w:val="24"/>
+        </w:rPr>
+        <w:t xml:space="preserve"> in JavaFX. As to DAO, I am</w:t>
+      </w:r>
+      <w:r>
+        <w:rPr>
+          <w:rFonts w:ascii="Times New Roman" w:hAnsi="Times New Roman" w:cs="Times New Roman"/>
+          <w:szCs w:val="24"/>
+        </w:rPr>
+        <w:t xml:space="preserve"> in charge of writing </w:t>
+      </w:r>
+      <w:r>
+        <w:rPr>
+          <w:rFonts w:ascii="Times New Roman" w:hAnsi="Times New Roman" w:cs="Times New Roman"/>
+          <w:szCs w:val="24"/>
+        </w:rPr>
+        <w:t>“</w:t>
+      </w:r>
+      <w:r>
+        <w:rPr>
+          <w:rFonts w:ascii="Times New Roman" w:hAnsi="Times New Roman" w:cs="Times New Roman"/>
+          <w:szCs w:val="24"/>
+        </w:rPr>
+        <w:t>S</w:t>
+      </w:r>
+      <w:r>
+        <w:rPr>
+          <w:rFonts w:ascii="Times New Roman" w:hAnsi="Times New Roman" w:cs="Times New Roman"/>
+          <w:szCs w:val="24"/>
+        </w:rPr>
+        <w:t>tepDAO.java”</w:t>
+      </w:r>
+      <w:r>
+        <w:rPr>
+          <w:rFonts w:ascii="Times New Roman" w:hAnsi="Times New Roman" w:cs="Times New Roman"/>
+          <w:szCs w:val="24"/>
+        </w:rPr>
+        <w:t xml:space="preserve">. Besides, </w:t>
+      </w:r>
+      <w:r>
+        <w:rPr>
+          <w:rFonts w:ascii="Times New Roman" w:hAnsi="Times New Roman" w:cs="Times New Roman"/>
+          <w:szCs w:val="24"/>
+        </w:rPr>
+        <w:t>I write</w:t>
+      </w:r>
+      <w:r>
+        <w:rPr>
+          <w:rFonts w:ascii="Times New Roman" w:hAnsi="Times New Roman" w:cs="Times New Roman"/>
+          <w:szCs w:val="24"/>
+        </w:rPr>
+        <w:t xml:space="preserve"> the Junit Test </w:t>
+      </w:r>
+      <w:r>
+        <w:rPr>
+          <w:rFonts w:ascii="Times New Roman" w:hAnsi="Times New Roman" w:cs="Times New Roman"/>
+          <w:szCs w:val="24"/>
+        </w:rPr>
+        <w:t>of “</w:t>
+      </w:r>
+      <w:r>
+        <w:rPr>
+          <w:rFonts w:ascii="Times New Roman" w:hAnsi="Times New Roman" w:cs="Times New Roman"/>
+          <w:szCs w:val="24"/>
+        </w:rPr>
+        <w:t>StepDAO.java”</w:t>
+      </w:r>
+      <w:r>
+        <w:rPr>
+          <w:rFonts w:ascii="Times New Roman" w:hAnsi="Times New Roman" w:cs="Times New Roman"/>
+          <w:szCs w:val="24"/>
+        </w:rPr>
+        <w:t xml:space="preserve">. Although I am </w:t>
+      </w:r>
+      <w:r>
+        <w:rPr>
+          <w:rFonts w:ascii="Times New Roman" w:hAnsi="Times New Roman" w:cs="Times New Roman"/>
+          <w:szCs w:val="24"/>
+        </w:rPr>
+        <w:t xml:space="preserve">not quite experienced in coding and developing software, </w:t>
+      </w:r>
+      <w:r>
+        <w:rPr>
+          <w:rFonts w:ascii="Times New Roman" w:hAnsi="Times New Roman" w:cs="Times New Roman"/>
+          <w:szCs w:val="24"/>
+        </w:rPr>
+        <w:t xml:space="preserve">I am </w:t>
+      </w:r>
+      <w:r>
+        <w:rPr>
+          <w:rFonts w:ascii="Times New Roman" w:hAnsi="Times New Roman" w:cs="Times New Roman"/>
+          <w:szCs w:val="24"/>
+        </w:rPr>
+        <w:t xml:space="preserve">trying to work and communicate with group members and </w:t>
+      </w:r>
+      <w:r>
+        <w:rPr>
+          <w:rFonts w:ascii="Times New Roman" w:hAnsi="Times New Roman" w:cs="Times New Roman"/>
+          <w:szCs w:val="24"/>
+        </w:rPr>
+        <w:t xml:space="preserve">finally </w:t>
+      </w:r>
+      <w:r>
+        <w:rPr>
+          <w:rFonts w:ascii="Times New Roman" w:hAnsi="Times New Roman" w:cs="Times New Roman"/>
+          <w:szCs w:val="24"/>
+        </w:rPr>
+        <w:t>make it.</w:t>
+      </w:r>
+    </w:p>
+    <w:p>
+      <w:pPr>
+        <w:rPr>
+          <w:rFonts w:ascii="Times New Roman" w:hAnsi="Times New Roman" w:cs="Times New Roman"/>
+          <w:b/>
+          <w:i/>
+          <w:szCs w:val="24"/>
+          <w:lang w:val="de-DE"/>
         </w:rPr>
       </w:pPr>
       <w:r>
@@ -11872,67 +14416,146 @@
           <w:i/>
           <w:sz w:val="24"/>
           <w:szCs w:val="24"/>
-        </w:rPr>
-        <w:lastRenderedPageBreak/>
-        <w:t>➢</w:t>
-      </w:r>
-      <w:r>
-        <w:rPr>
-          <w:rFonts w:ascii="Segoe UI Symbol" w:hAnsi="Segoe UI Symbol" w:cs="Segoe UI Symbol"/>
-          <w:b/>
-          <w:i/>
-          <w:sz w:val="24"/>
-          <w:szCs w:val="24"/>
-        </w:rPr>
-        <w:t xml:space="preserve"> </w:t>
-      </w:r>
-      <w:r>
-        <w:rPr>
-          <w:rFonts w:ascii="Times New Roman" w:hAnsi="Times New Roman" w:cs="Times New Roman"/>
-          <w:b/>
-          <w:i/>
-          <w:szCs w:val="24"/>
-        </w:rPr>
-        <w:t>Kong Yu</w:t>
-      </w:r>
-    </w:p>
-    <w:p>
-      <w:pPr>
-        <w:rPr>
-          <w:rFonts w:ascii="Times New Roman" w:hAnsi="Times New Roman" w:cs="Times New Roman"/>
-          <w:b/>
-          <w:i/>
-          <w:szCs w:val="24"/>
-        </w:rPr>
-      </w:pPr>
-      <w:r>
-        <w:rPr>
-          <w:rFonts w:ascii="Segoe UI Symbol" w:hAnsi="Segoe UI Symbol" w:cs="Segoe UI Symbol"/>
-          <w:b/>
-          <w:i/>
-          <w:sz w:val="24"/>
-          <w:szCs w:val="24"/>
-        </w:rPr>
-        <w:t>➢</w:t>
-      </w:r>
-      <w:r>
-        <w:rPr>
-          <w:rFonts w:ascii="Segoe UI Symbol" w:hAnsi="Segoe UI Symbol" w:cs="Segoe UI Symbol"/>
-          <w:b/>
-          <w:i/>
-          <w:sz w:val="24"/>
-          <w:szCs w:val="24"/>
-        </w:rPr>
-        <w:t xml:space="preserve"> </w:t>
-      </w:r>
-      <w:r>
-        <w:rPr>
-          <w:rFonts w:ascii="Times New Roman" w:hAnsi="Times New Roman" w:cs="Times New Roman"/>
-          <w:b/>
-          <w:i/>
-          <w:szCs w:val="24"/>
+          <w:lang w:val="de-DE"/>
+        </w:rPr>
+        <w:t xml:space="preserve">➢ </w:t>
+      </w:r>
+      <w:r>
+        <w:rPr>
+          <w:rFonts w:ascii="Times New Roman" w:hAnsi="Times New Roman" w:cs="Times New Roman"/>
+          <w:b/>
+          <w:i/>
+          <w:szCs w:val="24"/>
+          <w:lang w:val="de-DE"/>
         </w:rPr>
         <w:t>Wang Jungang</w:t>
+      </w:r>
+    </w:p>
+    <w:p>
+      <w:pPr>
+        <w:rPr>
+          <w:rFonts w:ascii="Times New Roman" w:hAnsi="Times New Roman" w:cs="Times New Roman"/>
+          <w:szCs w:val="24"/>
+        </w:rPr>
+      </w:pPr>
+      <w:r>
+        <w:rPr>
+          <w:rFonts w:ascii="Times New Roman" w:hAnsi="Times New Roman" w:cs="Times New Roman"/>
+          <w:szCs w:val="24"/>
+        </w:rPr>
+        <w:t>Generally speaking, m</w:t>
+      </w:r>
+      <w:r>
+        <w:rPr>
+          <w:rFonts w:ascii="Times New Roman" w:hAnsi="Times New Roman" w:cs="Times New Roman"/>
+          <w:szCs w:val="24"/>
+        </w:rPr>
+        <w:t xml:space="preserve">y job is to finish </w:t>
+      </w:r>
+      <w:r>
+        <w:rPr>
+          <w:rFonts w:ascii="Times New Roman" w:hAnsi="Times New Roman" w:cs="Times New Roman"/>
+          <w:szCs w:val="24"/>
+        </w:rPr>
+        <w:t xml:space="preserve">all the classes that are relevant to </w:t>
+      </w:r>
+      <w:r>
+        <w:rPr>
+          <w:rFonts w:ascii="Times New Roman" w:hAnsi="Times New Roman" w:cs="Times New Roman"/>
+          <w:szCs w:val="24"/>
+        </w:rPr>
+        <w:t>the ingredient</w:t>
+      </w:r>
+      <w:r>
+        <w:rPr>
+          <w:rFonts w:ascii="Times New Roman" w:hAnsi="Times New Roman" w:cs="Times New Roman"/>
+          <w:szCs w:val="24"/>
+        </w:rPr>
+        <w:t>s</w:t>
+      </w:r>
+      <w:r>
+        <w:rPr>
+          <w:rFonts w:ascii="Times New Roman" w:hAnsi="Times New Roman" w:cs="Times New Roman"/>
+          <w:szCs w:val="24"/>
+        </w:rPr>
+        <w:t xml:space="preserve"> part. Firstly I build the ingredient table in database, and then the ingredient model, which is the basis of this project. After that I started coding on IngredientDAO. When IngredientDAO is finished, </w:t>
+      </w:r>
+      <w:r>
+        <w:rPr>
+          <w:rFonts w:ascii="Times New Roman" w:hAnsi="Times New Roman" w:cs="Times New Roman"/>
+          <w:szCs w:val="24"/>
+        </w:rPr>
+        <w:t>other members</w:t>
+      </w:r>
+      <w:r>
+        <w:rPr>
+          <w:rFonts w:ascii="Times New Roman" w:hAnsi="Times New Roman" w:cs="Times New Roman"/>
+          <w:szCs w:val="24"/>
+        </w:rPr>
+        <w:t xml:space="preserve"> made a graph on GUI design. I helped adjusted some parts and wrote functions in </w:t>
+      </w:r>
+      <w:r>
+        <w:rPr>
+          <w:rFonts w:ascii="Times New Roman" w:hAnsi="Times New Roman" w:cs="Times New Roman"/>
+          <w:szCs w:val="24"/>
+        </w:rPr>
+        <w:t>“</w:t>
+      </w:r>
+      <w:r>
+        <w:rPr>
+          <w:rFonts w:ascii="Times New Roman" w:hAnsi="Times New Roman" w:cs="Times New Roman"/>
+          <w:szCs w:val="24"/>
+        </w:rPr>
+        <w:t>AddOrEditRecipeController</w:t>
+      </w:r>
+      <w:r>
+        <w:rPr>
+          <w:rFonts w:ascii="Times New Roman" w:hAnsi="Times New Roman" w:cs="Times New Roman"/>
+          <w:szCs w:val="24"/>
+        </w:rPr>
+        <w:t>.java</w:t>
+      </w:r>
+      <w:r>
+        <w:rPr>
+          <w:rFonts w:ascii="Times New Roman" w:hAnsi="Times New Roman" w:cs="Times New Roman"/>
+          <w:szCs w:val="24"/>
+        </w:rPr>
+        <w:t>”</w:t>
+      </w:r>
+      <w:r>
+        <w:rPr>
+          <w:rFonts w:ascii="Times New Roman" w:hAnsi="Times New Roman" w:cs="Times New Roman"/>
+          <w:szCs w:val="24"/>
+        </w:rPr>
+        <w:t xml:space="preserve">. After the development stage finished, I did Junit test on </w:t>
+      </w:r>
+      <w:r>
+        <w:rPr>
+          <w:rFonts w:ascii="Times New Roman" w:hAnsi="Times New Roman" w:cs="Times New Roman"/>
+          <w:szCs w:val="24"/>
+        </w:rPr>
+        <w:t>“</w:t>
+      </w:r>
+      <w:r>
+        <w:rPr>
+          <w:rFonts w:ascii="Times New Roman" w:hAnsi="Times New Roman" w:cs="Times New Roman"/>
+          <w:szCs w:val="24"/>
+        </w:rPr>
+        <w:t>IngredientDAO</w:t>
+      </w:r>
+      <w:r>
+        <w:rPr>
+          <w:rFonts w:ascii="Times New Roman" w:hAnsi="Times New Roman" w:cs="Times New Roman"/>
+          <w:szCs w:val="24"/>
+        </w:rPr>
+        <w:t>.java”</w:t>
+      </w:r>
+      <w:r>
+        <w:rPr>
+          <w:rFonts w:ascii="Times New Roman" w:hAnsi="Times New Roman" w:cs="Times New Roman"/>
+          <w:szCs w:val="24"/>
+        </w:rPr>
+        <w:t>.</w:t>
       </w:r>
     </w:p>
     <w:p>
@@ -12066,7 +14689,6 @@
             <w:pPr>
               <w:jc w:val="center"/>
               <w:rPr>
-                <w:rFonts w:hint="eastAsia"/>
                 <w:lang w:eastAsia="zh-CN"/>
               </w:rPr>
             </w:pPr>
@@ -12094,7 +14716,6 @@
             <w:pPr>
               <w:jc w:val="center"/>
               <w:rPr>
-                <w:rFonts w:hint="eastAsia"/>
                 <w:lang w:eastAsia="zh-CN"/>
               </w:rPr>
             </w:pPr>
@@ -12122,7 +14743,6 @@
             <w:pPr>
               <w:jc w:val="center"/>
               <w:rPr>
-                <w:rFonts w:hint="eastAsia"/>
                 <w:lang w:eastAsia="zh-CN"/>
               </w:rPr>
             </w:pPr>
@@ -12155,7 +14775,6 @@
             <w:pPr>
               <w:jc w:val="center"/>
               <w:rPr>
-                <w:rFonts w:hint="eastAsia"/>
                 <w:lang w:eastAsia="zh-CN"/>
               </w:rPr>
             </w:pPr>
@@ -12235,19 +14854,7 @@
               <w:rPr>
                 <w:lang w:eastAsia="zh-CN"/>
               </w:rPr>
-              <w:t>Controller.</w:t>
-            </w:r>
-            <w:r>
-              <w:rPr>
-                <w:lang w:eastAsia="zh-CN"/>
-              </w:rPr>
-              <w:t>BriefRecipeInformationController</w:t>
-            </w:r>
-            <w:r>
-              <w:rPr>
-                <w:lang w:eastAsia="zh-CN"/>
-              </w:rPr>
-              <w:t>.java</w:t>
+              <w:t>Controller.BriefRecipeInformationController.java</w:t>
             </w:r>
           </w:p>
         </w:tc>
@@ -12319,19 +14926,7 @@
               <w:rPr>
                 <w:lang w:eastAsia="zh-CN"/>
               </w:rPr>
-              <w:t>Controller.</w:t>
-            </w:r>
-            <w:r>
-              <w:rPr>
-                <w:lang w:eastAsia="zh-CN"/>
-              </w:rPr>
-              <w:t>MainFrameController</w:t>
-            </w:r>
-            <w:r>
-              <w:rPr>
-                <w:lang w:eastAsia="zh-CN"/>
-              </w:rPr>
-              <w:t>.java</w:t>
+              <w:t>Controller.MainFrameController.java</w:t>
             </w:r>
           </w:p>
         </w:tc>
@@ -12403,19 +14998,7 @@
               <w:rPr>
                 <w:lang w:eastAsia="zh-CN"/>
               </w:rPr>
-              <w:t>Controller.</w:t>
-            </w:r>
-            <w:r>
-              <w:rPr>
-                <w:lang w:eastAsia="zh-CN"/>
-              </w:rPr>
-              <w:t>TemplateController</w:t>
-            </w:r>
-            <w:r>
-              <w:rPr>
-                <w:lang w:eastAsia="zh-CN"/>
-              </w:rPr>
-              <w:t>.java</w:t>
+              <w:t>Controller.TemplateController.java</w:t>
             </w:r>
           </w:p>
         </w:tc>
@@ -12559,19 +15142,7 @@
               <w:rPr>
                 <w:lang w:eastAsia="zh-CN"/>
               </w:rPr>
-              <w:t>DAO.</w:t>
-            </w:r>
-            <w:r>
-              <w:rPr>
-                <w:lang w:eastAsia="zh-CN"/>
-              </w:rPr>
-              <w:t>ExportPDF</w:t>
-            </w:r>
-            <w:r>
-              <w:rPr>
-                <w:lang w:eastAsia="zh-CN"/>
-              </w:rPr>
-              <w:t>.java</w:t>
+              <w:t>DAO.ExportPDF.java</w:t>
             </w:r>
           </w:p>
         </w:tc>
@@ -12646,19 +15217,7 @@
               <w:rPr>
                 <w:lang w:eastAsia="zh-CN"/>
               </w:rPr>
-              <w:t>DAO.</w:t>
-            </w:r>
-            <w:r>
-              <w:rPr>
-                <w:lang w:eastAsia="zh-CN"/>
-              </w:rPr>
-              <w:t>RecipeDAO</w:t>
-            </w:r>
-            <w:r>
-              <w:rPr>
-                <w:lang w:eastAsia="zh-CN"/>
-              </w:rPr>
-              <w:t>.java</w:t>
+              <w:t>DAO.RecipeDAO.java</w:t>
             </w:r>
           </w:p>
         </w:tc>
@@ -12733,19 +15292,7 @@
               <w:rPr>
                 <w:lang w:eastAsia="zh-CN"/>
               </w:rPr>
-              <w:t>DAO.</w:t>
-            </w:r>
-            <w:r>
-              <w:rPr>
-                <w:lang w:eastAsia="zh-CN"/>
-              </w:rPr>
-              <w:t>User</w:t>
-            </w:r>
-            <w:r>
-              <w:rPr>
-                <w:lang w:eastAsia="zh-CN"/>
-              </w:rPr>
-              <w:t>DAO.java</w:t>
+              <w:t>DAO.UserDAO.java</w:t>
             </w:r>
           </w:p>
         </w:tc>
@@ -12820,19 +15367,7 @@
               <w:rPr>
                 <w:lang w:eastAsia="zh-CN"/>
               </w:rPr>
-              <w:t>DAO.</w:t>
-            </w:r>
-            <w:r>
-              <w:rPr>
-                <w:lang w:eastAsia="zh-CN"/>
-              </w:rPr>
-              <w:t>Step</w:t>
-            </w:r>
-            <w:r>
-              <w:rPr>
-                <w:lang w:eastAsia="zh-CN"/>
-              </w:rPr>
-              <w:t>DAO.java</w:t>
+              <w:t>DAO.StepDAO.java</w:t>
             </w:r>
           </w:p>
         </w:tc>
@@ -12904,19 +15439,7 @@
               <w:rPr>
                 <w:lang w:eastAsia="zh-CN"/>
               </w:rPr>
-              <w:t>DAO.</w:t>
-            </w:r>
-            <w:r>
-              <w:rPr>
-                <w:lang w:eastAsia="zh-CN"/>
-              </w:rPr>
-              <w:t>IngredientDAO</w:t>
-            </w:r>
-            <w:r>
-              <w:rPr>
-                <w:lang w:eastAsia="zh-CN"/>
-              </w:rPr>
-              <w:t>.java</w:t>
+              <w:t>DAO.IngredientDAO.java</w:t>
             </w:r>
           </w:p>
         </w:tc>
@@ -13147,6 +15670,7 @@
               <w:rPr>
                 <w:lang w:eastAsia="zh-CN"/>
               </w:rPr>
+              <w:lastRenderedPageBreak/>
               <w:t>model.Ingredient.java</w:t>
             </w:r>
           </w:p>
@@ -13597,7 +16121,6 @@
               <w:rPr>
                 <w:lang w:eastAsia="zh-CN"/>
               </w:rPr>
-              <w:lastRenderedPageBreak/>
               <w:t>test.StepDAOTest.java</w:t>
             </w:r>
           </w:p>
@@ -13666,7 +16189,6 @@
             <w:pPr>
               <w:jc w:val="center"/>
               <w:rPr>
-                <w:rFonts w:hint="eastAsia"/>
                 <w:lang w:eastAsia="zh-CN"/>
               </w:rPr>
             </w:pPr>
@@ -13742,7 +16264,6 @@
             <w:pPr>
               <w:jc w:val="center"/>
               <w:rPr>
-                <w:rFonts w:hint="eastAsia"/>
                 <w:lang w:eastAsia="zh-CN"/>
               </w:rPr>
             </w:pPr>
@@ -13818,7 +16339,6 @@
             <w:pPr>
               <w:jc w:val="center"/>
               <w:rPr>
-                <w:rFonts w:hint="eastAsia"/>
                 <w:lang w:eastAsia="zh-CN"/>
               </w:rPr>
             </w:pPr>
@@ -13826,25 +16346,7 @@
               <w:rPr>
                 <w:lang w:eastAsia="zh-CN"/>
               </w:rPr>
-              <w:t>u</w:t>
-            </w:r>
-            <w:r>
-              <w:rPr>
-                <w:lang w:eastAsia="zh-CN"/>
-              </w:rPr>
-              <w:t>til.</w:t>
-            </w:r>
-            <w:r>
-              <w:rPr>
-                <w:lang w:eastAsia="zh-CN"/>
-              </w:rPr>
-              <w:t>FileUtil</w:t>
-            </w:r>
-            <w:r>
-              <w:rPr>
-                <w:lang w:eastAsia="zh-CN"/>
-              </w:rPr>
-              <w:t>.java</w:t>
+              <w:t>util.FileUtil.java</w:t>
             </w:r>
           </w:p>
         </w:tc>
@@ -13912,7 +16414,6 @@
             <w:pPr>
               <w:jc w:val="center"/>
               <w:rPr>
-                <w:rFonts w:hint="eastAsia"/>
                 <w:lang w:eastAsia="zh-CN"/>
               </w:rPr>
             </w:pPr>
@@ -13920,25 +16421,7 @@
               <w:rPr>
                 <w:lang w:eastAsia="zh-CN"/>
               </w:rPr>
-              <w:t>u</w:t>
-            </w:r>
-            <w:r>
-              <w:rPr>
-                <w:lang w:eastAsia="zh-CN"/>
-              </w:rPr>
-              <w:t>til.</w:t>
-            </w:r>
-            <w:r>
-              <w:rPr>
-                <w:lang w:eastAsia="zh-CN"/>
-              </w:rPr>
-              <w:t>String</w:t>
-            </w:r>
-            <w:r>
-              <w:rPr>
-                <w:lang w:eastAsia="zh-CN"/>
-              </w:rPr>
-              <w:t>Util.java</w:t>
+              <w:t>util.StringUtil.java</w:t>
             </w:r>
           </w:p>
         </w:tc>
@@ -14163,19 +16646,7 @@
               <w:rPr>
                 <w:lang w:eastAsia="zh-CN"/>
               </w:rPr>
-              <w:t>view.</w:t>
-            </w:r>
-            <w:r>
-              <w:rPr>
-                <w:lang w:eastAsia="zh-CN"/>
-              </w:rPr>
-              <w:t>BriefRecipeInformation</w:t>
-            </w:r>
-            <w:r>
-              <w:rPr>
-                <w:lang w:eastAsia="zh-CN"/>
-              </w:rPr>
-              <w:t>.fxml</w:t>
+              <w:t>view.BriefRecipeInformation.fxml</w:t>
             </w:r>
           </w:p>
         </w:tc>
@@ -14467,15 +16938,6 @@
     <w:p/>
     <w:p/>
     <w:p/>
-    <w:p/>
-    <w:p/>
-    <w:p/>
-    <w:p/>
-    <w:p/>
-    <w:p/>
-    <w:p/>
-    <w:p/>
-    <w:p/>
     <w:p>
       <w:pPr>
         <w:pStyle w:val="1"/>
@@ -14496,7 +16958,7 @@
           <w:szCs w:val="40"/>
         </w:rPr>
         <w:lastRenderedPageBreak/>
-        <w:t xml:space="preserve"> Acknowledgement</w:t>
+        <w:t>Acknowledgement</w:t>
       </w:r>
     </w:p>
     <w:p>
@@ -14596,7 +17058,7 @@
         </w:rPr>
         <w:t xml:space="preserve"> from the passage “Cookbook Village”: </w:t>
       </w:r>
-      <w:hyperlink r:id="rId17" w:history="1">
+      <w:hyperlink r:id="rId27" w:history="1">
         <w:r>
           <w:rPr>
             <w:rStyle w:val="a4"/>
@@ -16773,7 +19235,7 @@
 </file>
 
 <file path=customXml/itemProps1.xml><?xml version="1.0" encoding="utf-8"?>
-<ds:datastoreItem xmlns:ds="http://schemas.openxmlformats.org/officeDocument/2006/customXml" ds:itemID="{2F2E5852-B228-4593-A5C3-E076270EEAEC}">
+<ds:datastoreItem xmlns:ds="http://schemas.openxmlformats.org/officeDocument/2006/customXml" ds:itemID="{38E1479B-2174-4BEA-8D72-5E62C76028E4}">
   <ds:schemaRefs>
     <ds:schemaRef ds:uri="http://schemas.openxmlformats.org/officeDocument/2006/bibliography"/>
   </ds:schemaRefs>

</xml_diff>